<commit_message>
Added table of contents and modified the persona a bit
</commit_message>
<xml_diff>
--- a/Deliverable2.docx
+++ b/Deliverable2.docx
@@ -1,12 +1,13 @@
 
 <file path=word/document.xml><?xml version="1.0" encoding="utf-8"?>
-<w:document xmlns:ve="http://schemas.openxmlformats.org/markup-compatibility/2006" xmlns:o="urn:schemas-microsoft-com:office:office" xmlns:r="http://schemas.openxmlformats.org/officeDocument/2006/relationships" xmlns:m="http://schemas.openxmlformats.org/officeDocument/2006/math" xmlns:v="urn:schemas-microsoft-com:vml" xmlns:wp="http://schemas.openxmlformats.org/drawingml/2006/wordprocessingDrawing" xmlns:w10="urn:schemas-microsoft-com:office:word" xmlns:w="http://schemas.openxmlformats.org/wordprocessingml/2006/main" xmlns:wne="http://schemas.microsoft.com/office/word/2006/wordml">
+<w:document xmlns:wpc="http://schemas.microsoft.com/office/word/2010/wordprocessingCanvas" xmlns:cx="http://schemas.microsoft.com/office/drawing/2014/chartex" xmlns:cx1="http://schemas.microsoft.com/office/drawing/2015/9/8/chartex" xmlns:cx2="http://schemas.microsoft.com/office/drawing/2015/10/21/chartex" xmlns:mc="http://schemas.openxmlformats.org/markup-compatibility/2006" xmlns:o="urn:schemas-microsoft-com:office:office" xmlns:r="http://schemas.openxmlformats.org/officeDocument/2006/relationships" xmlns:m="http://schemas.openxmlformats.org/officeDocument/2006/math" xmlns:v="urn:schemas-microsoft-com:vml" xmlns:wp14="http://schemas.microsoft.com/office/word/2010/wordprocessingDrawing" xmlns:wp="http://schemas.openxmlformats.org/drawingml/2006/wordprocessingDrawing" xmlns:w10="urn:schemas-microsoft-com:office:word" xmlns:w="http://schemas.openxmlformats.org/wordprocessingml/2006/main" xmlns:w14="http://schemas.microsoft.com/office/word/2010/wordml" xmlns:w15="http://schemas.microsoft.com/office/word/2012/wordml" xmlns:w16se="http://schemas.microsoft.com/office/word/2015/wordml/symex" xmlns:wpg="http://schemas.microsoft.com/office/word/2010/wordprocessingGroup" xmlns:wpi="http://schemas.microsoft.com/office/word/2010/wordprocessingInk" xmlns:wne="http://schemas.microsoft.com/office/word/2006/wordml" xmlns:wps="http://schemas.microsoft.com/office/word/2010/wordprocessingShape" mc:Ignorable="w14 w15 w16se wp14">
   <w:body>
     <w:sdt>
       <w:sdtPr>
         <w:rPr>
           <w:rFonts w:asciiTheme="majorHAnsi" w:eastAsiaTheme="majorEastAsia" w:hAnsiTheme="majorHAnsi" w:cstheme="majorBidi"/>
           <w:caps/>
+          <w:lang w:eastAsia="ja-JP"/>
         </w:rPr>
         <w:id w:val="18497370"/>
         <w:docPartObj>
@@ -18,7 +19,6 @@
         <w:rPr>
           <w:rFonts w:asciiTheme="minorHAnsi" w:eastAsiaTheme="minorEastAsia" w:hAnsiTheme="minorHAnsi" w:cstheme="minorBidi"/>
           <w:caps w:val="0"/>
-          <w:lang w:eastAsia="ja-JP"/>
         </w:rPr>
       </w:sdtEndPr>
       <w:sdtContent>
@@ -26,8 +26,7 @@
           <w:tblPr>
             <w:tblW w:w="5000" w:type="pct"/>
             <w:jc w:val="center"/>
-            <w:tblInd w:w="3600" w:type="dxa"/>
-            <w:tblLook w:val="04A0"/>
+            <w:tblLook w:val="04A0" w:firstRow="1" w:lastRow="0" w:firstColumn="1" w:lastColumn="0" w:noHBand="0" w:noVBand="1"/>
           </w:tblPr>
           <w:tblGrid>
             <w:gridCol w:w="9576"/>
@@ -42,6 +41,7 @@
                 <w:rPr>
                   <w:rFonts w:asciiTheme="majorHAnsi" w:eastAsiaTheme="majorEastAsia" w:hAnsiTheme="majorHAnsi" w:cstheme="majorBidi"/>
                   <w:caps/>
+                  <w:lang w:eastAsia="ja-JP"/>
                 </w:rPr>
                 <w:alias w:val="Company"/>
                 <w:id w:val="15524243"/>
@@ -51,6 +51,11 @@
                 <w:dataBinding w:prefixMappings="xmlns:ns0='http://schemas.openxmlformats.org/officeDocument/2006/extended-properties'" w:xpath="/ns0:Properties[1]/ns0:Company[1]" w:storeItemID="{6668398D-A668-4E3E-A5EB-62B293D839F1}"/>
                 <w:text/>
               </w:sdtPr>
+              <w:sdtEndPr>
+                <w:rPr>
+                  <w:lang w:eastAsia="en-US"/>
+                </w:rPr>
+              </w:sdtEndPr>
               <w:sdtContent>
                 <w:tc>
                   <w:tcPr>
@@ -97,6 +102,7 @@
                 <w:dataBinding w:prefixMappings="xmlns:ns0='http://schemas.openxmlformats.org/package/2006/metadata/core-properties' xmlns:ns1='http://purl.org/dc/elements/1.1/'" w:xpath="/ns0:coreProperties[1]/ns1:title[1]" w:storeItemID="{6C3C8BC8-F283-45AE-878A-BAB7291924A1}"/>
                 <w:text/>
               </w:sdtPr>
+              <w:sdtEndPr/>
               <w:sdtContent>
                 <w:tc>
                   <w:tcPr>
@@ -149,6 +155,7 @@
                 <w:dataBinding w:prefixMappings="xmlns:ns0='http://schemas.openxmlformats.org/package/2006/metadata/core-properties' xmlns:ns1='http://purl.org/dc/elements/1.1/'" w:xpath="/ns0:coreProperties[1]/ns1:subject[1]" w:storeItemID="{6C3C8BC8-F283-45AE-878A-BAB7291924A1}"/>
                 <w:text/>
               </w:sdtPr>
+              <w:sdtEndPr/>
               <w:sdtContent>
                 <w:tc>
                   <w:tcPr>
@@ -218,6 +225,7 @@
                 <w:dataBinding w:prefixMappings="xmlns:ns0='http://schemas.openxmlformats.org/package/2006/metadata/core-properties' xmlns:ns1='http://purl.org/dc/elements/1.1/'" w:xpath="/ns0:coreProperties[1]/ns1:creator[1]" w:storeItemID="{6C3C8BC8-F283-45AE-878A-BAB7291924A1}"/>
                 <w:text/>
               </w:sdtPr>
+              <w:sdtEndPr/>
               <w:sdtContent>
                 <w:tc>
                   <w:tcPr>
@@ -233,111 +241,13 @@
                         <w:bCs/>
                       </w:rPr>
                     </w:pPr>
-                    <w:proofErr w:type="spellStart"/>
                     <w:r>
                       <w:rPr>
                         <w:b/>
                         <w:bCs/>
                       </w:rPr>
-                      <w:t>Muneeb</w:t>
+                      <w:t>Muneeb Khan, Harshil Patel, Amine Benaicha, Venkat Koropathy, Gisho Pushparajah</w:t>
                     </w:r>
-                    <w:proofErr w:type="spellEnd"/>
-                    <w:r>
-                      <w:rPr>
-                        <w:b/>
-                        <w:bCs/>
-                      </w:rPr>
-                      <w:t xml:space="preserve"> Khan, </w:t>
-                    </w:r>
-                    <w:proofErr w:type="spellStart"/>
-                    <w:r>
-                      <w:rPr>
-                        <w:b/>
-                        <w:bCs/>
-                      </w:rPr>
-                      <w:t>Harshil</w:t>
-                    </w:r>
-                    <w:proofErr w:type="spellEnd"/>
-                    <w:r>
-                      <w:rPr>
-                        <w:b/>
-                        <w:bCs/>
-                      </w:rPr>
-                      <w:t xml:space="preserve"> Patel, Amine </w:t>
-                    </w:r>
-                    <w:proofErr w:type="spellStart"/>
-                    <w:r>
-                      <w:rPr>
-                        <w:b/>
-                        <w:bCs/>
-                      </w:rPr>
-                      <w:t>Benaicha</w:t>
-                    </w:r>
-                    <w:proofErr w:type="spellEnd"/>
-                    <w:r>
-                      <w:rPr>
-                        <w:b/>
-                        <w:bCs/>
-                      </w:rPr>
-                      <w:t xml:space="preserve">, </w:t>
-                    </w:r>
-                    <w:proofErr w:type="spellStart"/>
-                    <w:r>
-                      <w:rPr>
-                        <w:b/>
-                        <w:bCs/>
-                      </w:rPr>
-                      <w:t>Venkat</w:t>
-                    </w:r>
-                    <w:proofErr w:type="spellEnd"/>
-                    <w:r>
-                      <w:rPr>
-                        <w:b/>
-                        <w:bCs/>
-                      </w:rPr>
-                      <w:t xml:space="preserve"> </w:t>
-                    </w:r>
-                    <w:proofErr w:type="spellStart"/>
-                    <w:r>
-                      <w:rPr>
-                        <w:b/>
-                        <w:bCs/>
-                      </w:rPr>
-                      <w:t>Koropathy</w:t>
-                    </w:r>
-                    <w:proofErr w:type="spellEnd"/>
-                    <w:r>
-                      <w:rPr>
-                        <w:b/>
-                        <w:bCs/>
-                      </w:rPr>
-                      <w:t xml:space="preserve">, </w:t>
-                    </w:r>
-                    <w:proofErr w:type="spellStart"/>
-                    <w:r>
-                      <w:rPr>
-                        <w:b/>
-                        <w:bCs/>
-                      </w:rPr>
-                      <w:t>Gisho</w:t>
-                    </w:r>
-                    <w:proofErr w:type="spellEnd"/>
-                    <w:r>
-                      <w:rPr>
-                        <w:b/>
-                        <w:bCs/>
-                      </w:rPr>
-                      <w:t xml:space="preserve"> </w:t>
-                    </w:r>
-                    <w:proofErr w:type="spellStart"/>
-                    <w:r>
-                      <w:rPr>
-                        <w:b/>
-                        <w:bCs/>
-                      </w:rPr>
-                      <w:t>Pushparajah</w:t>
-                    </w:r>
-                    <w:proofErr w:type="spellEnd"/>
                   </w:p>
                 </w:tc>
               </w:sdtContent>
@@ -367,6 +277,7 @@
                   <w:calendar w:val="gregorian"/>
                 </w:date>
               </w:sdtPr>
+              <w:sdtEndPr/>
               <w:sdtContent>
                 <w:tc>
                   <w:tcPr>
@@ -402,6 +313,7 @@
           <w:r>
             <w:rPr>
               <w:noProof/>
+              <w:lang w:val="en-CA" w:eastAsia="en-CA"/>
             </w:rPr>
             <w:drawing>
               <wp:anchor distT="0" distB="0" distL="114300" distR="114300" simplePos="0" relativeHeight="251658240" behindDoc="0" locked="0" layoutInCell="1" allowOverlap="1">
@@ -467,8 +379,7 @@
           <w:tblPr>
             <w:tblpPr w:leftFromText="187" w:rightFromText="187" w:horzAnchor="margin" w:tblpXSpec="center" w:tblpYSpec="bottom"/>
             <w:tblW w:w="5000" w:type="pct"/>
-            <w:tblInd w:w="3600" w:type="dxa"/>
-            <w:tblLook w:val="04A0"/>
+            <w:tblLook w:val="04A0" w:firstRow="1" w:lastRow="0" w:firstColumn="1" w:lastColumn="0" w:noHBand="0" w:noVBand="1"/>
           </w:tblPr>
           <w:tblGrid>
             <w:gridCol w:w="9576"/>
@@ -502,6 +413,320 @@
       </w:sdtContent>
     </w:sdt>
     <w:p>
+      <w:pPr>
+        <w:rPr>
+          <w:rFonts w:ascii="Copperplate Gothic Bold" w:hAnsi="Copperplate Gothic Bold"/>
+          <w:b/>
+          <w:color w:val="1F497D" w:themeColor="text2"/>
+          <w:sz w:val="32"/>
+          <w:szCs w:val="32"/>
+          <w:u w:val="single"/>
+        </w:rPr>
+      </w:pPr>
+      <w:r>
+        <w:rPr>
+          <w:rFonts w:ascii="Copperplate Gothic Bold" w:hAnsi="Copperplate Gothic Bold"/>
+          <w:b/>
+          <w:color w:val="1F497D" w:themeColor="text2"/>
+          <w:sz w:val="32"/>
+          <w:szCs w:val="32"/>
+          <w:u w:val="single"/>
+        </w:rPr>
+        <w:lastRenderedPageBreak/>
+        <w:t>TABLE OF CONTENTS</w:t>
+      </w:r>
+    </w:p>
+    <w:p>
+      <w:pPr>
+        <w:rPr>
+          <w:rFonts w:ascii="Copperplate Gothic Bold" w:hAnsi="Copperplate Gothic Bold"/>
+          <w:color w:val="1F497D" w:themeColor="text2"/>
+          <w:sz w:val="28"/>
+          <w:szCs w:val="28"/>
+        </w:rPr>
+      </w:pPr>
+    </w:p>
+    <w:p>
+      <w:pPr>
+        <w:rPr>
+          <w:rFonts w:ascii="Copperplate Gothic Bold" w:hAnsi="Copperplate Gothic Bold"/>
+          <w:color w:val="1F497D" w:themeColor="text2"/>
+          <w:sz w:val="24"/>
+          <w:szCs w:val="24"/>
+        </w:rPr>
+      </w:pPr>
+      <w:r>
+        <w:rPr>
+          <w:rFonts w:ascii="Copperplate Gothic Bold" w:hAnsi="Copperplate Gothic Bold"/>
+          <w:color w:val="1F497D" w:themeColor="text2"/>
+          <w:sz w:val="24"/>
+          <w:szCs w:val="24"/>
+        </w:rPr>
+        <w:t>Cover Page…………………………………………………………………..1</w:t>
+      </w:r>
+    </w:p>
+    <w:p>
+      <w:pPr>
+        <w:rPr>
+          <w:rFonts w:ascii="Copperplate Gothic Bold" w:hAnsi="Copperplate Gothic Bold"/>
+          <w:color w:val="1F497D" w:themeColor="text2"/>
+          <w:sz w:val="24"/>
+          <w:szCs w:val="24"/>
+        </w:rPr>
+      </w:pPr>
+      <w:r>
+        <w:rPr>
+          <w:rFonts w:ascii="Copperplate Gothic Bold" w:hAnsi="Copperplate Gothic Bold"/>
+          <w:color w:val="1F497D" w:themeColor="text2"/>
+          <w:sz w:val="24"/>
+          <w:szCs w:val="24"/>
+        </w:rPr>
+        <w:t>Table of contents………………………………………………………..2</w:t>
+      </w:r>
+    </w:p>
+    <w:p>
+      <w:pPr>
+        <w:rPr>
+          <w:rFonts w:ascii="Copperplate Gothic Bold" w:hAnsi="Copperplate Gothic Bold"/>
+          <w:color w:val="1F497D" w:themeColor="text2"/>
+          <w:sz w:val="24"/>
+          <w:szCs w:val="24"/>
+        </w:rPr>
+      </w:pPr>
+      <w:r>
+        <w:rPr>
+          <w:rFonts w:ascii="Copperplate Gothic Bold" w:hAnsi="Copperplate Gothic Bold"/>
+          <w:color w:val="1F497D" w:themeColor="text2"/>
+          <w:sz w:val="24"/>
+          <w:szCs w:val="24"/>
+        </w:rPr>
+        <w:t>Personas……………………………………………………………………...3</w:t>
+      </w:r>
+    </w:p>
+    <w:p>
+      <w:pPr>
+        <w:rPr>
+          <w:rFonts w:ascii="Copperplate Gothic Bold" w:hAnsi="Copperplate Gothic Bold"/>
+          <w:color w:val="1F497D" w:themeColor="text2"/>
+        </w:rPr>
+      </w:pPr>
+      <w:r>
+        <w:rPr>
+          <w:rFonts w:ascii="Copperplate Gothic Bold" w:hAnsi="Copperplate Gothic Bold"/>
+          <w:color w:val="1F497D" w:themeColor="text2"/>
+          <w:sz w:val="24"/>
+          <w:szCs w:val="24"/>
+        </w:rPr>
+        <w:tab/>
+      </w:r>
+      <w:r>
+        <w:rPr>
+          <w:rFonts w:ascii="Copperplate Gothic Bold" w:hAnsi="Copperplate Gothic Bold"/>
+          <w:color w:val="1F497D" w:themeColor="text2"/>
+        </w:rPr>
+        <w:t>John Smith…………………………….............................3</w:t>
+      </w:r>
+    </w:p>
+    <w:p>
+      <w:pPr>
+        <w:rPr>
+          <w:rFonts w:ascii="Copperplate Gothic Bold" w:hAnsi="Copperplate Gothic Bold"/>
+          <w:color w:val="1F497D" w:themeColor="text2"/>
+        </w:rPr>
+      </w:pPr>
+      <w:r>
+        <w:rPr>
+          <w:rFonts w:ascii="Copperplate Gothic Bold" w:hAnsi="Copperplate Gothic Bold"/>
+          <w:color w:val="1F497D" w:themeColor="text2"/>
+        </w:rPr>
+        <w:tab/>
+        <w:t>Alice Brown……………………...................................4</w:t>
+      </w:r>
+    </w:p>
+    <w:p>
+      <w:pPr>
+        <w:rPr>
+          <w:rFonts w:ascii="Copperplate Gothic Bold" w:hAnsi="Copperplate Gothic Bold"/>
+          <w:color w:val="1F497D" w:themeColor="text2"/>
+        </w:rPr>
+      </w:pPr>
+      <w:r>
+        <w:rPr>
+          <w:rFonts w:ascii="Copperplate Gothic Bold" w:hAnsi="Copperplate Gothic Bold"/>
+          <w:color w:val="1F497D" w:themeColor="text2"/>
+        </w:rPr>
+        <w:t>User Stories………………………………………………………………………….5</w:t>
+      </w:r>
+    </w:p>
+    <w:p>
+      <w:pPr>
+        <w:rPr>
+          <w:rFonts w:ascii="Copperplate Gothic Bold" w:hAnsi="Copperplate Gothic Bold"/>
+          <w:b/>
+          <w:color w:val="1F497D" w:themeColor="text2"/>
+          <w:sz w:val="32"/>
+          <w:szCs w:val="32"/>
+          <w:u w:val="single"/>
+        </w:rPr>
+      </w:pPr>
+    </w:p>
+    <w:p>
+      <w:pPr>
+        <w:rPr>
+          <w:rFonts w:ascii="Copperplate Gothic Bold" w:hAnsi="Copperplate Gothic Bold"/>
+          <w:b/>
+          <w:color w:val="1F497D" w:themeColor="text2"/>
+          <w:sz w:val="32"/>
+          <w:szCs w:val="32"/>
+          <w:u w:val="single"/>
+        </w:rPr>
+      </w:pPr>
+    </w:p>
+    <w:p>
+      <w:pPr>
+        <w:rPr>
+          <w:rFonts w:ascii="Copperplate Gothic Bold" w:hAnsi="Copperplate Gothic Bold"/>
+          <w:b/>
+          <w:color w:val="1F497D" w:themeColor="text2"/>
+          <w:sz w:val="32"/>
+          <w:szCs w:val="32"/>
+          <w:u w:val="single"/>
+        </w:rPr>
+      </w:pPr>
+    </w:p>
+    <w:p>
+      <w:pPr>
+        <w:rPr>
+          <w:rFonts w:ascii="Copperplate Gothic Bold" w:hAnsi="Copperplate Gothic Bold"/>
+          <w:b/>
+          <w:color w:val="1F497D" w:themeColor="text2"/>
+          <w:sz w:val="32"/>
+          <w:szCs w:val="32"/>
+          <w:u w:val="single"/>
+        </w:rPr>
+      </w:pPr>
+    </w:p>
+    <w:p>
+      <w:pPr>
+        <w:rPr>
+          <w:rFonts w:ascii="Copperplate Gothic Bold" w:hAnsi="Copperplate Gothic Bold"/>
+          <w:b/>
+          <w:color w:val="1F497D" w:themeColor="text2"/>
+          <w:sz w:val="32"/>
+          <w:szCs w:val="32"/>
+          <w:u w:val="single"/>
+        </w:rPr>
+      </w:pPr>
+    </w:p>
+    <w:p>
+      <w:pPr>
+        <w:rPr>
+          <w:rFonts w:ascii="Copperplate Gothic Bold" w:hAnsi="Copperplate Gothic Bold"/>
+          <w:b/>
+          <w:color w:val="1F497D" w:themeColor="text2"/>
+          <w:sz w:val="32"/>
+          <w:szCs w:val="32"/>
+          <w:u w:val="single"/>
+        </w:rPr>
+      </w:pPr>
+    </w:p>
+    <w:p>
+      <w:pPr>
+        <w:rPr>
+          <w:rFonts w:ascii="Copperplate Gothic Bold" w:hAnsi="Copperplate Gothic Bold"/>
+          <w:b/>
+          <w:color w:val="1F497D" w:themeColor="text2"/>
+          <w:sz w:val="32"/>
+          <w:szCs w:val="32"/>
+          <w:u w:val="single"/>
+        </w:rPr>
+      </w:pPr>
+    </w:p>
+    <w:p>
+      <w:pPr>
+        <w:rPr>
+          <w:rFonts w:ascii="Copperplate Gothic Bold" w:hAnsi="Copperplate Gothic Bold"/>
+          <w:b/>
+          <w:color w:val="1F497D" w:themeColor="text2"/>
+          <w:sz w:val="32"/>
+          <w:szCs w:val="32"/>
+          <w:u w:val="single"/>
+        </w:rPr>
+      </w:pPr>
+    </w:p>
+    <w:p>
+      <w:pPr>
+        <w:rPr>
+          <w:rFonts w:ascii="Copperplate Gothic Bold" w:hAnsi="Copperplate Gothic Bold"/>
+          <w:b/>
+          <w:color w:val="1F497D" w:themeColor="text2"/>
+          <w:sz w:val="32"/>
+          <w:szCs w:val="32"/>
+          <w:u w:val="single"/>
+        </w:rPr>
+      </w:pPr>
+    </w:p>
+    <w:p>
+      <w:pPr>
+        <w:rPr>
+          <w:rFonts w:ascii="Copperplate Gothic Bold" w:hAnsi="Copperplate Gothic Bold"/>
+          <w:b/>
+          <w:color w:val="1F497D" w:themeColor="text2"/>
+          <w:sz w:val="32"/>
+          <w:szCs w:val="32"/>
+          <w:u w:val="single"/>
+        </w:rPr>
+      </w:pPr>
+    </w:p>
+    <w:p>
+      <w:pPr>
+        <w:rPr>
+          <w:rFonts w:ascii="Copperplate Gothic Bold" w:hAnsi="Copperplate Gothic Bold"/>
+          <w:b/>
+          <w:color w:val="1F497D" w:themeColor="text2"/>
+          <w:sz w:val="32"/>
+          <w:szCs w:val="32"/>
+          <w:u w:val="single"/>
+        </w:rPr>
+      </w:pPr>
+    </w:p>
+    <w:p>
+      <w:pPr>
+        <w:rPr>
+          <w:rFonts w:ascii="Copperplate Gothic Bold" w:hAnsi="Copperplate Gothic Bold"/>
+          <w:b/>
+          <w:color w:val="1F497D" w:themeColor="text2"/>
+          <w:sz w:val="32"/>
+          <w:szCs w:val="32"/>
+          <w:u w:val="single"/>
+        </w:rPr>
+      </w:pPr>
+    </w:p>
+    <w:p>
+      <w:pPr>
+        <w:rPr>
+          <w:rFonts w:ascii="Copperplate Gothic Bold" w:hAnsi="Copperplate Gothic Bold"/>
+          <w:b/>
+          <w:color w:val="1F497D" w:themeColor="text2"/>
+          <w:sz w:val="32"/>
+          <w:szCs w:val="32"/>
+          <w:u w:val="single"/>
+        </w:rPr>
+      </w:pPr>
+    </w:p>
+    <w:p>
+      <w:pPr>
+        <w:rPr>
+          <w:rFonts w:ascii="Copperplate Gothic Bold" w:hAnsi="Copperplate Gothic Bold"/>
+          <w:b/>
+          <w:color w:val="1F497D" w:themeColor="text2"/>
+          <w:sz w:val="32"/>
+          <w:szCs w:val="32"/>
+          <w:u w:val="single"/>
+        </w:rPr>
+      </w:pPr>
+    </w:p>
+    <w:p>
       <w:r>
         <w:rPr>
           <w:rFonts w:ascii="Copperplate Gothic Bold" w:hAnsi="Copperplate Gothic Bold"/>
@@ -511,16 +736,17 @@
           <w:sz w:val="32"/>
           <w:szCs w:val="32"/>
           <w:u w:val="single"/>
+          <w:lang w:val="en-CA" w:eastAsia="en-CA"/>
         </w:rPr>
         <w:lastRenderedPageBreak/>
         <w:drawing>
-          <wp:anchor distT="0" distB="0" distL="114300" distR="114300" simplePos="0" relativeHeight="251659264" behindDoc="0" locked="0" layoutInCell="1" allowOverlap="1">
+          <wp:anchor distT="0" distB="0" distL="114300" distR="114300" simplePos="0" relativeHeight="251659264" behindDoc="0" locked="0" layoutInCell="1" allowOverlap="1" wp14:anchorId="13A1F3C0" wp14:editId="4710CDF0">
             <wp:simplePos x="0" y="0"/>
             <wp:positionH relativeFrom="column">
-              <wp:posOffset>-114300</wp:posOffset>
+              <wp:posOffset>-161925</wp:posOffset>
             </wp:positionH>
             <wp:positionV relativeFrom="paragraph">
-              <wp:posOffset>514350</wp:posOffset>
+              <wp:posOffset>238125</wp:posOffset>
             </wp:positionV>
             <wp:extent cx="2019300" cy="2628900"/>
             <wp:effectExtent l="19050" t="0" r="0" b="0"/>
@@ -744,7 +970,26 @@
         <w:rPr>
           <w:rFonts w:ascii="Times New Roman" w:eastAsia="Adobe Gothic Std B" w:hAnsi="Times New Roman" w:cs="Times New Roman"/>
         </w:rPr>
-        <w:t xml:space="preserve">Strong understanding of Math, Technology, and Astrophysics </w:t>
+        <w:t>Strong understanding of Ma</w:t>
+      </w:r>
+      <w:r>
+        <w:rPr>
+          <w:rFonts w:ascii="Times New Roman" w:eastAsia="Adobe Gothic Std B" w:hAnsi="Times New Roman" w:cs="Times New Roman"/>
+        </w:rPr>
+        <w:t>th, Technology, and Astrophysics</w:t>
+      </w:r>
+      <w:r>
+        <w:rPr>
+          <w:rFonts w:ascii="Times New Roman" w:eastAsia="Adobe Gothic Std B" w:hAnsi="Times New Roman" w:cs="Times New Roman"/>
+        </w:rPr>
+        <w:br/>
+        <w:t>- Fluently speaks English, French, Spanish and Italian</w:t>
+      </w:r>
+      <w:r>
+        <w:rPr>
+          <w:rFonts w:ascii="Times New Roman" w:eastAsia="Adobe Gothic Std B" w:hAnsi="Times New Roman" w:cs="Times New Roman"/>
+        </w:rPr>
+        <w:t xml:space="preserve"> </w:t>
       </w:r>
     </w:p>
     <w:p>
@@ -816,16 +1061,8 @@
         <w:rPr>
           <w:rFonts w:ascii="Times New Roman" w:eastAsia="Adobe Gothic Std B" w:hAnsi="Times New Roman" w:cs="Times New Roman"/>
         </w:rPr>
-        <w:t>Goals</w:t>
-      </w:r>
-      <w:proofErr w:type="gramStart"/>
-      <w:r>
-        <w:rPr>
-          <w:rFonts w:ascii="Times New Roman" w:eastAsia="Adobe Gothic Std B" w:hAnsi="Times New Roman" w:cs="Times New Roman"/>
-        </w:rPr>
-        <w:t>:</w:t>
-      </w:r>
-      <w:proofErr w:type="gramEnd"/>
+        <w:t>Goals:</w:t>
+      </w:r>
       <w:r>
         <w:rPr>
           <w:rFonts w:ascii="Times New Roman" w:eastAsia="Adobe Gothic Std B" w:hAnsi="Times New Roman" w:cs="Times New Roman"/>
@@ -833,6 +1070,56 @@
         <w:br/>
         <w:t>- Wants an up to date and accurate catalogue</w:t>
       </w:r>
+      <w:r>
+        <w:rPr>
+          <w:rFonts w:ascii="Times New Roman" w:eastAsia="Adobe Gothic Std B" w:hAnsi="Times New Roman" w:cs="Times New Roman"/>
+        </w:rPr>
+        <w:t>.</w:t>
+      </w:r>
+    </w:p>
+    <w:p>
+      <w:pPr>
+        <w:ind w:left="3600"/>
+        <w:rPr>
+          <w:rFonts w:ascii="Times New Roman" w:eastAsia="Adobe Gothic Std B" w:hAnsi="Times New Roman" w:cs="Times New Roman"/>
+        </w:rPr>
+      </w:pPr>
+      <w:r>
+        <w:rPr>
+          <w:rFonts w:ascii="Times New Roman" w:eastAsia="Adobe Gothic Std B" w:hAnsi="Times New Roman" w:cs="Times New Roman"/>
+        </w:rPr>
+        <w:t>Family:</w:t>
+      </w:r>
+      <w:r>
+        <w:rPr>
+          <w:rFonts w:ascii="Times New Roman" w:eastAsia="Adobe Gothic Std B" w:hAnsi="Times New Roman" w:cs="Times New Roman"/>
+        </w:rPr>
+        <w:br/>
+        <w:t>-Has 2 kids and a wife</w:t>
+      </w:r>
+      <w:r>
+        <w:rPr>
+          <w:rFonts w:ascii="Times New Roman" w:eastAsia="Adobe Gothic Std B" w:hAnsi="Times New Roman" w:cs="Times New Roman"/>
+        </w:rPr>
+        <w:br/>
+        <w:t>-Likes to spend his time with his kids and wife</w:t>
+      </w:r>
+      <w:r>
+        <w:rPr>
+          <w:rFonts w:ascii="Times New Roman" w:eastAsia="Adobe Gothic Std B" w:hAnsi="Times New Roman" w:cs="Times New Roman"/>
+        </w:rPr>
+        <w:br/>
+        <w:t>-Takes his family out for a short getaway over the weekend</w:t>
+      </w:r>
+      <w:r>
+        <w:rPr>
+          <w:rFonts w:ascii="Times New Roman" w:eastAsia="Adobe Gothic Std B" w:hAnsi="Times New Roman" w:cs="Times New Roman"/>
+        </w:rPr>
+        <w:br/>
+        <w:t>-Mostly watches a movie at a theatre with his family</w:t>
+      </w:r>
+      <w:bookmarkStart w:id="0" w:name="_GoBack"/>
+      <w:bookmarkEnd w:id="0"/>
     </w:p>
     <w:p>
       <w:pPr>
@@ -871,6 +1158,26 @@
     </w:p>
     <w:p>
       <w:pPr>
+        <w:rPr>
+          <w:rFonts w:ascii="Adobe Caslon Pro Bold" w:hAnsi="Adobe Caslon Pro Bold"/>
+          <w:sz w:val="40"/>
+          <w:szCs w:val="40"/>
+        </w:rPr>
+      </w:pPr>
+    </w:p>
+    <w:p>
+      <w:pPr>
+        <w:ind w:left="3600"/>
+        <w:rPr>
+          <w:rFonts w:ascii="Adobe Caslon Pro Bold" w:hAnsi="Adobe Caslon Pro Bold"/>
+          <w:sz w:val="40"/>
+          <w:szCs w:val="40"/>
+        </w:rPr>
+      </w:pPr>
+    </w:p>
+    <w:p>
+      <w:pPr>
+        <w:ind w:left="3600"/>
         <w:rPr>
           <w:rFonts w:ascii="Adobe Caslon Pro Bold" w:hAnsi="Adobe Caslon Pro Bold"/>
           <w:sz w:val="40"/>
@@ -891,8 +1198,8 @@
           <w:noProof/>
           <w:sz w:val="40"/>
           <w:szCs w:val="40"/>
-        </w:rPr>
-        <w:lastRenderedPageBreak/>
+          <w:lang w:val="en-CA" w:eastAsia="en-CA"/>
+        </w:rPr>
         <w:drawing>
           <wp:anchor distT="0" distB="0" distL="114300" distR="114300" simplePos="0" relativeHeight="251661312" behindDoc="0" locked="0" layoutInCell="1" allowOverlap="1">
             <wp:simplePos x="0" y="0"/>
@@ -953,6 +1260,7 @@
           <w:noProof/>
           <w:sz w:val="40"/>
           <w:szCs w:val="40"/>
+          <w:lang w:val="en-CA" w:eastAsia="en-CA"/>
         </w:rPr>
         <w:drawing>
           <wp:anchor distT="0" distB="0" distL="114300" distR="114300" simplePos="0" relativeHeight="251660288" behindDoc="0" locked="0" layoutInCell="1" allowOverlap="1">
@@ -1239,23 +1547,7 @@
     </w:p>
     <w:p>
       <w:pPr>
-        <w:ind w:left="3600"/>
-        <w:rPr>
-          <w:rFonts w:ascii="Times New Roman" w:eastAsia="Adobe Gothic Std B" w:hAnsi="Times New Roman" w:cs="Times New Roman"/>
-        </w:rPr>
-      </w:pPr>
-    </w:p>
-    <w:p>
-      <w:pPr>
-        <w:ind w:left="3600"/>
-        <w:rPr>
-          <w:rFonts w:ascii="Times New Roman" w:eastAsia="Adobe Gothic Std B" w:hAnsi="Times New Roman" w:cs="Times New Roman"/>
-        </w:rPr>
-      </w:pPr>
-    </w:p>
-    <w:p>
-      <w:pPr>
-        <w:ind w:left="3600"/>
+        <w:jc w:val="both"/>
         <w:rPr>
           <w:rFonts w:ascii="Times New Roman" w:eastAsia="Adobe Gothic Std B" w:hAnsi="Times New Roman" w:cs="Times New Roman"/>
         </w:rPr>
@@ -1273,7 +1565,10 @@
           <w:u w:val="single"/>
         </w:rPr>
       </w:pPr>
-      <w:r>
+    </w:p>
+    <w:p>
+      <w:pPr>
+        <w:jc w:val="both"/>
         <w:rPr>
           <w:rFonts w:ascii="Copperplate Gothic Bold" w:hAnsi="Copperplate Gothic Bold"/>
           <w:b/>
@@ -1282,7 +1577,29 @@
           <w:szCs w:val="32"/>
           <w:u w:val="single"/>
         </w:rPr>
-        <w:lastRenderedPageBreak/>
+      </w:pPr>
+    </w:p>
+    <w:p>
+      <w:pPr>
+        <w:jc w:val="both"/>
+        <w:rPr>
+          <w:rFonts w:ascii="Copperplate Gothic Bold" w:hAnsi="Copperplate Gothic Bold"/>
+          <w:b/>
+          <w:color w:val="1F497D" w:themeColor="text2"/>
+          <w:sz w:val="32"/>
+          <w:szCs w:val="32"/>
+          <w:u w:val="single"/>
+        </w:rPr>
+      </w:pPr>
+      <w:r>
+        <w:rPr>
+          <w:rFonts w:ascii="Copperplate Gothic Bold" w:hAnsi="Copperplate Gothic Bold"/>
+          <w:b/>
+          <w:color w:val="1F497D" w:themeColor="text2"/>
+          <w:sz w:val="32"/>
+          <w:szCs w:val="32"/>
+          <w:u w:val="single"/>
+        </w:rPr>
         <w:t>USER STORIES</w:t>
       </w:r>
     </w:p>
@@ -1318,100 +1635,97 @@
           <w:sz w:val="28"/>
           <w:szCs w:val="28"/>
         </w:rPr>
-        <w:t xml:space="preserve">1) I </w:t>
-      </w:r>
-      <w:proofErr w:type="gramStart"/>
+        <w:t>1) I John(Researcher), want to be able to see all catalogue changes, while manually merging.</w:t>
+      </w:r>
       <w:r>
         <w:rPr>
           <w:sz w:val="28"/>
           <w:szCs w:val="28"/>
         </w:rPr>
-        <w:t>John(</w:t>
-      </w:r>
-      <w:proofErr w:type="gramEnd"/>
-      <w:r>
+        <w:br/>
+      </w:r>
+    </w:p>
+    <w:p>
+      <w:pPr>
+        <w:pStyle w:val="Standard"/>
         <w:rPr>
           <w:sz w:val="28"/>
           <w:szCs w:val="28"/>
         </w:rPr>
-        <w:t>Researcher), want to be able to see all catalogue changes, while manually merging.</w:t>
-      </w:r>
+      </w:pPr>
       <w:r>
         <w:rPr>
           <w:sz w:val="28"/>
           <w:szCs w:val="28"/>
         </w:rPr>
-        <w:br/>
-      </w:r>
-    </w:p>
-    <w:p>
-      <w:pPr>
-        <w:pStyle w:val="Standard"/>
+        <w:t>2) I John(Researcher), want to be able to resolve conflicts when merging, by choosing which version to merge into the catalogue.</w:t>
+      </w:r>
+      <w:r>
         <w:rPr>
           <w:sz w:val="28"/>
           <w:szCs w:val="28"/>
         </w:rPr>
-      </w:pPr>
+        <w:br/>
+      </w:r>
       <w:r>
         <w:rPr>
           <w:sz w:val="28"/>
           <w:szCs w:val="28"/>
         </w:rPr>
-        <w:t xml:space="preserve">2) I </w:t>
-      </w:r>
-      <w:proofErr w:type="gramStart"/>
+        <w:br/>
+        <w:t>3) I John(Researcher), want to be able to manually update the catalogue by running the program through the command line.</w:t>
+      </w:r>
       <w:r>
         <w:rPr>
           <w:sz w:val="28"/>
           <w:szCs w:val="28"/>
         </w:rPr>
-        <w:t>John(</w:t>
-      </w:r>
-      <w:proofErr w:type="gramEnd"/>
+        <w:br/>
+      </w:r>
       <w:r>
         <w:rPr>
           <w:sz w:val="28"/>
           <w:szCs w:val="28"/>
         </w:rPr>
-        <w:t>Researcher), want to be able to resolve conflicts when merging, by choosing which version to merge into the catalogue.</w:t>
+        <w:br/>
+        <w:t>4)</w:t>
       </w:r>
       <w:r>
         <w:rPr>
           <w:sz w:val="28"/>
           <w:szCs w:val="28"/>
         </w:rPr>
-        <w:br/>
+        <w:t xml:space="preserve"> </w:t>
       </w:r>
       <w:r>
         <w:rPr>
           <w:sz w:val="28"/>
           <w:szCs w:val="28"/>
         </w:rPr>
-        <w:br/>
-        <w:t xml:space="preserve">3) I </w:t>
-      </w:r>
-      <w:proofErr w:type="gramStart"/>
+        <w:t>I John(Researcher), want to be able to configure how often the program runs to automatically merge.</w:t>
+      </w:r>
       <w:r>
         <w:rPr>
           <w:sz w:val="28"/>
           <w:szCs w:val="28"/>
         </w:rPr>
-        <w:t>John(</w:t>
-      </w:r>
-      <w:proofErr w:type="gramEnd"/>
-      <w:r>
+        <w:br/>
+      </w:r>
+    </w:p>
+    <w:p>
+      <w:pPr>
+        <w:pStyle w:val="Standard"/>
         <w:rPr>
           <w:sz w:val="28"/>
           <w:szCs w:val="28"/>
         </w:rPr>
-        <w:t>Researcher), want to be able to manually update the catalogue by running the program through the command line.</w:t>
-      </w:r>
+      </w:pPr>
       <w:r>
         <w:rPr>
           <w:sz w:val="28"/>
           <w:szCs w:val="28"/>
         </w:rPr>
-        <w:br/>
+        <w:t>5) I John(Researcher), want to be notified of any conflict when an automatic merge occurs.</w:t>
       </w:r>
       <w:r>
         <w:rPr>
@@ -1419,37 +1733,37 @@
           <w:szCs w:val="28"/>
         </w:rPr>
         <w:br/>
-        <w:t>4)</w:t>
       </w:r>
       <w:r>
         <w:rPr>
           <w:sz w:val="28"/>
           <w:szCs w:val="28"/>
         </w:rPr>
-        <w:t xml:space="preserve"> </w:t>
+        <w:br/>
+        <w:t>6) I John(Researcher), want to get a report by email after an automatic merge, containing the changes made to the catalogue.</w:t>
       </w:r>
       <w:r>
         <w:rPr>
           <w:sz w:val="28"/>
           <w:szCs w:val="28"/>
         </w:rPr>
-        <w:t xml:space="preserve">I </w:t>
-      </w:r>
-      <w:proofErr w:type="gramStart"/>
-      <w:r>
+        <w:br/>
+      </w:r>
+    </w:p>
+    <w:p>
+      <w:pPr>
+        <w:pStyle w:val="Standard"/>
         <w:rPr>
           <w:sz w:val="28"/>
           <w:szCs w:val="28"/>
         </w:rPr>
-        <w:t>John(</w:t>
-      </w:r>
-      <w:proofErr w:type="gramEnd"/>
+      </w:pPr>
       <w:r>
         <w:rPr>
           <w:sz w:val="28"/>
           <w:szCs w:val="28"/>
         </w:rPr>
-        <w:t>Researcher), want to be able to configure how often the program runs to automatically merge.</w:t>
+        <w:t>7) I John(Researcher) want the git repository to be updated with a successful merged catalogue, so that I have a log of all merges/changes.</w:t>
       </w:r>
       <w:r>
         <w:rPr>
@@ -1472,283 +1786,38 @@
           <w:sz w:val="28"/>
           <w:szCs w:val="28"/>
         </w:rPr>
-        <w:t xml:space="preserve">5) I </w:t>
-      </w:r>
-      <w:proofErr w:type="gramStart"/>
+        <w:t xml:space="preserve">8) </w:t>
+      </w:r>
       <w:r>
         <w:rPr>
           <w:sz w:val="28"/>
           <w:szCs w:val="28"/>
         </w:rPr>
-        <w:t>John(</w:t>
-      </w:r>
-      <w:proofErr w:type="gramEnd"/>
+        <w:t>I John(Researcher) want the new changes when merging to match the units and format of the catalogue.</w:t>
+      </w:r>
       <w:r>
         <w:rPr>
           <w:sz w:val="28"/>
           <w:szCs w:val="28"/>
         </w:rPr>
-        <w:t>Researcher), want to be notified of any conflict when an automatic merge occurs.</w:t>
-      </w:r>
-      <w:r>
+        <w:br/>
+      </w:r>
+    </w:p>
+    <w:p>
+      <w:pPr>
+        <w:pStyle w:val="Standard"/>
         <w:rPr>
           <w:sz w:val="28"/>
           <w:szCs w:val="28"/>
         </w:rPr>
-        <w:br/>
-      </w:r>
+      </w:pPr>
       <w:r>
         <w:rPr>
           <w:sz w:val="28"/>
           <w:szCs w:val="28"/>
         </w:rPr>
-        <w:br/>
-        <w:t xml:space="preserve">6) I </w:t>
-      </w:r>
-      <w:proofErr w:type="gramStart"/>
-      <w:r>
-        <w:rPr>
-          <w:sz w:val="28"/>
-          <w:szCs w:val="28"/>
-        </w:rPr>
-        <w:t>John(</w:t>
-      </w:r>
-      <w:proofErr w:type="gramEnd"/>
-      <w:r>
-        <w:rPr>
-          <w:sz w:val="28"/>
-          <w:szCs w:val="28"/>
-        </w:rPr>
-        <w:t>Researcher), want to get a report by email after an automatic merge, containing the changes made to the catalogue.</w:t>
-      </w:r>
-      <w:r>
-        <w:rPr>
-          <w:sz w:val="28"/>
-          <w:szCs w:val="28"/>
-        </w:rPr>
-        <w:br/>
-      </w:r>
-    </w:p>
-    <w:p>
-      <w:pPr>
-        <w:pStyle w:val="Standard"/>
-        <w:rPr>
-          <w:sz w:val="28"/>
-          <w:szCs w:val="28"/>
-        </w:rPr>
-      </w:pPr>
-      <w:r>
-        <w:rPr>
-          <w:sz w:val="28"/>
-          <w:szCs w:val="28"/>
-        </w:rPr>
-        <w:t xml:space="preserve">7) I </w:t>
-      </w:r>
-      <w:proofErr w:type="gramStart"/>
-      <w:r>
-        <w:rPr>
-          <w:sz w:val="28"/>
-          <w:szCs w:val="28"/>
-        </w:rPr>
-        <w:t>John(</w:t>
-      </w:r>
-      <w:proofErr w:type="gramEnd"/>
-      <w:r>
-        <w:rPr>
-          <w:sz w:val="28"/>
-          <w:szCs w:val="28"/>
-        </w:rPr>
-        <w:t>Researcher) want the git repository to be updated with a successful merged catalogue, so that I have a log of all merges/changes.</w:t>
-      </w:r>
-      <w:r>
-        <w:rPr>
-          <w:sz w:val="28"/>
-          <w:szCs w:val="28"/>
-        </w:rPr>
-        <w:br/>
-      </w:r>
-    </w:p>
-    <w:p>
-      <w:pPr>
-        <w:pStyle w:val="Standard"/>
-        <w:rPr>
-          <w:sz w:val="28"/>
-          <w:szCs w:val="28"/>
-        </w:rPr>
-      </w:pPr>
-      <w:r>
-        <w:rPr>
-          <w:sz w:val="28"/>
-          <w:szCs w:val="28"/>
-        </w:rPr>
-        <w:t xml:space="preserve">8) </w:t>
-      </w:r>
-      <w:r>
-        <w:rPr>
-          <w:sz w:val="28"/>
-          <w:szCs w:val="28"/>
-        </w:rPr>
-        <w:t xml:space="preserve">I </w:t>
-      </w:r>
-      <w:proofErr w:type="gramStart"/>
-      <w:r>
-        <w:rPr>
-          <w:sz w:val="28"/>
-          <w:szCs w:val="28"/>
-        </w:rPr>
-        <w:t>John(</w:t>
-      </w:r>
-      <w:proofErr w:type="gramEnd"/>
-      <w:r>
-        <w:rPr>
-          <w:sz w:val="28"/>
-          <w:szCs w:val="28"/>
-        </w:rPr>
-        <w:t>Researcher) want the new changes when merging to match the units and format of the catalogue.</w:t>
-      </w:r>
-      <w:r>
-        <w:rPr>
-          <w:sz w:val="28"/>
-          <w:szCs w:val="28"/>
-        </w:rPr>
-        <w:br/>
-      </w:r>
-    </w:p>
-    <w:p>
-      <w:pPr>
-        <w:pStyle w:val="Standard"/>
-        <w:rPr>
-          <w:sz w:val="28"/>
-          <w:szCs w:val="28"/>
-        </w:rPr>
-      </w:pPr>
-      <w:r>
-        <w:rPr>
-          <w:sz w:val="28"/>
-          <w:szCs w:val="28"/>
-        </w:rPr>
-        <w:t xml:space="preserve">9) I </w:t>
-      </w:r>
-      <w:proofErr w:type="gramStart"/>
-      <w:r>
-        <w:rPr>
-          <w:sz w:val="28"/>
-          <w:szCs w:val="28"/>
-        </w:rPr>
-        <w:t>John(</w:t>
-      </w:r>
-      <w:proofErr w:type="gramEnd"/>
-      <w:r>
-        <w:rPr>
-          <w:sz w:val="28"/>
-          <w:szCs w:val="28"/>
-        </w:rPr>
-        <w:t xml:space="preserve">Researcher), want the newly discovered </w:t>
-      </w:r>
-      <w:proofErr w:type="spellStart"/>
-      <w:r>
-        <w:rPr>
-          <w:sz w:val="28"/>
-          <w:szCs w:val="28"/>
-        </w:rPr>
-        <w:t>exoplanets</w:t>
-      </w:r>
-      <w:proofErr w:type="spellEnd"/>
-      <w:r>
-        <w:rPr>
-          <w:sz w:val="28"/>
-          <w:szCs w:val="28"/>
-        </w:rPr>
-        <w:t xml:space="preserve"> and their systems in the other catalogues (NASA and exoplant.eu) added to the </w:t>
-      </w:r>
-      <w:proofErr w:type="spellStart"/>
-      <w:r>
-        <w:rPr>
-          <w:sz w:val="28"/>
-          <w:szCs w:val="28"/>
-        </w:rPr>
-        <w:t>openexoplanet</w:t>
-      </w:r>
-      <w:proofErr w:type="spellEnd"/>
-      <w:r>
-        <w:rPr>
-          <w:sz w:val="28"/>
-          <w:szCs w:val="28"/>
-        </w:rPr>
-        <w:t xml:space="preserve"> catalogue.</w:t>
-      </w:r>
-    </w:p>
-    <w:p>
-      <w:pPr>
-        <w:pStyle w:val="Standard"/>
-        <w:rPr>
-          <w:sz w:val="28"/>
-          <w:szCs w:val="28"/>
-        </w:rPr>
-      </w:pPr>
-    </w:p>
-    <w:p>
-      <w:pPr>
-        <w:pStyle w:val="Standard"/>
-        <w:rPr>
-          <w:sz w:val="28"/>
-          <w:szCs w:val="28"/>
-        </w:rPr>
-      </w:pPr>
-    </w:p>
-    <w:p>
-      <w:pPr>
-        <w:pStyle w:val="Standard"/>
-        <w:rPr>
-          <w:sz w:val="28"/>
-          <w:szCs w:val="28"/>
-        </w:rPr>
-      </w:pPr>
-    </w:p>
-    <w:p>
-      <w:pPr>
-        <w:pStyle w:val="Standard"/>
-        <w:rPr>
-          <w:sz w:val="28"/>
-          <w:szCs w:val="28"/>
-        </w:rPr>
-      </w:pPr>
-    </w:p>
-    <w:p>
-      <w:pPr>
-        <w:pStyle w:val="Standard"/>
-        <w:rPr>
-          <w:sz w:val="28"/>
-          <w:szCs w:val="28"/>
-        </w:rPr>
-      </w:pPr>
-    </w:p>
-    <w:p>
-      <w:pPr>
-        <w:pStyle w:val="Standard"/>
-        <w:rPr>
-          <w:sz w:val="28"/>
-          <w:szCs w:val="28"/>
-        </w:rPr>
-      </w:pPr>
-    </w:p>
-    <w:p>
-      <w:pPr>
-        <w:pStyle w:val="Standard"/>
-        <w:rPr>
-          <w:sz w:val="28"/>
-          <w:szCs w:val="28"/>
-        </w:rPr>
-      </w:pPr>
-    </w:p>
-    <w:p>
-      <w:pPr>
-        <w:pStyle w:val="Standard"/>
-        <w:rPr>
-          <w:sz w:val="28"/>
-          <w:szCs w:val="28"/>
-        </w:rPr>
-      </w:pPr>
+        <w:t>9) I John(Researcher), want the newly discovered exoplanets and their systems in the other catalogues (NASA and exoplant.eu) added to the openexoplanet catalogue.</w:t>
+      </w:r>
     </w:p>
     <w:p>
       <w:pPr>
@@ -1784,7 +1853,6 @@
           <w:szCs w:val="32"/>
           <w:u w:val="single"/>
         </w:rPr>
-        <w:lastRenderedPageBreak/>
         <w:t>Alice</w:t>
       </w:r>
       <w:r>
@@ -1802,54 +1870,29 @@
           <w:sz w:val="28"/>
           <w:szCs w:val="28"/>
         </w:rPr>
-        <w:t xml:space="preserve">1) I </w:t>
-      </w:r>
-      <w:proofErr w:type="gramStart"/>
+        <w:t>1) I Alice(Professor), want the application to automatically update the catalogue without triggering it.</w:t>
+      </w:r>
       <w:r>
         <w:rPr>
           <w:sz w:val="28"/>
           <w:szCs w:val="28"/>
         </w:rPr>
-        <w:t>Alice(</w:t>
-      </w:r>
-      <w:proofErr w:type="gramEnd"/>
+        <w:br/>
+      </w:r>
       <w:r>
         <w:rPr>
           <w:sz w:val="28"/>
           <w:szCs w:val="28"/>
         </w:rPr>
-        <w:t>Professor), want the application to automatically update the catalogue without triggering it.</w:t>
+        <w:br/>
       </w:r>
       <w:r>
         <w:rPr>
           <w:sz w:val="28"/>
           <w:szCs w:val="28"/>
         </w:rPr>
-        <w:br/>
-      </w:r>
-      <w:r>
-        <w:rPr>
-          <w:sz w:val="28"/>
-          <w:szCs w:val="28"/>
-        </w:rPr>
-        <w:br/>
-        <w:t xml:space="preserve">2) I </w:t>
-      </w:r>
-      <w:proofErr w:type="gramStart"/>
-      <w:r>
-        <w:rPr>
-          <w:sz w:val="28"/>
-          <w:szCs w:val="28"/>
-        </w:rPr>
-        <w:t>Alice(</w:t>
-      </w:r>
-      <w:proofErr w:type="gramEnd"/>
-      <w:r>
-        <w:rPr>
-          <w:sz w:val="28"/>
-          <w:szCs w:val="28"/>
-        </w:rPr>
-        <w:t>Professor), want the merge to automatically solve any conflicts and apply the changes without my input.</w:t>
+        <w:lastRenderedPageBreak/>
+        <w:t>2) I Alice(Professor), want the merge to automatically solve any conflicts and apply the changes without my input.</w:t>
       </w:r>
     </w:p>
     <w:p>
@@ -1884,7 +1927,7 @@
 </file>
 
 <file path=word/endnotes.xml><?xml version="1.0" encoding="utf-8"?>
-<w:endnotes xmlns:ve="http://schemas.openxmlformats.org/markup-compatibility/2006" xmlns:o="urn:schemas-microsoft-com:office:office" xmlns:r="http://schemas.openxmlformats.org/officeDocument/2006/relationships" xmlns:m="http://schemas.openxmlformats.org/officeDocument/2006/math" xmlns:v="urn:schemas-microsoft-com:vml" xmlns:wp="http://schemas.openxmlformats.org/drawingml/2006/wordprocessingDrawing" xmlns:w10="urn:schemas-microsoft-com:office:word" xmlns:w="http://schemas.openxmlformats.org/wordprocessingml/2006/main" xmlns:wne="http://schemas.microsoft.com/office/word/2006/wordml">
+<w:endnotes xmlns:wpc="http://schemas.microsoft.com/office/word/2010/wordprocessingCanvas" xmlns:cx="http://schemas.microsoft.com/office/drawing/2014/chartex" xmlns:cx1="http://schemas.microsoft.com/office/drawing/2015/9/8/chartex" xmlns:cx2="http://schemas.microsoft.com/office/drawing/2015/10/21/chartex" xmlns:mc="http://schemas.openxmlformats.org/markup-compatibility/2006" xmlns:o="urn:schemas-microsoft-com:office:office" xmlns:r="http://schemas.openxmlformats.org/officeDocument/2006/relationships" xmlns:m="http://schemas.openxmlformats.org/officeDocument/2006/math" xmlns:v="urn:schemas-microsoft-com:vml" xmlns:wp14="http://schemas.microsoft.com/office/word/2010/wordprocessingDrawing" xmlns:wp="http://schemas.openxmlformats.org/drawingml/2006/wordprocessingDrawing" xmlns:w10="urn:schemas-microsoft-com:office:word" xmlns:w="http://schemas.openxmlformats.org/wordprocessingml/2006/main" xmlns:w14="http://schemas.microsoft.com/office/word/2010/wordml" xmlns:w15="http://schemas.microsoft.com/office/word/2012/wordml" xmlns:w16se="http://schemas.microsoft.com/office/word/2015/wordml/symex" xmlns:wpg="http://schemas.microsoft.com/office/word/2010/wordprocessingGroup" xmlns:wpi="http://schemas.microsoft.com/office/word/2010/wordprocessingInk" xmlns:wne="http://schemas.microsoft.com/office/word/2006/wordml" xmlns:wps="http://schemas.microsoft.com/office/word/2010/wordprocessingShape" mc:Ignorable="w14 w15 w16se wp14">
   <w:endnote w:type="separator" w:id="-1">
     <w:p>
       <w:pPr>
@@ -1909,7 +1952,7 @@
 </file>
 
 <file path=word/footer1.xml><?xml version="1.0" encoding="utf-8"?>
-<w:ftr xmlns:ve="http://schemas.openxmlformats.org/markup-compatibility/2006" xmlns:o="urn:schemas-microsoft-com:office:office" xmlns:r="http://schemas.openxmlformats.org/officeDocument/2006/relationships" xmlns:m="http://schemas.openxmlformats.org/officeDocument/2006/math" xmlns:v="urn:schemas-microsoft-com:vml" xmlns:wp="http://schemas.openxmlformats.org/drawingml/2006/wordprocessingDrawing" xmlns:w10="urn:schemas-microsoft-com:office:word" xmlns:w="http://schemas.openxmlformats.org/wordprocessingml/2006/main" xmlns:wne="http://schemas.microsoft.com/office/word/2006/wordml">
+<w:ftr xmlns:wpc="http://schemas.microsoft.com/office/word/2010/wordprocessingCanvas" xmlns:cx="http://schemas.microsoft.com/office/drawing/2014/chartex" xmlns:cx1="http://schemas.microsoft.com/office/drawing/2015/9/8/chartex" xmlns:cx2="http://schemas.microsoft.com/office/drawing/2015/10/21/chartex" xmlns:mc="http://schemas.openxmlformats.org/markup-compatibility/2006" xmlns:o="urn:schemas-microsoft-com:office:office" xmlns:r="http://schemas.openxmlformats.org/officeDocument/2006/relationships" xmlns:m="http://schemas.openxmlformats.org/officeDocument/2006/math" xmlns:v="urn:schemas-microsoft-com:vml" xmlns:wp14="http://schemas.microsoft.com/office/word/2010/wordprocessingDrawing" xmlns:wp="http://schemas.openxmlformats.org/drawingml/2006/wordprocessingDrawing" xmlns:w10="urn:schemas-microsoft-com:office:word" xmlns:w="http://schemas.openxmlformats.org/wordprocessingml/2006/main" xmlns:w14="http://schemas.microsoft.com/office/word/2010/wordml" xmlns:w15="http://schemas.microsoft.com/office/word/2012/wordml" xmlns:w16se="http://schemas.microsoft.com/office/word/2015/wordml/symex" xmlns:wpg="http://schemas.microsoft.com/office/word/2010/wordprocessingGroup" xmlns:wpi="http://schemas.microsoft.com/office/word/2010/wordprocessingInk" xmlns:wne="http://schemas.microsoft.com/office/word/2006/wordml" xmlns:wps="http://schemas.microsoft.com/office/word/2010/wordprocessingShape" mc:Ignorable="w14 w15 w16se wp14">
   <w:sdt>
     <w:sdtPr>
       <w:id w:val="18497504"/>
@@ -1918,20 +1961,34 @@
         <w:docPartUnique/>
       </w:docPartObj>
     </w:sdtPr>
+    <w:sdtEndPr/>
     <w:sdtContent>
       <w:p>
         <w:pPr>
           <w:pStyle w:val="Footer"/>
           <w:jc w:val="center"/>
         </w:pPr>
-        <w:fldSimple w:instr=" PAGE   \* MERGEFORMAT ">
-          <w:r>
-            <w:rPr>
-              <w:noProof/>
-            </w:rPr>
-            <w:t>2</w:t>
-          </w:r>
-        </w:fldSimple>
+        <w:r>
+          <w:fldChar w:fldCharType="begin"/>
+        </w:r>
+        <w:r>
+          <w:instrText xml:space="preserve"> PAGE   \* MERGEFORMAT </w:instrText>
+        </w:r>
+        <w:r>
+          <w:fldChar w:fldCharType="separate"/>
+        </w:r>
+        <w:r>
+          <w:rPr>
+            <w:noProof/>
+          </w:rPr>
+          <w:t>4</w:t>
+        </w:r>
+        <w:r>
+          <w:rPr>
+            <w:noProof/>
+          </w:rPr>
+          <w:fldChar w:fldCharType="end"/>
+        </w:r>
       </w:p>
     </w:sdtContent>
   </w:sdt>
@@ -1944,7 +2001,7 @@
 </file>
 
 <file path=word/footer2.xml><?xml version="1.0" encoding="utf-8"?>
-<w:ftr xmlns:ve="http://schemas.openxmlformats.org/markup-compatibility/2006" xmlns:o="urn:schemas-microsoft-com:office:office" xmlns:r="http://schemas.openxmlformats.org/officeDocument/2006/relationships" xmlns:m="http://schemas.openxmlformats.org/officeDocument/2006/math" xmlns:v="urn:schemas-microsoft-com:vml" xmlns:wp="http://schemas.openxmlformats.org/drawingml/2006/wordprocessingDrawing" xmlns:w10="urn:schemas-microsoft-com:office:word" xmlns:w="http://schemas.openxmlformats.org/wordprocessingml/2006/main" xmlns:wne="http://schemas.microsoft.com/office/word/2006/wordml">
+<w:ftr xmlns:wpc="http://schemas.microsoft.com/office/word/2010/wordprocessingCanvas" xmlns:cx="http://schemas.microsoft.com/office/drawing/2014/chartex" xmlns:cx1="http://schemas.microsoft.com/office/drawing/2015/9/8/chartex" xmlns:cx2="http://schemas.microsoft.com/office/drawing/2015/10/21/chartex" xmlns:mc="http://schemas.openxmlformats.org/markup-compatibility/2006" xmlns:o="urn:schemas-microsoft-com:office:office" xmlns:r="http://schemas.openxmlformats.org/officeDocument/2006/relationships" xmlns:m="http://schemas.openxmlformats.org/officeDocument/2006/math" xmlns:v="urn:schemas-microsoft-com:vml" xmlns:wp14="http://schemas.microsoft.com/office/word/2010/wordprocessingDrawing" xmlns:wp="http://schemas.openxmlformats.org/drawingml/2006/wordprocessingDrawing" xmlns:w10="urn:schemas-microsoft-com:office:word" xmlns:w="http://schemas.openxmlformats.org/wordprocessingml/2006/main" xmlns:w14="http://schemas.microsoft.com/office/word/2010/wordml" xmlns:w15="http://schemas.microsoft.com/office/word/2012/wordml" xmlns:w16se="http://schemas.microsoft.com/office/word/2015/wordml/symex" xmlns:wpg="http://schemas.microsoft.com/office/word/2010/wordprocessingGroup" xmlns:wpi="http://schemas.microsoft.com/office/word/2010/wordprocessingInk" xmlns:wne="http://schemas.microsoft.com/office/word/2006/wordml" xmlns:wps="http://schemas.microsoft.com/office/word/2010/wordprocessingShape" mc:Ignorable="w14 w15 w16se wp14">
   <w:sdt>
     <w:sdtPr>
       <w:id w:val="18497458"/>
@@ -1953,20 +2010,34 @@
         <w:docPartUnique/>
       </w:docPartObj>
     </w:sdtPr>
+    <w:sdtEndPr/>
     <w:sdtContent>
       <w:p>
         <w:pPr>
           <w:pStyle w:val="Footer"/>
           <w:jc w:val="center"/>
         </w:pPr>
-        <w:fldSimple w:instr=" PAGE   \* MERGEFORMAT ">
-          <w:r>
-            <w:rPr>
-              <w:noProof/>
-            </w:rPr>
-            <w:t>1</w:t>
-          </w:r>
-        </w:fldSimple>
+        <w:r>
+          <w:fldChar w:fldCharType="begin"/>
+        </w:r>
+        <w:r>
+          <w:instrText xml:space="preserve"> PAGE   \* MERGEFORMAT </w:instrText>
+        </w:r>
+        <w:r>
+          <w:fldChar w:fldCharType="separate"/>
+        </w:r>
+        <w:r>
+          <w:rPr>
+            <w:noProof/>
+          </w:rPr>
+          <w:t>1</w:t>
+        </w:r>
+        <w:r>
+          <w:rPr>
+            <w:noProof/>
+          </w:rPr>
+          <w:fldChar w:fldCharType="end"/>
+        </w:r>
       </w:p>
     </w:sdtContent>
   </w:sdt>
@@ -1979,7 +2050,7 @@
 </file>
 
 <file path=word/footnotes.xml><?xml version="1.0" encoding="utf-8"?>
-<w:footnotes xmlns:ve="http://schemas.openxmlformats.org/markup-compatibility/2006" xmlns:o="urn:schemas-microsoft-com:office:office" xmlns:r="http://schemas.openxmlformats.org/officeDocument/2006/relationships" xmlns:m="http://schemas.openxmlformats.org/officeDocument/2006/math" xmlns:v="urn:schemas-microsoft-com:vml" xmlns:wp="http://schemas.openxmlformats.org/drawingml/2006/wordprocessingDrawing" xmlns:w10="urn:schemas-microsoft-com:office:word" xmlns:w="http://schemas.openxmlformats.org/wordprocessingml/2006/main" xmlns:wne="http://schemas.microsoft.com/office/word/2006/wordml">
+<w:footnotes xmlns:wpc="http://schemas.microsoft.com/office/word/2010/wordprocessingCanvas" xmlns:cx="http://schemas.microsoft.com/office/drawing/2014/chartex" xmlns:cx1="http://schemas.microsoft.com/office/drawing/2015/9/8/chartex" xmlns:cx2="http://schemas.microsoft.com/office/drawing/2015/10/21/chartex" xmlns:mc="http://schemas.openxmlformats.org/markup-compatibility/2006" xmlns:o="urn:schemas-microsoft-com:office:office" xmlns:r="http://schemas.openxmlformats.org/officeDocument/2006/relationships" xmlns:m="http://schemas.openxmlformats.org/officeDocument/2006/math" xmlns:v="urn:schemas-microsoft-com:vml" xmlns:wp14="http://schemas.microsoft.com/office/word/2010/wordprocessingDrawing" xmlns:wp="http://schemas.openxmlformats.org/drawingml/2006/wordprocessingDrawing" xmlns:w10="urn:schemas-microsoft-com:office:word" xmlns:w="http://schemas.openxmlformats.org/wordprocessingml/2006/main" xmlns:w14="http://schemas.microsoft.com/office/word/2010/wordml" xmlns:w15="http://schemas.microsoft.com/office/word/2012/wordml" xmlns:w16se="http://schemas.microsoft.com/office/word/2015/wordml/symex" xmlns:wpg="http://schemas.microsoft.com/office/word/2010/wordprocessingGroup" xmlns:wpi="http://schemas.microsoft.com/office/word/2010/wordprocessingInk" xmlns:wne="http://schemas.microsoft.com/office/word/2006/wordml" xmlns:wps="http://schemas.microsoft.com/office/word/2010/wordprocessingShape" mc:Ignorable="w14 w15 w16se wp14">
   <w:footnote w:type="separator" w:id="-1">
     <w:p>
       <w:pPr>
@@ -2004,8 +2075,8 @@
 </file>
 
 <file path=word/numbering.xml><?xml version="1.0" encoding="utf-8"?>
-<w:numbering xmlns:ve="http://schemas.openxmlformats.org/markup-compatibility/2006" xmlns:o="urn:schemas-microsoft-com:office:office" xmlns:r="http://schemas.openxmlformats.org/officeDocument/2006/relationships" xmlns:m="http://schemas.openxmlformats.org/officeDocument/2006/math" xmlns:v="urn:schemas-microsoft-com:vml" xmlns:wp="http://schemas.openxmlformats.org/drawingml/2006/wordprocessingDrawing" xmlns:w10="urn:schemas-microsoft-com:office:word" xmlns:w="http://schemas.openxmlformats.org/wordprocessingml/2006/main" xmlns:wne="http://schemas.microsoft.com/office/word/2006/wordml">
-  <w:abstractNum w:abstractNumId="0">
+<w:numbering xmlns:wpc="http://schemas.microsoft.com/office/word/2010/wordprocessingCanvas" xmlns:cx="http://schemas.microsoft.com/office/drawing/2014/chartex" xmlns:cx1="http://schemas.microsoft.com/office/drawing/2015/9/8/chartex" xmlns:cx2="http://schemas.microsoft.com/office/drawing/2015/10/21/chartex" xmlns:mc="http://schemas.openxmlformats.org/markup-compatibility/2006" xmlns:o="urn:schemas-microsoft-com:office:office" xmlns:r="http://schemas.openxmlformats.org/officeDocument/2006/relationships" xmlns:m="http://schemas.openxmlformats.org/officeDocument/2006/math" xmlns:v="urn:schemas-microsoft-com:vml" xmlns:wp14="http://schemas.microsoft.com/office/word/2010/wordprocessingDrawing" xmlns:wp="http://schemas.openxmlformats.org/drawingml/2006/wordprocessingDrawing" xmlns:w10="urn:schemas-microsoft-com:office:word" xmlns:w="http://schemas.openxmlformats.org/wordprocessingml/2006/main" xmlns:w14="http://schemas.microsoft.com/office/word/2010/wordml" xmlns:w15="http://schemas.microsoft.com/office/word/2012/wordml" xmlns:w16se="http://schemas.microsoft.com/office/word/2015/wordml/symex" xmlns:wpg="http://schemas.microsoft.com/office/word/2010/wordprocessingGroup" xmlns:wpi="http://schemas.microsoft.com/office/word/2010/wordprocessingInk" xmlns:wne="http://schemas.microsoft.com/office/word/2006/wordml" xmlns:wps="http://schemas.microsoft.com/office/word/2010/wordprocessingShape" mc:Ignorable="w14 w15 w16se wp14">
+  <w:abstractNum w:abstractNumId="0" w15:restartNumberingAfterBreak="0">
     <w:nsid w:val="09691FC5"/>
     <w:multiLevelType w:val="hybridMultilevel"/>
     <w:tmpl w:val="039CDBF2"/>
@@ -2094,7 +2165,119 @@
       </w:pPr>
     </w:lvl>
   </w:abstractNum>
-  <w:abstractNum w:abstractNumId="1">
+  <w:abstractNum w:abstractNumId="1" w15:restartNumberingAfterBreak="0">
+    <w:nsid w:val="1DDD6F1B"/>
+    <w:multiLevelType w:val="hybridMultilevel"/>
+    <w:tmpl w:val="D17C361E"/>
+    <w:lvl w:ilvl="0" w:tplc="4C1666B0">
+      <w:numFmt w:val="bullet"/>
+      <w:lvlText w:val="-"/>
+      <w:lvlJc w:val="left"/>
+      <w:pPr>
+        <w:ind w:left="3960" w:hanging="360"/>
+      </w:pPr>
+      <w:rPr>
+        <w:rFonts w:ascii="Times New Roman" w:eastAsia="Adobe Gothic Std B" w:hAnsi="Times New Roman" w:cs="Times New Roman" w:hint="default"/>
+      </w:rPr>
+    </w:lvl>
+    <w:lvl w:ilvl="1" w:tplc="10090003" w:tentative="1">
+      <w:start w:val="1"/>
+      <w:numFmt w:val="bullet"/>
+      <w:lvlText w:val="o"/>
+      <w:lvlJc w:val="left"/>
+      <w:pPr>
+        <w:ind w:left="4680" w:hanging="360"/>
+      </w:pPr>
+      <w:rPr>
+        <w:rFonts w:ascii="Courier New" w:hAnsi="Courier New" w:cs="Courier New" w:hint="default"/>
+      </w:rPr>
+    </w:lvl>
+    <w:lvl w:ilvl="2" w:tplc="10090005" w:tentative="1">
+      <w:start w:val="1"/>
+      <w:numFmt w:val="bullet"/>
+      <w:lvlText w:val=""/>
+      <w:lvlJc w:val="left"/>
+      <w:pPr>
+        <w:ind w:left="5400" w:hanging="360"/>
+      </w:pPr>
+      <w:rPr>
+        <w:rFonts w:ascii="Wingdings" w:hAnsi="Wingdings" w:hint="default"/>
+      </w:rPr>
+    </w:lvl>
+    <w:lvl w:ilvl="3" w:tplc="10090001" w:tentative="1">
+      <w:start w:val="1"/>
+      <w:numFmt w:val="bullet"/>
+      <w:lvlText w:val=""/>
+      <w:lvlJc w:val="left"/>
+      <w:pPr>
+        <w:ind w:left="6120" w:hanging="360"/>
+      </w:pPr>
+      <w:rPr>
+        <w:rFonts w:ascii="Symbol" w:hAnsi="Symbol" w:hint="default"/>
+      </w:rPr>
+    </w:lvl>
+    <w:lvl w:ilvl="4" w:tplc="10090003" w:tentative="1">
+      <w:start w:val="1"/>
+      <w:numFmt w:val="bullet"/>
+      <w:lvlText w:val="o"/>
+      <w:lvlJc w:val="left"/>
+      <w:pPr>
+        <w:ind w:left="6840" w:hanging="360"/>
+      </w:pPr>
+      <w:rPr>
+        <w:rFonts w:ascii="Courier New" w:hAnsi="Courier New" w:cs="Courier New" w:hint="default"/>
+      </w:rPr>
+    </w:lvl>
+    <w:lvl w:ilvl="5" w:tplc="10090005" w:tentative="1">
+      <w:start w:val="1"/>
+      <w:numFmt w:val="bullet"/>
+      <w:lvlText w:val=""/>
+      <w:lvlJc w:val="left"/>
+      <w:pPr>
+        <w:ind w:left="7560" w:hanging="360"/>
+      </w:pPr>
+      <w:rPr>
+        <w:rFonts w:ascii="Wingdings" w:hAnsi="Wingdings" w:hint="default"/>
+      </w:rPr>
+    </w:lvl>
+    <w:lvl w:ilvl="6" w:tplc="10090001" w:tentative="1">
+      <w:start w:val="1"/>
+      <w:numFmt w:val="bullet"/>
+      <w:lvlText w:val=""/>
+      <w:lvlJc w:val="left"/>
+      <w:pPr>
+        <w:ind w:left="8280" w:hanging="360"/>
+      </w:pPr>
+      <w:rPr>
+        <w:rFonts w:ascii="Symbol" w:hAnsi="Symbol" w:hint="default"/>
+      </w:rPr>
+    </w:lvl>
+    <w:lvl w:ilvl="7" w:tplc="10090003" w:tentative="1">
+      <w:start w:val="1"/>
+      <w:numFmt w:val="bullet"/>
+      <w:lvlText w:val="o"/>
+      <w:lvlJc w:val="left"/>
+      <w:pPr>
+        <w:ind w:left="9000" w:hanging="360"/>
+      </w:pPr>
+      <w:rPr>
+        <w:rFonts w:ascii="Courier New" w:hAnsi="Courier New" w:cs="Courier New" w:hint="default"/>
+      </w:rPr>
+    </w:lvl>
+    <w:lvl w:ilvl="8" w:tplc="10090005" w:tentative="1">
+      <w:start w:val="1"/>
+      <w:numFmt w:val="bullet"/>
+      <w:lvlText w:val=""/>
+      <w:lvlJc w:val="left"/>
+      <w:pPr>
+        <w:ind w:left="9720" w:hanging="360"/>
+      </w:pPr>
+      <w:rPr>
+        <w:rFonts w:ascii="Wingdings" w:hAnsi="Wingdings" w:hint="default"/>
+      </w:rPr>
+    </w:lvl>
+  </w:abstractNum>
+  <w:abstractNum w:abstractNumId="2" w15:restartNumberingAfterBreak="0">
     <w:nsid w:val="1E9914F1"/>
     <w:multiLevelType w:val="hybridMultilevel"/>
     <w:tmpl w:val="8F54FDB6"/>
@@ -2183,7 +2366,7 @@
       </w:pPr>
     </w:lvl>
   </w:abstractNum>
-  <w:abstractNum w:abstractNumId="2">
+  <w:abstractNum w:abstractNumId="3" w15:restartNumberingAfterBreak="0">
     <w:nsid w:val="348045DD"/>
     <w:multiLevelType w:val="hybridMultilevel"/>
     <w:tmpl w:val="0DF860A4"/>
@@ -2272,7 +2455,7 @@
       </w:pPr>
     </w:lvl>
   </w:abstractNum>
-  <w:abstractNum w:abstractNumId="3">
+  <w:abstractNum w:abstractNumId="4" w15:restartNumberingAfterBreak="0">
     <w:nsid w:val="3E7011DE"/>
     <w:multiLevelType w:val="hybridMultilevel"/>
     <w:tmpl w:val="F580FBD0"/>
@@ -2361,7 +2544,7 @@
       </w:pPr>
     </w:lvl>
   </w:abstractNum>
-  <w:abstractNum w:abstractNumId="4">
+  <w:abstractNum w:abstractNumId="5" w15:restartNumberingAfterBreak="0">
     <w:nsid w:val="48B162C6"/>
     <w:multiLevelType w:val="hybridMultilevel"/>
     <w:tmpl w:val="99D28E94"/>
@@ -2450,7 +2633,7 @@
       </w:pPr>
     </w:lvl>
   </w:abstractNum>
-  <w:abstractNum w:abstractNumId="5">
+  <w:abstractNum w:abstractNumId="6" w15:restartNumberingAfterBreak="0">
     <w:nsid w:val="5AED0E11"/>
     <w:multiLevelType w:val="hybridMultilevel"/>
     <w:tmpl w:val="80D84B62"/>
@@ -2539,7 +2722,7 @@
       </w:pPr>
     </w:lvl>
   </w:abstractNum>
-  <w:abstractNum w:abstractNumId="6">
+  <w:abstractNum w:abstractNumId="7" w15:restartNumberingAfterBreak="0">
     <w:nsid w:val="75BA2D22"/>
     <w:multiLevelType w:val="hybridMultilevel"/>
     <w:tmpl w:val="B0040104"/>
@@ -2628,7 +2811,7 @@
       </w:pPr>
     </w:lvl>
   </w:abstractNum>
-  <w:abstractNum w:abstractNumId="7">
+  <w:abstractNum w:abstractNumId="8" w15:restartNumberingAfterBreak="0">
     <w:nsid w:val="79EB7F21"/>
     <w:multiLevelType w:val="multilevel"/>
     <w:tmpl w:val="D5801656"/>
@@ -2714,7 +2897,7 @@
       </w:pPr>
     </w:lvl>
   </w:abstractNum>
-  <w:abstractNum w:abstractNumId="8">
+  <w:abstractNum w:abstractNumId="9" w15:restartNumberingAfterBreak="0">
     <w:nsid w:val="7FC5032D"/>
     <w:multiLevelType w:val="hybridMultilevel"/>
     <w:tmpl w:val="A1582230"/>
@@ -2804,37 +2987,40 @@
     </w:lvl>
   </w:abstractNum>
   <w:num w:numId="1">
+    <w:abstractNumId w:val="8"/>
+  </w:num>
+  <w:num w:numId="2">
     <w:abstractNumId w:val="7"/>
   </w:num>
-  <w:num w:numId="2">
+  <w:num w:numId="3">
+    <w:abstractNumId w:val="2"/>
+  </w:num>
+  <w:num w:numId="4">
     <w:abstractNumId w:val="6"/>
   </w:num>
-  <w:num w:numId="3">
-    <w:abstractNumId w:val="1"/>
-  </w:num>
-  <w:num w:numId="4">
-    <w:abstractNumId w:val="5"/>
-  </w:num>
   <w:num w:numId="5">
-    <w:abstractNumId w:val="3"/>
+    <w:abstractNumId w:val="4"/>
   </w:num>
   <w:num w:numId="6">
-    <w:abstractNumId w:val="8"/>
+    <w:abstractNumId w:val="9"/>
   </w:num>
   <w:num w:numId="7">
     <w:abstractNumId w:val="0"/>
   </w:num>
   <w:num w:numId="8">
-    <w:abstractNumId w:val="4"/>
+    <w:abstractNumId w:val="5"/>
   </w:num>
   <w:num w:numId="9">
-    <w:abstractNumId w:val="2"/>
+    <w:abstractNumId w:val="3"/>
+  </w:num>
+  <w:num w:numId="10">
+    <w:abstractNumId w:val="1"/>
   </w:num>
 </w:numbering>
 </file>
 
 <file path=word/styles.xml><?xml version="1.0" encoding="utf-8"?>
-<w:styles xmlns:r="http://schemas.openxmlformats.org/officeDocument/2006/relationships" xmlns:w="http://schemas.openxmlformats.org/wordprocessingml/2006/main">
+<w:styles xmlns:mc="http://schemas.openxmlformats.org/markup-compatibility/2006" xmlns:r="http://schemas.openxmlformats.org/officeDocument/2006/relationships" xmlns:w="http://schemas.openxmlformats.org/wordprocessingml/2006/main" xmlns:w14="http://schemas.microsoft.com/office/word/2010/wordml" xmlns:w15="http://schemas.microsoft.com/office/word/2012/wordml" xmlns:w16se="http://schemas.microsoft.com/office/word/2015/wordml/symex" mc:Ignorable="w14 w15 w16se">
   <w:docDefaults>
     <w:rPrDefault>
       <w:rPr>
@@ -2850,144 +3036,379 @@
       </w:pPr>
     </w:pPrDefault>
   </w:docDefaults>
-  <w:latentStyles w:defLockedState="0" w:defUIPriority="99" w:defSemiHidden="1" w:defUnhideWhenUsed="1" w:defQFormat="0" w:count="267">
-    <w:lsdException w:name="Normal" w:semiHidden="0" w:uiPriority="0" w:unhideWhenUsed="0" w:qFormat="1"/>
-    <w:lsdException w:name="heading 1" w:semiHidden="0" w:uiPriority="9" w:unhideWhenUsed="0" w:qFormat="1"/>
-    <w:lsdException w:name="heading 2" w:uiPriority="9" w:qFormat="1"/>
-    <w:lsdException w:name="heading 3" w:uiPriority="9" w:qFormat="1"/>
-    <w:lsdException w:name="heading 4" w:uiPriority="9" w:qFormat="1"/>
-    <w:lsdException w:name="heading 5" w:uiPriority="9" w:qFormat="1"/>
-    <w:lsdException w:name="heading 6" w:uiPriority="9" w:qFormat="1"/>
-    <w:lsdException w:name="heading 7" w:uiPriority="9" w:qFormat="1"/>
-    <w:lsdException w:name="heading 8" w:uiPriority="9" w:qFormat="1"/>
-    <w:lsdException w:name="heading 9" w:uiPriority="9" w:qFormat="1"/>
-    <w:lsdException w:name="toc 1" w:uiPriority="39"/>
-    <w:lsdException w:name="toc 2" w:uiPriority="39"/>
-    <w:lsdException w:name="toc 3" w:uiPriority="39"/>
-    <w:lsdException w:name="toc 4" w:uiPriority="39"/>
-    <w:lsdException w:name="toc 5" w:uiPriority="39"/>
-    <w:lsdException w:name="toc 6" w:uiPriority="39"/>
-    <w:lsdException w:name="toc 7" w:uiPriority="39"/>
-    <w:lsdException w:name="toc 8" w:uiPriority="39"/>
-    <w:lsdException w:name="toc 9" w:uiPriority="39"/>
-    <w:lsdException w:name="caption" w:uiPriority="35" w:qFormat="1"/>
-    <w:lsdException w:name="Title" w:semiHidden="0" w:uiPriority="10" w:unhideWhenUsed="0" w:qFormat="1"/>
-    <w:lsdException w:name="Default Paragraph Font" w:uiPriority="1"/>
-    <w:lsdException w:name="Subtitle" w:semiHidden="0" w:uiPriority="11" w:unhideWhenUsed="0" w:qFormat="1"/>
-    <w:lsdException w:name="Strong" w:semiHidden="0" w:uiPriority="22" w:unhideWhenUsed="0" w:qFormat="1"/>
-    <w:lsdException w:name="Emphasis" w:semiHidden="0" w:uiPriority="20" w:unhideWhenUsed="0" w:qFormat="1"/>
-    <w:lsdException w:name="Table Grid" w:semiHidden="0" w:uiPriority="59" w:unhideWhenUsed="0"/>
-    <w:lsdException w:name="Placeholder Text" w:unhideWhenUsed="0"/>
-    <w:lsdException w:name="No Spacing" w:semiHidden="0" w:uiPriority="1" w:unhideWhenUsed="0" w:qFormat="1"/>
-    <w:lsdException w:name="Light Shading" w:semiHidden="0" w:uiPriority="60" w:unhideWhenUsed="0"/>
-    <w:lsdException w:name="Light List" w:semiHidden="0" w:uiPriority="61" w:unhideWhenUsed="0"/>
-    <w:lsdException w:name="Light Grid" w:semiHidden="0" w:uiPriority="62" w:unhideWhenUsed="0"/>
-    <w:lsdException w:name="Medium Shading 1" w:semiHidden="0" w:uiPriority="63" w:unhideWhenUsed="0"/>
-    <w:lsdException w:name="Medium Shading 2" w:semiHidden="0" w:uiPriority="64" w:unhideWhenUsed="0"/>
-    <w:lsdException w:name="Medium List 1" w:semiHidden="0" w:uiPriority="65" w:unhideWhenUsed="0"/>
-    <w:lsdException w:name="Medium List 2" w:semiHidden="0" w:uiPriority="66" w:unhideWhenUsed="0"/>
-    <w:lsdException w:name="Medium Grid 1" w:semiHidden="0" w:uiPriority="67" w:unhideWhenUsed="0"/>
-    <w:lsdException w:name="Medium Grid 2" w:semiHidden="0" w:uiPriority="68" w:unhideWhenUsed="0"/>
-    <w:lsdException w:name="Medium Grid 3" w:semiHidden="0" w:uiPriority="69" w:unhideWhenUsed="0"/>
-    <w:lsdException w:name="Dark List" w:semiHidden="0" w:uiPriority="70" w:unhideWhenUsed="0"/>
-    <w:lsdException w:name="Colorful Shading" w:semiHidden="0" w:uiPriority="71" w:unhideWhenUsed="0"/>
-    <w:lsdException w:name="Colorful List" w:semiHidden="0" w:uiPriority="72" w:unhideWhenUsed="0"/>
-    <w:lsdException w:name="Colorful Grid" w:semiHidden="0" w:uiPriority="73" w:unhideWhenUsed="0"/>
-    <w:lsdException w:name="Light Shading Accent 1" w:semiHidden="0" w:uiPriority="60" w:unhideWhenUsed="0"/>
-    <w:lsdException w:name="Light List Accent 1" w:semiHidden="0" w:uiPriority="61" w:unhideWhenUsed="0"/>
-    <w:lsdException w:name="Light Grid Accent 1" w:semiHidden="0" w:uiPriority="62" w:unhideWhenUsed="0"/>
-    <w:lsdException w:name="Medium Shading 1 Accent 1" w:semiHidden="0" w:uiPriority="63" w:unhideWhenUsed="0"/>
-    <w:lsdException w:name="Medium Shading 2 Accent 1" w:semiHidden="0" w:uiPriority="64" w:unhideWhenUsed="0"/>
-    <w:lsdException w:name="Medium List 1 Accent 1" w:semiHidden="0" w:uiPriority="65" w:unhideWhenUsed="0"/>
-    <w:lsdException w:name="Revision" w:unhideWhenUsed="0"/>
-    <w:lsdException w:name="List Paragraph" w:semiHidden="0" w:uiPriority="34" w:unhideWhenUsed="0" w:qFormat="1"/>
-    <w:lsdException w:name="Quote" w:semiHidden="0" w:uiPriority="29" w:unhideWhenUsed="0" w:qFormat="1"/>
-    <w:lsdException w:name="Intense Quote" w:semiHidden="0" w:uiPriority="30" w:unhideWhenUsed="0" w:qFormat="1"/>
-    <w:lsdException w:name="Medium List 2 Accent 1" w:semiHidden="0" w:uiPriority="66" w:unhideWhenUsed="0"/>
-    <w:lsdException w:name="Medium Grid 1 Accent 1" w:semiHidden="0" w:uiPriority="67" w:unhideWhenUsed="0"/>
-    <w:lsdException w:name="Medium Grid 2 Accent 1" w:semiHidden="0" w:uiPriority="68" w:unhideWhenUsed="0"/>
-    <w:lsdException w:name="Medium Grid 3 Accent 1" w:semiHidden="0" w:uiPriority="69" w:unhideWhenUsed="0"/>
-    <w:lsdException w:name="Dark List Accent 1" w:semiHidden="0" w:uiPriority="70" w:unhideWhenUsed="0"/>
-    <w:lsdException w:name="Colorful Shading Accent 1" w:semiHidden="0" w:uiPriority="71" w:unhideWhenUsed="0"/>
-    <w:lsdException w:name="Colorful List Accent 1" w:semiHidden="0" w:uiPriority="72" w:unhideWhenUsed="0"/>
-    <w:lsdException w:name="Colorful Grid Accent 1" w:semiHidden="0" w:uiPriority="73" w:unhideWhenUsed="0"/>
-    <w:lsdException w:name="Light Shading Accent 2" w:semiHidden="0" w:uiPriority="60" w:unhideWhenUsed="0"/>
-    <w:lsdException w:name="Light List Accent 2" w:semiHidden="0" w:uiPriority="61" w:unhideWhenUsed="0"/>
-    <w:lsdException w:name="Light Grid Accent 2" w:semiHidden="0" w:uiPriority="62" w:unhideWhenUsed="0"/>
-    <w:lsdException w:name="Medium Shading 1 Accent 2" w:semiHidden="0" w:uiPriority="63" w:unhideWhenUsed="0"/>
-    <w:lsdException w:name="Medium Shading 2 Accent 2" w:semiHidden="0" w:uiPriority="64" w:unhideWhenUsed="0"/>
-    <w:lsdException w:name="Medium List 1 Accent 2" w:semiHidden="0" w:uiPriority="65" w:unhideWhenUsed="0"/>
-    <w:lsdException w:name="Medium List 2 Accent 2" w:semiHidden="0" w:uiPriority="66" w:unhideWhenUsed="0"/>
-    <w:lsdException w:name="Medium Grid 1 Accent 2" w:semiHidden="0" w:uiPriority="67" w:unhideWhenUsed="0"/>
-    <w:lsdException w:name="Medium Grid 2 Accent 2" w:semiHidden="0" w:uiPriority="68" w:unhideWhenUsed="0"/>
-    <w:lsdException w:name="Medium Grid 3 Accent 2" w:semiHidden="0" w:uiPriority="69" w:unhideWhenUsed="0"/>
-    <w:lsdException w:name="Dark List Accent 2" w:semiHidden="0" w:uiPriority="70" w:unhideWhenUsed="0"/>
-    <w:lsdException w:name="Colorful Shading Accent 2" w:semiHidden="0" w:uiPriority="71" w:unhideWhenUsed="0"/>
-    <w:lsdException w:name="Colorful List Accent 2" w:semiHidden="0" w:uiPriority="72" w:unhideWhenUsed="0"/>
-    <w:lsdException w:name="Colorful Grid Accent 2" w:semiHidden="0" w:uiPriority="73" w:unhideWhenUsed="0"/>
-    <w:lsdException w:name="Light Shading Accent 3" w:semiHidden="0" w:uiPriority="60" w:unhideWhenUsed="0"/>
-    <w:lsdException w:name="Light List Accent 3" w:semiHidden="0" w:uiPriority="61" w:unhideWhenUsed="0"/>
-    <w:lsdException w:name="Light Grid Accent 3" w:semiHidden="0" w:uiPriority="62" w:unhideWhenUsed="0"/>
-    <w:lsdException w:name="Medium Shading 1 Accent 3" w:semiHidden="0" w:uiPriority="63" w:unhideWhenUsed="0"/>
-    <w:lsdException w:name="Medium Shading 2 Accent 3" w:semiHidden="0" w:uiPriority="64" w:unhideWhenUsed="0"/>
-    <w:lsdException w:name="Medium List 1 Accent 3" w:semiHidden="0" w:uiPriority="65" w:unhideWhenUsed="0"/>
-    <w:lsdException w:name="Medium List 2 Accent 3" w:semiHidden="0" w:uiPriority="66" w:unhideWhenUsed="0"/>
-    <w:lsdException w:name="Medium Grid 1 Accent 3" w:semiHidden="0" w:uiPriority="67" w:unhideWhenUsed="0"/>
-    <w:lsdException w:name="Medium Grid 2 Accent 3" w:semiHidden="0" w:uiPriority="68" w:unhideWhenUsed="0"/>
-    <w:lsdException w:name="Medium Grid 3 Accent 3" w:semiHidden="0" w:uiPriority="69" w:unhideWhenUsed="0"/>
-    <w:lsdException w:name="Dark List Accent 3" w:semiHidden="0" w:uiPriority="70" w:unhideWhenUsed="0"/>
-    <w:lsdException w:name="Colorful Shading Accent 3" w:semiHidden="0" w:uiPriority="71" w:unhideWhenUsed="0"/>
-    <w:lsdException w:name="Colorful List Accent 3" w:semiHidden="0" w:uiPriority="72" w:unhideWhenUsed="0"/>
-    <w:lsdException w:name="Colorful Grid Accent 3" w:semiHidden="0" w:uiPriority="73" w:unhideWhenUsed="0"/>
-    <w:lsdException w:name="Light Shading Accent 4" w:semiHidden="0" w:uiPriority="60" w:unhideWhenUsed="0"/>
-    <w:lsdException w:name="Light List Accent 4" w:semiHidden="0" w:uiPriority="61" w:unhideWhenUsed="0"/>
-    <w:lsdException w:name="Light Grid Accent 4" w:semiHidden="0" w:uiPriority="62" w:unhideWhenUsed="0"/>
-    <w:lsdException w:name="Medium Shading 1 Accent 4" w:semiHidden="0" w:uiPriority="63" w:unhideWhenUsed="0"/>
-    <w:lsdException w:name="Medium Shading 2 Accent 4" w:semiHidden="0" w:uiPriority="64" w:unhideWhenUsed="0"/>
-    <w:lsdException w:name="Medium List 1 Accent 4" w:semiHidden="0" w:uiPriority="65" w:unhideWhenUsed="0"/>
-    <w:lsdException w:name="Medium List 2 Accent 4" w:semiHidden="0" w:uiPriority="66" w:unhideWhenUsed="0"/>
-    <w:lsdException w:name="Medium Grid 1 Accent 4" w:semiHidden="0" w:uiPriority="67" w:unhideWhenUsed="0"/>
-    <w:lsdException w:name="Medium Grid 2 Accent 4" w:semiHidden="0" w:uiPriority="68" w:unhideWhenUsed="0"/>
-    <w:lsdException w:name="Medium Grid 3 Accent 4" w:semiHidden="0" w:uiPriority="69" w:unhideWhenUsed="0"/>
-    <w:lsdException w:name="Dark List Accent 4" w:semiHidden="0" w:uiPriority="70" w:unhideWhenUsed="0"/>
-    <w:lsdException w:name="Colorful Shading Accent 4" w:semiHidden="0" w:uiPriority="71" w:unhideWhenUsed="0"/>
-    <w:lsdException w:name="Colorful List Accent 4" w:semiHidden="0" w:uiPriority="72" w:unhideWhenUsed="0"/>
-    <w:lsdException w:name="Colorful Grid Accent 4" w:semiHidden="0" w:uiPriority="73" w:unhideWhenUsed="0"/>
-    <w:lsdException w:name="Light Shading Accent 5" w:semiHidden="0" w:uiPriority="60" w:unhideWhenUsed="0"/>
-    <w:lsdException w:name="Light List Accent 5" w:semiHidden="0" w:uiPriority="61" w:unhideWhenUsed="0"/>
-    <w:lsdException w:name="Light Grid Accent 5" w:semiHidden="0" w:uiPriority="62" w:unhideWhenUsed="0"/>
-    <w:lsdException w:name="Medium Shading 1 Accent 5" w:semiHidden="0" w:uiPriority="63" w:unhideWhenUsed="0"/>
-    <w:lsdException w:name="Medium Shading 2 Accent 5" w:semiHidden="0" w:uiPriority="64" w:unhideWhenUsed="0"/>
-    <w:lsdException w:name="Medium List 1 Accent 5" w:semiHidden="0" w:uiPriority="65" w:unhideWhenUsed="0"/>
-    <w:lsdException w:name="Medium List 2 Accent 5" w:semiHidden="0" w:uiPriority="66" w:unhideWhenUsed="0"/>
-    <w:lsdException w:name="Medium Grid 1 Accent 5" w:semiHidden="0" w:uiPriority="67" w:unhideWhenUsed="0"/>
-    <w:lsdException w:name="Medium Grid 2 Accent 5" w:semiHidden="0" w:uiPriority="68" w:unhideWhenUsed="0"/>
-    <w:lsdException w:name="Medium Grid 3 Accent 5" w:semiHidden="0" w:uiPriority="69" w:unhideWhenUsed="0"/>
-    <w:lsdException w:name="Dark List Accent 5" w:semiHidden="0" w:uiPriority="70" w:unhideWhenUsed="0"/>
-    <w:lsdException w:name="Colorful Shading Accent 5" w:semiHidden="0" w:uiPriority="71" w:unhideWhenUsed="0"/>
-    <w:lsdException w:name="Colorful List Accent 5" w:semiHidden="0" w:uiPriority="72" w:unhideWhenUsed="0"/>
-    <w:lsdException w:name="Colorful Grid Accent 5" w:semiHidden="0" w:uiPriority="73" w:unhideWhenUsed="0"/>
-    <w:lsdException w:name="Light Shading Accent 6" w:semiHidden="0" w:uiPriority="60" w:unhideWhenUsed="0"/>
-    <w:lsdException w:name="Light List Accent 6" w:semiHidden="0" w:uiPriority="61" w:unhideWhenUsed="0"/>
-    <w:lsdException w:name="Light Grid Accent 6" w:semiHidden="0" w:uiPriority="62" w:unhideWhenUsed="0"/>
-    <w:lsdException w:name="Medium Shading 1 Accent 6" w:semiHidden="0" w:uiPriority="63" w:unhideWhenUsed="0"/>
-    <w:lsdException w:name="Medium Shading 2 Accent 6" w:semiHidden="0" w:uiPriority="64" w:unhideWhenUsed="0"/>
-    <w:lsdException w:name="Medium List 1 Accent 6" w:semiHidden="0" w:uiPriority="65" w:unhideWhenUsed="0"/>
-    <w:lsdException w:name="Medium List 2 Accent 6" w:semiHidden="0" w:uiPriority="66" w:unhideWhenUsed="0"/>
-    <w:lsdException w:name="Medium Grid 1 Accent 6" w:semiHidden="0" w:uiPriority="67" w:unhideWhenUsed="0"/>
-    <w:lsdException w:name="Medium Grid 2 Accent 6" w:semiHidden="0" w:uiPriority="68" w:unhideWhenUsed="0"/>
-    <w:lsdException w:name="Medium Grid 3 Accent 6" w:semiHidden="0" w:uiPriority="69" w:unhideWhenUsed="0"/>
-    <w:lsdException w:name="Dark List Accent 6" w:semiHidden="0" w:uiPriority="70" w:unhideWhenUsed="0"/>
-    <w:lsdException w:name="Colorful Shading Accent 6" w:semiHidden="0" w:uiPriority="71" w:unhideWhenUsed="0"/>
-    <w:lsdException w:name="Colorful List Accent 6" w:semiHidden="0" w:uiPriority="72" w:unhideWhenUsed="0"/>
-    <w:lsdException w:name="Colorful Grid Accent 6" w:semiHidden="0" w:uiPriority="73" w:unhideWhenUsed="0"/>
-    <w:lsdException w:name="Subtle Emphasis" w:semiHidden="0" w:uiPriority="19" w:unhideWhenUsed="0" w:qFormat="1"/>
-    <w:lsdException w:name="Intense Emphasis" w:semiHidden="0" w:uiPriority="21" w:unhideWhenUsed="0" w:qFormat="1"/>
-    <w:lsdException w:name="Subtle Reference" w:semiHidden="0" w:uiPriority="31" w:unhideWhenUsed="0" w:qFormat="1"/>
-    <w:lsdException w:name="Intense Reference" w:semiHidden="0" w:uiPriority="32" w:unhideWhenUsed="0" w:qFormat="1"/>
-    <w:lsdException w:name="Book Title" w:semiHidden="0" w:uiPriority="33" w:unhideWhenUsed="0" w:qFormat="1"/>
-    <w:lsdException w:name="Bibliography" w:uiPriority="37"/>
-    <w:lsdException w:name="TOC Heading" w:uiPriority="39" w:qFormat="1"/>
+  <w:latentStyles w:defLockedState="0" w:defUIPriority="99" w:defSemiHidden="0" w:defUnhideWhenUsed="0" w:defQFormat="0" w:count="372">
+    <w:lsdException w:name="Normal" w:uiPriority="0" w:qFormat="1"/>
+    <w:lsdException w:name="heading 1" w:uiPriority="9" w:qFormat="1"/>
+    <w:lsdException w:name="heading 2" w:semiHidden="1" w:uiPriority="9" w:unhideWhenUsed="1" w:qFormat="1"/>
+    <w:lsdException w:name="heading 3" w:semiHidden="1" w:uiPriority="9" w:unhideWhenUsed="1" w:qFormat="1"/>
+    <w:lsdException w:name="heading 4" w:semiHidden="1" w:uiPriority="9" w:unhideWhenUsed="1" w:qFormat="1"/>
+    <w:lsdException w:name="heading 5" w:semiHidden="1" w:uiPriority="9" w:unhideWhenUsed="1" w:qFormat="1"/>
+    <w:lsdException w:name="heading 6" w:semiHidden="1" w:uiPriority="9" w:unhideWhenUsed="1" w:qFormat="1"/>
+    <w:lsdException w:name="heading 7" w:semiHidden="1" w:uiPriority="9" w:unhideWhenUsed="1" w:qFormat="1"/>
+    <w:lsdException w:name="heading 8" w:semiHidden="1" w:uiPriority="9" w:unhideWhenUsed="1" w:qFormat="1"/>
+    <w:lsdException w:name="heading 9" w:semiHidden="1" w:uiPriority="9" w:unhideWhenUsed="1" w:qFormat="1"/>
+    <w:lsdException w:name="index 1" w:semiHidden="1" w:unhideWhenUsed="1"/>
+    <w:lsdException w:name="index 2" w:semiHidden="1" w:unhideWhenUsed="1"/>
+    <w:lsdException w:name="index 3" w:semiHidden="1" w:unhideWhenUsed="1"/>
+    <w:lsdException w:name="index 4" w:semiHidden="1" w:unhideWhenUsed="1"/>
+    <w:lsdException w:name="index 5" w:semiHidden="1" w:unhideWhenUsed="1"/>
+    <w:lsdException w:name="index 6" w:semiHidden="1" w:unhideWhenUsed="1"/>
+    <w:lsdException w:name="index 7" w:semiHidden="1" w:unhideWhenUsed="1"/>
+    <w:lsdException w:name="index 8" w:semiHidden="1" w:unhideWhenUsed="1"/>
+    <w:lsdException w:name="index 9" w:semiHidden="1" w:unhideWhenUsed="1"/>
+    <w:lsdException w:name="toc 1" w:semiHidden="1" w:uiPriority="39" w:unhideWhenUsed="1"/>
+    <w:lsdException w:name="toc 2" w:semiHidden="1" w:uiPriority="39" w:unhideWhenUsed="1"/>
+    <w:lsdException w:name="toc 3" w:semiHidden="1" w:uiPriority="39" w:unhideWhenUsed="1"/>
+    <w:lsdException w:name="toc 4" w:semiHidden="1" w:uiPriority="39" w:unhideWhenUsed="1"/>
+    <w:lsdException w:name="toc 5" w:semiHidden="1" w:uiPriority="39" w:unhideWhenUsed="1"/>
+    <w:lsdException w:name="toc 6" w:semiHidden="1" w:uiPriority="39" w:unhideWhenUsed="1"/>
+    <w:lsdException w:name="toc 7" w:semiHidden="1" w:uiPriority="39" w:unhideWhenUsed="1"/>
+    <w:lsdException w:name="toc 8" w:semiHidden="1" w:uiPriority="39" w:unhideWhenUsed="1"/>
+    <w:lsdException w:name="toc 9" w:semiHidden="1" w:uiPriority="39" w:unhideWhenUsed="1"/>
+    <w:lsdException w:name="Normal Indent" w:semiHidden="1" w:unhideWhenUsed="1"/>
+    <w:lsdException w:name="footnote text" w:semiHidden="1" w:unhideWhenUsed="1"/>
+    <w:lsdException w:name="annotation text" w:semiHidden="1" w:unhideWhenUsed="1"/>
+    <w:lsdException w:name="header" w:semiHidden="1" w:unhideWhenUsed="1"/>
+    <w:lsdException w:name="footer" w:semiHidden="1" w:unhideWhenUsed="1"/>
+    <w:lsdException w:name="index heading" w:semiHidden="1" w:unhideWhenUsed="1"/>
+    <w:lsdException w:name="caption" w:semiHidden="1" w:uiPriority="35" w:unhideWhenUsed="1" w:qFormat="1"/>
+    <w:lsdException w:name="table of figures" w:semiHidden="1" w:unhideWhenUsed="1"/>
+    <w:lsdException w:name="envelope address" w:semiHidden="1" w:unhideWhenUsed="1"/>
+    <w:lsdException w:name="envelope return" w:semiHidden="1" w:unhideWhenUsed="1"/>
+    <w:lsdException w:name="footnote reference" w:semiHidden="1" w:unhideWhenUsed="1"/>
+    <w:lsdException w:name="annotation reference" w:semiHidden="1" w:unhideWhenUsed="1"/>
+    <w:lsdException w:name="line number" w:semiHidden="1" w:unhideWhenUsed="1"/>
+    <w:lsdException w:name="page number" w:semiHidden="1" w:unhideWhenUsed="1"/>
+    <w:lsdException w:name="endnote reference" w:semiHidden="1" w:unhideWhenUsed="1"/>
+    <w:lsdException w:name="endnote text" w:semiHidden="1" w:unhideWhenUsed="1"/>
+    <w:lsdException w:name="table of authorities" w:semiHidden="1" w:unhideWhenUsed="1"/>
+    <w:lsdException w:name="macro" w:semiHidden="1" w:unhideWhenUsed="1"/>
+    <w:lsdException w:name="toa heading" w:semiHidden="1" w:unhideWhenUsed="1"/>
+    <w:lsdException w:name="List" w:semiHidden="1" w:unhideWhenUsed="1"/>
+    <w:lsdException w:name="List Bullet" w:semiHidden="1" w:unhideWhenUsed="1"/>
+    <w:lsdException w:name="List Number" w:semiHidden="1" w:unhideWhenUsed="1"/>
+    <w:lsdException w:name="List 2" w:semiHidden="1" w:unhideWhenUsed="1"/>
+    <w:lsdException w:name="List 3" w:semiHidden="1" w:unhideWhenUsed="1"/>
+    <w:lsdException w:name="List 4" w:semiHidden="1" w:unhideWhenUsed="1"/>
+    <w:lsdException w:name="List 5" w:semiHidden="1" w:unhideWhenUsed="1"/>
+    <w:lsdException w:name="List Bullet 2" w:semiHidden="1" w:unhideWhenUsed="1"/>
+    <w:lsdException w:name="List Bullet 3" w:semiHidden="1" w:unhideWhenUsed="1"/>
+    <w:lsdException w:name="List Bullet 4" w:semiHidden="1" w:unhideWhenUsed="1"/>
+    <w:lsdException w:name="List Bullet 5" w:semiHidden="1" w:unhideWhenUsed="1"/>
+    <w:lsdException w:name="List Number 2" w:semiHidden="1" w:unhideWhenUsed="1"/>
+    <w:lsdException w:name="List Number 3" w:semiHidden="1" w:unhideWhenUsed="1"/>
+    <w:lsdException w:name="List Number 4" w:semiHidden="1" w:unhideWhenUsed="1"/>
+    <w:lsdException w:name="List Number 5" w:semiHidden="1" w:unhideWhenUsed="1"/>
+    <w:lsdException w:name="Title" w:uiPriority="10" w:qFormat="1"/>
+    <w:lsdException w:name="Closing" w:semiHidden="1" w:unhideWhenUsed="1"/>
+    <w:lsdException w:name="Signature" w:semiHidden="1" w:unhideWhenUsed="1"/>
+    <w:lsdException w:name="Default Paragraph Font" w:semiHidden="1" w:uiPriority="1" w:unhideWhenUsed="1"/>
+    <w:lsdException w:name="Body Text" w:semiHidden="1" w:unhideWhenUsed="1"/>
+    <w:lsdException w:name="Body Text Indent" w:semiHidden="1" w:unhideWhenUsed="1"/>
+    <w:lsdException w:name="List Continue" w:semiHidden="1" w:unhideWhenUsed="1"/>
+    <w:lsdException w:name="List Continue 2" w:semiHidden="1" w:unhideWhenUsed="1"/>
+    <w:lsdException w:name="List Continue 3" w:semiHidden="1" w:unhideWhenUsed="1"/>
+    <w:lsdException w:name="List Continue 4" w:semiHidden="1" w:unhideWhenUsed="1"/>
+    <w:lsdException w:name="List Continue 5" w:semiHidden="1" w:unhideWhenUsed="1"/>
+    <w:lsdException w:name="Message Header" w:semiHidden="1" w:unhideWhenUsed="1"/>
+    <w:lsdException w:name="Subtitle" w:uiPriority="11" w:qFormat="1"/>
+    <w:lsdException w:name="Salutation" w:semiHidden="1" w:unhideWhenUsed="1"/>
+    <w:lsdException w:name="Date" w:semiHidden="1" w:unhideWhenUsed="1"/>
+    <w:lsdException w:name="Body Text First Indent" w:semiHidden="1" w:unhideWhenUsed="1"/>
+    <w:lsdException w:name="Body Text First Indent 2" w:semiHidden="1" w:unhideWhenUsed="1"/>
+    <w:lsdException w:name="Note Heading" w:semiHidden="1" w:unhideWhenUsed="1"/>
+    <w:lsdException w:name="Body Text 2" w:semiHidden="1" w:unhideWhenUsed="1"/>
+    <w:lsdException w:name="Body Text 3" w:semiHidden="1" w:unhideWhenUsed="1"/>
+    <w:lsdException w:name="Body Text Indent 2" w:semiHidden="1" w:unhideWhenUsed="1"/>
+    <w:lsdException w:name="Body Text Indent 3" w:semiHidden="1" w:unhideWhenUsed="1"/>
+    <w:lsdException w:name="Block Text" w:semiHidden="1" w:unhideWhenUsed="1"/>
+    <w:lsdException w:name="Hyperlink" w:semiHidden="1" w:unhideWhenUsed="1"/>
+    <w:lsdException w:name="FollowedHyperlink" w:semiHidden="1" w:unhideWhenUsed="1"/>
+    <w:lsdException w:name="Strong" w:uiPriority="22" w:qFormat="1"/>
+    <w:lsdException w:name="Emphasis" w:uiPriority="20" w:qFormat="1"/>
+    <w:lsdException w:name="Document Map" w:semiHidden="1" w:unhideWhenUsed="1"/>
+    <w:lsdException w:name="Plain Text" w:semiHidden="1" w:unhideWhenUsed="1"/>
+    <w:lsdException w:name="E-mail Signature" w:semiHidden="1" w:unhideWhenUsed="1"/>
+    <w:lsdException w:name="HTML Top of Form" w:semiHidden="1" w:unhideWhenUsed="1"/>
+    <w:lsdException w:name="HTML Bottom of Form" w:semiHidden="1" w:unhideWhenUsed="1"/>
+    <w:lsdException w:name="Normal (Web)" w:semiHidden="1" w:unhideWhenUsed="1"/>
+    <w:lsdException w:name="HTML Acronym" w:semiHidden="1" w:unhideWhenUsed="1"/>
+    <w:lsdException w:name="HTML Address" w:semiHidden="1" w:unhideWhenUsed="1"/>
+    <w:lsdException w:name="HTML Cite" w:semiHidden="1" w:unhideWhenUsed="1"/>
+    <w:lsdException w:name="HTML Code" w:semiHidden="1" w:unhideWhenUsed="1"/>
+    <w:lsdException w:name="HTML Definition" w:semiHidden="1" w:unhideWhenUsed="1"/>
+    <w:lsdException w:name="HTML Keyboard" w:semiHidden="1" w:unhideWhenUsed="1"/>
+    <w:lsdException w:name="HTML Preformatted" w:semiHidden="1" w:unhideWhenUsed="1"/>
+    <w:lsdException w:name="HTML Sample" w:semiHidden="1" w:unhideWhenUsed="1"/>
+    <w:lsdException w:name="HTML Typewriter" w:semiHidden="1" w:unhideWhenUsed="1"/>
+    <w:lsdException w:name="HTML Variable" w:semiHidden="1" w:unhideWhenUsed="1"/>
+    <w:lsdException w:name="Normal Table" w:semiHidden="1" w:unhideWhenUsed="1"/>
+    <w:lsdException w:name="annotation subject" w:semiHidden="1" w:unhideWhenUsed="1"/>
+    <w:lsdException w:name="No List" w:semiHidden="1" w:unhideWhenUsed="1"/>
+    <w:lsdException w:name="Outline List 1" w:semiHidden="1" w:unhideWhenUsed="1"/>
+    <w:lsdException w:name="Outline List 2" w:semiHidden="1" w:unhideWhenUsed="1"/>
+    <w:lsdException w:name="Outline List 3" w:semiHidden="1" w:unhideWhenUsed="1"/>
+    <w:lsdException w:name="Table Simple 1" w:semiHidden="1" w:unhideWhenUsed="1"/>
+    <w:lsdException w:name="Table Simple 2" w:semiHidden="1" w:unhideWhenUsed="1"/>
+    <w:lsdException w:name="Table Simple 3" w:semiHidden="1" w:unhideWhenUsed="1"/>
+    <w:lsdException w:name="Table Classic 1" w:semiHidden="1" w:unhideWhenUsed="1"/>
+    <w:lsdException w:name="Table Classic 2" w:semiHidden="1" w:unhideWhenUsed="1"/>
+    <w:lsdException w:name="Table Classic 3" w:semiHidden="1" w:unhideWhenUsed="1"/>
+    <w:lsdException w:name="Table Classic 4" w:semiHidden="1" w:unhideWhenUsed="1"/>
+    <w:lsdException w:name="Table Colorful 1" w:semiHidden="1" w:unhideWhenUsed="1"/>
+    <w:lsdException w:name="Table Colorful 2" w:semiHidden="1" w:unhideWhenUsed="1"/>
+    <w:lsdException w:name="Table Colorful 3" w:semiHidden="1" w:unhideWhenUsed="1"/>
+    <w:lsdException w:name="Table Columns 1" w:semiHidden="1" w:unhideWhenUsed="1"/>
+    <w:lsdException w:name="Table Columns 2" w:semiHidden="1" w:unhideWhenUsed="1"/>
+    <w:lsdException w:name="Table Columns 3" w:semiHidden="1" w:unhideWhenUsed="1"/>
+    <w:lsdException w:name="Table Columns 4" w:semiHidden="1" w:unhideWhenUsed="1"/>
+    <w:lsdException w:name="Table Columns 5" w:semiHidden="1" w:unhideWhenUsed="1"/>
+    <w:lsdException w:name="Table Grid 1" w:semiHidden="1" w:unhideWhenUsed="1"/>
+    <w:lsdException w:name="Table Grid 2" w:semiHidden="1" w:unhideWhenUsed="1"/>
+    <w:lsdException w:name="Table Grid 3" w:semiHidden="1" w:unhideWhenUsed="1"/>
+    <w:lsdException w:name="Table Grid 4" w:semiHidden="1" w:unhideWhenUsed="1"/>
+    <w:lsdException w:name="Table Grid 5" w:semiHidden="1" w:unhideWhenUsed="1"/>
+    <w:lsdException w:name="Table Grid 6" w:semiHidden="1" w:unhideWhenUsed="1"/>
+    <w:lsdException w:name="Table Grid 7" w:semiHidden="1" w:unhideWhenUsed="1"/>
+    <w:lsdException w:name="Table Grid 8" w:semiHidden="1" w:unhideWhenUsed="1"/>
+    <w:lsdException w:name="Table List 1" w:semiHidden="1" w:unhideWhenUsed="1"/>
+    <w:lsdException w:name="Table List 2" w:semiHidden="1" w:unhideWhenUsed="1"/>
+    <w:lsdException w:name="Table List 3" w:semiHidden="1" w:unhideWhenUsed="1"/>
+    <w:lsdException w:name="Table List 4" w:semiHidden="1" w:unhideWhenUsed="1"/>
+    <w:lsdException w:name="Table List 5" w:semiHidden="1" w:unhideWhenUsed="1"/>
+    <w:lsdException w:name="Table List 6" w:semiHidden="1" w:unhideWhenUsed="1"/>
+    <w:lsdException w:name="Table List 7" w:semiHidden="1" w:unhideWhenUsed="1"/>
+    <w:lsdException w:name="Table List 8" w:semiHidden="1" w:unhideWhenUsed="1"/>
+    <w:lsdException w:name="Table 3D effects 1" w:semiHidden="1" w:unhideWhenUsed="1"/>
+    <w:lsdException w:name="Table 3D effects 2" w:semiHidden="1" w:unhideWhenUsed="1"/>
+    <w:lsdException w:name="Table 3D effects 3" w:semiHidden="1" w:unhideWhenUsed="1"/>
+    <w:lsdException w:name="Table Contemporary" w:semiHidden="1" w:unhideWhenUsed="1"/>
+    <w:lsdException w:name="Table Elegant" w:semiHidden="1" w:unhideWhenUsed="1"/>
+    <w:lsdException w:name="Table Professional" w:semiHidden="1" w:unhideWhenUsed="1"/>
+    <w:lsdException w:name="Table Subtle 1" w:semiHidden="1" w:unhideWhenUsed="1"/>
+    <w:lsdException w:name="Table Subtle 2" w:semiHidden="1" w:unhideWhenUsed="1"/>
+    <w:lsdException w:name="Table Web 1" w:semiHidden="1" w:unhideWhenUsed="1"/>
+    <w:lsdException w:name="Table Web 2" w:semiHidden="1" w:unhideWhenUsed="1"/>
+    <w:lsdException w:name="Table Web 3" w:semiHidden="1" w:unhideWhenUsed="1"/>
+    <w:lsdException w:name="Balloon Text" w:semiHidden="1" w:unhideWhenUsed="1"/>
+    <w:lsdException w:name="Table Grid" w:uiPriority="59"/>
+    <w:lsdException w:name="Table Theme" w:semiHidden="1" w:unhideWhenUsed="1"/>
+    <w:lsdException w:name="Placeholder Text" w:semiHidden="1"/>
+    <w:lsdException w:name="No Spacing" w:uiPriority="1" w:qFormat="1"/>
+    <w:lsdException w:name="Light Shading" w:uiPriority="60"/>
+    <w:lsdException w:name="Light List" w:uiPriority="61"/>
+    <w:lsdException w:name="Light Grid" w:uiPriority="62"/>
+    <w:lsdException w:name="Medium Shading 1" w:uiPriority="63"/>
+    <w:lsdException w:name="Medium Shading 2" w:uiPriority="64"/>
+    <w:lsdException w:name="Medium List 1" w:uiPriority="65"/>
+    <w:lsdException w:name="Medium List 2" w:uiPriority="66"/>
+    <w:lsdException w:name="Medium Grid 1" w:uiPriority="67"/>
+    <w:lsdException w:name="Medium Grid 2" w:uiPriority="68"/>
+    <w:lsdException w:name="Medium Grid 3" w:uiPriority="69"/>
+    <w:lsdException w:name="Dark List" w:uiPriority="70"/>
+    <w:lsdException w:name="Colorful Shading" w:uiPriority="71"/>
+    <w:lsdException w:name="Colorful List" w:uiPriority="72"/>
+    <w:lsdException w:name="Colorful Grid" w:uiPriority="73"/>
+    <w:lsdException w:name="Light Shading Accent 1" w:uiPriority="60"/>
+    <w:lsdException w:name="Light List Accent 1" w:uiPriority="61"/>
+    <w:lsdException w:name="Light Grid Accent 1" w:uiPriority="62"/>
+    <w:lsdException w:name="Medium Shading 1 Accent 1" w:uiPriority="63"/>
+    <w:lsdException w:name="Medium Shading 2 Accent 1" w:uiPriority="64"/>
+    <w:lsdException w:name="Medium List 1 Accent 1" w:uiPriority="65"/>
+    <w:lsdException w:name="Revision" w:semiHidden="1"/>
+    <w:lsdException w:name="List Paragraph" w:uiPriority="34" w:qFormat="1"/>
+    <w:lsdException w:name="Quote" w:uiPriority="29" w:qFormat="1"/>
+    <w:lsdException w:name="Intense Quote" w:uiPriority="30" w:qFormat="1"/>
+    <w:lsdException w:name="Medium List 2 Accent 1" w:uiPriority="66"/>
+    <w:lsdException w:name="Medium Grid 1 Accent 1" w:uiPriority="67"/>
+    <w:lsdException w:name="Medium Grid 2 Accent 1" w:uiPriority="68"/>
+    <w:lsdException w:name="Medium Grid 3 Accent 1" w:uiPriority="69"/>
+    <w:lsdException w:name="Dark List Accent 1" w:uiPriority="70"/>
+    <w:lsdException w:name="Colorful Shading Accent 1" w:uiPriority="71"/>
+    <w:lsdException w:name="Colorful List Accent 1" w:uiPriority="72"/>
+    <w:lsdException w:name="Colorful Grid Accent 1" w:uiPriority="73"/>
+    <w:lsdException w:name="Light Shading Accent 2" w:uiPriority="60"/>
+    <w:lsdException w:name="Light List Accent 2" w:uiPriority="61"/>
+    <w:lsdException w:name="Light Grid Accent 2" w:uiPriority="62"/>
+    <w:lsdException w:name="Medium Shading 1 Accent 2" w:uiPriority="63"/>
+    <w:lsdException w:name="Medium Shading 2 Accent 2" w:uiPriority="64"/>
+    <w:lsdException w:name="Medium List 1 Accent 2" w:uiPriority="65"/>
+    <w:lsdException w:name="Medium List 2 Accent 2" w:uiPriority="66"/>
+    <w:lsdException w:name="Medium Grid 1 Accent 2" w:uiPriority="67"/>
+    <w:lsdException w:name="Medium Grid 2 Accent 2" w:uiPriority="68"/>
+    <w:lsdException w:name="Medium Grid 3 Accent 2" w:uiPriority="69"/>
+    <w:lsdException w:name="Dark List Accent 2" w:uiPriority="70"/>
+    <w:lsdException w:name="Colorful Shading Accent 2" w:uiPriority="71"/>
+    <w:lsdException w:name="Colorful List Accent 2" w:uiPriority="72"/>
+    <w:lsdException w:name="Colorful Grid Accent 2" w:uiPriority="73"/>
+    <w:lsdException w:name="Light Shading Accent 3" w:uiPriority="60"/>
+    <w:lsdException w:name="Light List Accent 3" w:uiPriority="61"/>
+    <w:lsdException w:name="Light Grid Accent 3" w:uiPriority="62"/>
+    <w:lsdException w:name="Medium Shading 1 Accent 3" w:uiPriority="63"/>
+    <w:lsdException w:name="Medium Shading 2 Accent 3" w:uiPriority="64"/>
+    <w:lsdException w:name="Medium List 1 Accent 3" w:uiPriority="65"/>
+    <w:lsdException w:name="Medium List 2 Accent 3" w:uiPriority="66"/>
+    <w:lsdException w:name="Medium Grid 1 Accent 3" w:uiPriority="67"/>
+    <w:lsdException w:name="Medium Grid 2 Accent 3" w:uiPriority="68"/>
+    <w:lsdException w:name="Medium Grid 3 Accent 3" w:uiPriority="69"/>
+    <w:lsdException w:name="Dark List Accent 3" w:uiPriority="70"/>
+    <w:lsdException w:name="Colorful Shading Accent 3" w:uiPriority="71"/>
+    <w:lsdException w:name="Colorful List Accent 3" w:uiPriority="72"/>
+    <w:lsdException w:name="Colorful Grid Accent 3" w:uiPriority="73"/>
+    <w:lsdException w:name="Light Shading Accent 4" w:uiPriority="60"/>
+    <w:lsdException w:name="Light List Accent 4" w:uiPriority="61"/>
+    <w:lsdException w:name="Light Grid Accent 4" w:uiPriority="62"/>
+    <w:lsdException w:name="Medium Shading 1 Accent 4" w:uiPriority="63"/>
+    <w:lsdException w:name="Medium Shading 2 Accent 4" w:uiPriority="64"/>
+    <w:lsdException w:name="Medium List 1 Accent 4" w:uiPriority="65"/>
+    <w:lsdException w:name="Medium List 2 Accent 4" w:uiPriority="66"/>
+    <w:lsdException w:name="Medium Grid 1 Accent 4" w:uiPriority="67"/>
+    <w:lsdException w:name="Medium Grid 2 Accent 4" w:uiPriority="68"/>
+    <w:lsdException w:name="Medium Grid 3 Accent 4" w:uiPriority="69"/>
+    <w:lsdException w:name="Dark List Accent 4" w:uiPriority="70"/>
+    <w:lsdException w:name="Colorful Shading Accent 4" w:uiPriority="71"/>
+    <w:lsdException w:name="Colorful List Accent 4" w:uiPriority="72"/>
+    <w:lsdException w:name="Colorful Grid Accent 4" w:uiPriority="73"/>
+    <w:lsdException w:name="Light Shading Accent 5" w:uiPriority="60"/>
+    <w:lsdException w:name="Light List Accent 5" w:uiPriority="61"/>
+    <w:lsdException w:name="Light Grid Accent 5" w:uiPriority="62"/>
+    <w:lsdException w:name="Medium Shading 1 Accent 5" w:uiPriority="63"/>
+    <w:lsdException w:name="Medium Shading 2 Accent 5" w:uiPriority="64"/>
+    <w:lsdException w:name="Medium List 1 Accent 5" w:uiPriority="65"/>
+    <w:lsdException w:name="Medium List 2 Accent 5" w:uiPriority="66"/>
+    <w:lsdException w:name="Medium Grid 1 Accent 5" w:uiPriority="67"/>
+    <w:lsdException w:name="Medium Grid 2 Accent 5" w:uiPriority="68"/>
+    <w:lsdException w:name="Medium Grid 3 Accent 5" w:uiPriority="69"/>
+    <w:lsdException w:name="Dark List Accent 5" w:uiPriority="70"/>
+    <w:lsdException w:name="Colorful Shading Accent 5" w:uiPriority="71"/>
+    <w:lsdException w:name="Colorful List Accent 5" w:uiPriority="72"/>
+    <w:lsdException w:name="Colorful Grid Accent 5" w:uiPriority="73"/>
+    <w:lsdException w:name="Light Shading Accent 6" w:uiPriority="60"/>
+    <w:lsdException w:name="Light List Accent 6" w:uiPriority="61"/>
+    <w:lsdException w:name="Light Grid Accent 6" w:uiPriority="62"/>
+    <w:lsdException w:name="Medium Shading 1 Accent 6" w:uiPriority="63"/>
+    <w:lsdException w:name="Medium Shading 2 Accent 6" w:uiPriority="64"/>
+    <w:lsdException w:name="Medium List 1 Accent 6" w:uiPriority="65"/>
+    <w:lsdException w:name="Medium List 2 Accent 6" w:uiPriority="66"/>
+    <w:lsdException w:name="Medium Grid 1 Accent 6" w:uiPriority="67"/>
+    <w:lsdException w:name="Medium Grid 2 Accent 6" w:uiPriority="68"/>
+    <w:lsdException w:name="Medium Grid 3 Accent 6" w:uiPriority="69"/>
+    <w:lsdException w:name="Dark List Accent 6" w:uiPriority="70"/>
+    <w:lsdException w:name="Colorful Shading Accent 6" w:uiPriority="71"/>
+    <w:lsdException w:name="Colorful List Accent 6" w:uiPriority="72"/>
+    <w:lsdException w:name="Colorful Grid Accent 6" w:uiPriority="73"/>
+    <w:lsdException w:name="Subtle Emphasis" w:uiPriority="19" w:qFormat="1"/>
+    <w:lsdException w:name="Intense Emphasis" w:uiPriority="21" w:qFormat="1"/>
+    <w:lsdException w:name="Subtle Reference" w:uiPriority="31" w:qFormat="1"/>
+    <w:lsdException w:name="Intense Reference" w:uiPriority="32" w:qFormat="1"/>
+    <w:lsdException w:name="Book Title" w:uiPriority="33" w:qFormat="1"/>
+    <w:lsdException w:name="Bibliography" w:semiHidden="1" w:uiPriority="37" w:unhideWhenUsed="1"/>
+    <w:lsdException w:name="TOC Heading" w:semiHidden="1" w:uiPriority="39" w:unhideWhenUsed="1" w:qFormat="1"/>
+    <w:lsdException w:name="Plain Table 1" w:uiPriority="41"/>
+    <w:lsdException w:name="Plain Table 2" w:uiPriority="42"/>
+    <w:lsdException w:name="Plain Table 3" w:uiPriority="43"/>
+    <w:lsdException w:name="Plain Table 4" w:uiPriority="44"/>
+    <w:lsdException w:name="Plain Table 5" w:uiPriority="45"/>
+    <w:lsdException w:name="Grid Table Light" w:uiPriority="40"/>
+    <w:lsdException w:name="Grid Table 1 Light" w:uiPriority="46"/>
+    <w:lsdException w:name="Grid Table 2" w:uiPriority="47"/>
+    <w:lsdException w:name="Grid Table 3" w:uiPriority="48"/>
+    <w:lsdException w:name="Grid Table 4" w:uiPriority="49"/>
+    <w:lsdException w:name="Grid Table 5 Dark" w:uiPriority="50"/>
+    <w:lsdException w:name="Grid Table 6 Colorful" w:uiPriority="51"/>
+    <w:lsdException w:name="Grid Table 7 Colorful" w:uiPriority="52"/>
+    <w:lsdException w:name="Grid Table 1 Light Accent 1" w:uiPriority="46"/>
+    <w:lsdException w:name="Grid Table 2 Accent 1" w:uiPriority="47"/>
+    <w:lsdException w:name="Grid Table 3 Accent 1" w:uiPriority="48"/>
+    <w:lsdException w:name="Grid Table 4 Accent 1" w:uiPriority="49"/>
+    <w:lsdException w:name="Grid Table 5 Dark Accent 1" w:uiPriority="50"/>
+    <w:lsdException w:name="Grid Table 6 Colorful Accent 1" w:uiPriority="51"/>
+    <w:lsdException w:name="Grid Table 7 Colorful Accent 1" w:uiPriority="52"/>
+    <w:lsdException w:name="Grid Table 1 Light Accent 2" w:uiPriority="46"/>
+    <w:lsdException w:name="Grid Table 2 Accent 2" w:uiPriority="47"/>
+    <w:lsdException w:name="Grid Table 3 Accent 2" w:uiPriority="48"/>
+    <w:lsdException w:name="Grid Table 4 Accent 2" w:uiPriority="49"/>
+    <w:lsdException w:name="Grid Table 5 Dark Accent 2" w:uiPriority="50"/>
+    <w:lsdException w:name="Grid Table 6 Colorful Accent 2" w:uiPriority="51"/>
+    <w:lsdException w:name="Grid Table 7 Colorful Accent 2" w:uiPriority="52"/>
+    <w:lsdException w:name="Grid Table 1 Light Accent 3" w:uiPriority="46"/>
+    <w:lsdException w:name="Grid Table 2 Accent 3" w:uiPriority="47"/>
+    <w:lsdException w:name="Grid Table 3 Accent 3" w:uiPriority="48"/>
+    <w:lsdException w:name="Grid Table 4 Accent 3" w:uiPriority="49"/>
+    <w:lsdException w:name="Grid Table 5 Dark Accent 3" w:uiPriority="50"/>
+    <w:lsdException w:name="Grid Table 6 Colorful Accent 3" w:uiPriority="51"/>
+    <w:lsdException w:name="Grid Table 7 Colorful Accent 3" w:uiPriority="52"/>
+    <w:lsdException w:name="Grid Table 1 Light Accent 4" w:uiPriority="46"/>
+    <w:lsdException w:name="Grid Table 2 Accent 4" w:uiPriority="47"/>
+    <w:lsdException w:name="Grid Table 3 Accent 4" w:uiPriority="48"/>
+    <w:lsdException w:name="Grid Table 4 Accent 4" w:uiPriority="49"/>
+    <w:lsdException w:name="Grid Table 5 Dark Accent 4" w:uiPriority="50"/>
+    <w:lsdException w:name="Grid Table 6 Colorful Accent 4" w:uiPriority="51"/>
+    <w:lsdException w:name="Grid Table 7 Colorful Accent 4" w:uiPriority="52"/>
+    <w:lsdException w:name="Grid Table 1 Light Accent 5" w:uiPriority="46"/>
+    <w:lsdException w:name="Grid Table 2 Accent 5" w:uiPriority="47"/>
+    <w:lsdException w:name="Grid Table 3 Accent 5" w:uiPriority="48"/>
+    <w:lsdException w:name="Grid Table 4 Accent 5" w:uiPriority="49"/>
+    <w:lsdException w:name="Grid Table 5 Dark Accent 5" w:uiPriority="50"/>
+    <w:lsdException w:name="Grid Table 6 Colorful Accent 5" w:uiPriority="51"/>
+    <w:lsdException w:name="Grid Table 7 Colorful Accent 5" w:uiPriority="52"/>
+    <w:lsdException w:name="Grid Table 1 Light Accent 6" w:uiPriority="46"/>
+    <w:lsdException w:name="Grid Table 2 Accent 6" w:uiPriority="47"/>
+    <w:lsdException w:name="Grid Table 3 Accent 6" w:uiPriority="48"/>
+    <w:lsdException w:name="Grid Table 4 Accent 6" w:uiPriority="49"/>
+    <w:lsdException w:name="Grid Table 5 Dark Accent 6" w:uiPriority="50"/>
+    <w:lsdException w:name="Grid Table 6 Colorful Accent 6" w:uiPriority="51"/>
+    <w:lsdException w:name="Grid Table 7 Colorful Accent 6" w:uiPriority="52"/>
+    <w:lsdException w:name="List Table 1 Light" w:uiPriority="46"/>
+    <w:lsdException w:name="List Table 2" w:uiPriority="47"/>
+    <w:lsdException w:name="List Table 3" w:uiPriority="48"/>
+    <w:lsdException w:name="List Table 4" w:uiPriority="49"/>
+    <w:lsdException w:name="List Table 5 Dark" w:uiPriority="50"/>
+    <w:lsdException w:name="List Table 6 Colorful" w:uiPriority="51"/>
+    <w:lsdException w:name="List Table 7 Colorful" w:uiPriority="52"/>
+    <w:lsdException w:name="List Table 1 Light Accent 1" w:uiPriority="46"/>
+    <w:lsdException w:name="List Table 2 Accent 1" w:uiPriority="47"/>
+    <w:lsdException w:name="List Table 3 Accent 1" w:uiPriority="48"/>
+    <w:lsdException w:name="List Table 4 Accent 1" w:uiPriority="49"/>
+    <w:lsdException w:name="List Table 5 Dark Accent 1" w:uiPriority="50"/>
+    <w:lsdException w:name="List Table 6 Colorful Accent 1" w:uiPriority="51"/>
+    <w:lsdException w:name="List Table 7 Colorful Accent 1" w:uiPriority="52"/>
+    <w:lsdException w:name="List Table 1 Light Accent 2" w:uiPriority="46"/>
+    <w:lsdException w:name="List Table 2 Accent 2" w:uiPriority="47"/>
+    <w:lsdException w:name="List Table 3 Accent 2" w:uiPriority="48"/>
+    <w:lsdException w:name="List Table 4 Accent 2" w:uiPriority="49"/>
+    <w:lsdException w:name="List Table 5 Dark Accent 2" w:uiPriority="50"/>
+    <w:lsdException w:name="List Table 6 Colorful Accent 2" w:uiPriority="51"/>
+    <w:lsdException w:name="List Table 7 Colorful Accent 2" w:uiPriority="52"/>
+    <w:lsdException w:name="List Table 1 Light Accent 3" w:uiPriority="46"/>
+    <w:lsdException w:name="List Table 2 Accent 3" w:uiPriority="47"/>
+    <w:lsdException w:name="List Table 3 Accent 3" w:uiPriority="48"/>
+    <w:lsdException w:name="List Table 4 Accent 3" w:uiPriority="49"/>
+    <w:lsdException w:name="List Table 5 Dark Accent 3" w:uiPriority="50"/>
+    <w:lsdException w:name="List Table 6 Colorful Accent 3" w:uiPriority="51"/>
+    <w:lsdException w:name="List Table 7 Colorful Accent 3" w:uiPriority="52"/>
+    <w:lsdException w:name="List Table 1 Light Accent 4" w:uiPriority="46"/>
+    <w:lsdException w:name="List Table 2 Accent 4" w:uiPriority="47"/>
+    <w:lsdException w:name="List Table 3 Accent 4" w:uiPriority="48"/>
+    <w:lsdException w:name="List Table 4 Accent 4" w:uiPriority="49"/>
+    <w:lsdException w:name="List Table 5 Dark Accent 4" w:uiPriority="50"/>
+    <w:lsdException w:name="List Table 6 Colorful Accent 4" w:uiPriority="51"/>
+    <w:lsdException w:name="List Table 7 Colorful Accent 4" w:uiPriority="52"/>
+    <w:lsdException w:name="List Table 1 Light Accent 5" w:uiPriority="46"/>
+    <w:lsdException w:name="List Table 2 Accent 5" w:uiPriority="47"/>
+    <w:lsdException w:name="List Table 3 Accent 5" w:uiPriority="48"/>
+    <w:lsdException w:name="List Table 4 Accent 5" w:uiPriority="49"/>
+    <w:lsdException w:name="List Table 5 Dark Accent 5" w:uiPriority="50"/>
+    <w:lsdException w:name="List Table 6 Colorful Accent 5" w:uiPriority="51"/>
+    <w:lsdException w:name="List Table 7 Colorful Accent 5" w:uiPriority="52"/>
+    <w:lsdException w:name="List Table 1 Light Accent 6" w:uiPriority="46"/>
+    <w:lsdException w:name="List Table 2 Accent 6" w:uiPriority="47"/>
+    <w:lsdException w:name="List Table 3 Accent 6" w:uiPriority="48"/>
+    <w:lsdException w:name="List Table 4 Accent 6" w:uiPriority="49"/>
+    <w:lsdException w:name="List Table 5 Dark Accent 6" w:uiPriority="50"/>
+    <w:lsdException w:name="List Table 6 Colorful Accent 6" w:uiPriority="51"/>
+    <w:lsdException w:name="List Table 7 Colorful Accent 6" w:uiPriority="52"/>
+    <w:lsdException w:name="Mention" w:semiHidden="1" w:unhideWhenUsed="1"/>
   </w:latentStyles>
   <w:style w:type="paragraph" w:default="1" w:styleId="Normal">
     <w:name w:val="Normal"/>
@@ -3005,7 +3426,6 @@
     <w:uiPriority w:val="99"/>
     <w:semiHidden/>
     <w:unhideWhenUsed/>
-    <w:qFormat/>
     <w:tblPr>
       <w:tblInd w:w="0" w:type="dxa"/>
       <w:tblCellMar>
@@ -3149,11 +3569,22 @@
       <w:lang w:val="en-CA" w:eastAsia="zh-CN" w:bidi="hi-IN"/>
     </w:rPr>
   </w:style>
+  <w:style w:type="paragraph" w:styleId="ListParagraph">
+    <w:name w:val="List Paragraph"/>
+    <w:basedOn w:val="Normal"/>
+    <w:uiPriority w:val="34"/>
+    <w:qFormat/>
+    <w:rsid w:val="008B071D"/>
+    <w:pPr>
+      <w:ind w:left="720"/>
+      <w:contextualSpacing/>
+    </w:pPr>
+  </w:style>
 </w:styles>
 </file>
 
 <file path=word/glossary/document.xml><?xml version="1.0" encoding="utf-8"?>
-<w:glossaryDocument xmlns:ve="http://schemas.openxmlformats.org/markup-compatibility/2006" xmlns:o="urn:schemas-microsoft-com:office:office" xmlns:r="http://schemas.openxmlformats.org/officeDocument/2006/relationships" xmlns:m="http://schemas.openxmlformats.org/officeDocument/2006/math" xmlns:v="urn:schemas-microsoft-com:vml" xmlns:wp="http://schemas.openxmlformats.org/drawingml/2006/wordprocessingDrawing" xmlns:w10="urn:schemas-microsoft-com:office:word" xmlns:w="http://schemas.openxmlformats.org/wordprocessingml/2006/main" xmlns:wne="http://schemas.microsoft.com/office/word/2006/wordml">
+<w:glossaryDocument xmlns:wpc="http://schemas.microsoft.com/office/word/2010/wordprocessingCanvas" xmlns:cx="http://schemas.microsoft.com/office/drawing/2014/chartex" xmlns:cx1="http://schemas.microsoft.com/office/drawing/2015/9/8/chartex" xmlns:cx2="http://schemas.microsoft.com/office/drawing/2015/10/21/chartex" xmlns:mc="http://schemas.openxmlformats.org/markup-compatibility/2006" xmlns:o="urn:schemas-microsoft-com:office:office" xmlns:r="http://schemas.openxmlformats.org/officeDocument/2006/relationships" xmlns:m="http://schemas.openxmlformats.org/officeDocument/2006/math" xmlns:v="urn:schemas-microsoft-com:vml" xmlns:wp14="http://schemas.microsoft.com/office/word/2010/wordprocessingDrawing" xmlns:wp="http://schemas.openxmlformats.org/drawingml/2006/wordprocessingDrawing" xmlns:w10="urn:schemas-microsoft-com:office:word" xmlns:w="http://schemas.openxmlformats.org/wordprocessingml/2006/main" xmlns:w14="http://schemas.microsoft.com/office/word/2010/wordml" xmlns:w15="http://schemas.microsoft.com/office/word/2012/wordml" xmlns:w16se="http://schemas.microsoft.com/office/word/2015/wordml/symex" xmlns:wpg="http://schemas.microsoft.com/office/word/2010/wordprocessingGroup" xmlns:wpi="http://schemas.microsoft.com/office/word/2010/wordprocessingInk" xmlns:wne="http://schemas.microsoft.com/office/word/2006/wordml" xmlns:wps="http://schemas.microsoft.com/office/word/2010/wordprocessingShape" mc:Ignorable="w14 w15 w16se wp14">
   <w:docParts>
     <w:docPart>
       <w:docPartPr>
@@ -3312,23 +3743,52 @@
 </file>
 
 <file path=word/glossary/fontTable.xml><?xml version="1.0" encoding="utf-8"?>
-<w:fonts xmlns:r="http://schemas.openxmlformats.org/officeDocument/2006/relationships" xmlns:w="http://schemas.openxmlformats.org/wordprocessingml/2006/main">
+<w:fonts xmlns:mc="http://schemas.openxmlformats.org/markup-compatibility/2006" xmlns:r="http://schemas.openxmlformats.org/officeDocument/2006/relationships" xmlns:w="http://schemas.openxmlformats.org/wordprocessingml/2006/main" xmlns:w14="http://schemas.microsoft.com/office/word/2010/wordml" xmlns:w15="http://schemas.microsoft.com/office/word/2012/wordml" xmlns:w16se="http://schemas.microsoft.com/office/word/2015/wordml/symex" mc:Ignorable="w14 w15 w16se">
   <w:font w:name="Times New Roman">
     <w:panose1 w:val="02020603050405020304"/>
     <w:charset w:val="00"/>
     <w:family w:val="roman"/>
     <w:pitch w:val="variable"/>
-    <w:sig w:usb0="E0002AFF" w:usb1="C0007841" w:usb2="00000009" w:usb3="00000000" w:csb0="000001FF" w:csb1="00000000"/>
+    <w:sig w:usb0="E0002EFF" w:usb1="C000785B" w:usb2="00000009" w:usb3="00000000" w:csb0="000001FF" w:csb1="00000000"/>
+  </w:font>
+  <w:font w:name="Adobe Gothic Std B">
+    <w:panose1 w:val="00000000000000000000"/>
+    <w:charset w:val="80"/>
+    <w:family w:val="swiss"/>
+    <w:notTrueType/>
+    <w:pitch w:val="variable"/>
+    <w:sig w:usb0="00000203" w:usb1="29D72C10" w:usb2="00000010" w:usb3="00000000" w:csb0="002A0005" w:csb1="00000000"/>
+  </w:font>
+  <w:font w:name="Courier New">
+    <w:panose1 w:val="02070309020205020404"/>
+    <w:charset w:val="00"/>
+    <w:family w:val="modern"/>
+    <w:pitch w:val="fixed"/>
+    <w:sig w:usb0="E0002EFF" w:usb1="C0007843" w:usb2="00000009" w:usb3="00000000" w:csb0="000001FF" w:csb1="00000000"/>
+  </w:font>
+  <w:font w:name="Wingdings">
+    <w:panose1 w:val="05000000000000000000"/>
+    <w:charset w:val="02"/>
+    <w:family w:val="auto"/>
+    <w:pitch w:val="variable"/>
+    <w:sig w:usb0="00000000" w:usb1="10000000" w:usb2="00000000" w:usb3="00000000" w:csb0="80000000" w:csb1="00000000"/>
+  </w:font>
+  <w:font w:name="Symbol">
+    <w:panose1 w:val="05050102010706020507"/>
+    <w:charset w:val="02"/>
+    <w:family w:val="roman"/>
+    <w:pitch w:val="variable"/>
+    <w:sig w:usb0="00000000" w:usb1="10000000" w:usb2="00000000" w:usb3="00000000" w:csb0="80000000" w:csb1="00000000"/>
   </w:font>
   <w:font w:name="Calibri">
     <w:panose1 w:val="020F0502020204030204"/>
     <w:charset w:val="00"/>
     <w:family w:val="swiss"/>
     <w:pitch w:val="variable"/>
-    <w:sig w:usb0="E10002FF" w:usb1="4000ACFF" w:usb2="00000009" w:usb3="00000000" w:csb0="0000019F" w:csb1="00000000"/>
+    <w:sig w:usb0="E0002AFF" w:usb1="C000247B" w:usb2="00000009" w:usb3="00000000" w:csb0="000001FF" w:csb1="00000000"/>
   </w:font>
-  <w:font w:name="ＭＳ 明朝">
-    <w:altName w:val="MS Mincho"/>
+  <w:font w:name="MS Mincho">
+    <w:altName w:val="ＭＳ 明朝"/>
     <w:panose1 w:val="02020609040205080304"/>
     <w:charset w:val="80"/>
     <w:family w:val="roman"/>
@@ -3347,20 +3807,17 @@
     <w:charset w:val="00"/>
     <w:family w:val="roman"/>
     <w:pitch w:val="variable"/>
-    <w:sig w:usb0="00000000" w:usb1="00000000" w:usb2="00000000" w:usb3="00000000" w:csb0="00000000" w:csb1="00000000"/>
   </w:font>
   <w:font w:name="Noto Sans CJK SC Regular">
     <w:charset w:val="00"/>
     <w:family w:val="auto"/>
     <w:pitch w:val="variable"/>
-    <w:sig w:usb0="00000000" w:usb1="00000000" w:usb2="00000000" w:usb3="00000000" w:csb0="00000000" w:csb1="00000000"/>
   </w:font>
   <w:font w:name="FreeSans">
     <w:altName w:val="Times New Roman"/>
     <w:charset w:val="00"/>
     <w:family w:val="auto"/>
     <w:pitch w:val="variable"/>
-    <w:sig w:usb0="00000000" w:usb1="00000000" w:usb2="00000000" w:usb3="00000000" w:csb0="00000000" w:csb1="00000000"/>
   </w:font>
   <w:font w:name="Cambria">
     <w:panose1 w:val="02040503050406030204"/>
@@ -3369,13 +3826,13 @@
     <w:pitch w:val="variable"/>
     <w:sig w:usb0="E00002FF" w:usb1="400004FF" w:usb2="00000000" w:usb3="00000000" w:csb0="0000019F" w:csb1="00000000"/>
   </w:font>
-  <w:font w:name="ＭＳ ゴシック">
-    <w:altName w:val="MS Gothic"/>
+  <w:font w:name="MS Gothic">
+    <w:altName w:val="ＭＳ ゴシック"/>
     <w:panose1 w:val="020B0609070205080204"/>
     <w:charset w:val="80"/>
     <w:family w:val="modern"/>
     <w:pitch w:val="fixed"/>
-    <w:sig w:usb0="E00002FF" w:usb1="6AC7FDFB" w:usb2="00000012" w:usb3="00000000" w:csb0="0002009F" w:csb1="00000000"/>
+    <w:sig w:usb0="E00002FF" w:usb1="6AC7FDFB" w:usb2="08000012" w:usb3="00000000" w:csb0="0002009F" w:csb1="00000000"/>
   </w:font>
   <w:font w:name="Copperplate Gothic Bold">
     <w:panose1 w:val="020E0705020206020404"/>
@@ -3385,42 +3842,61 @@
     <w:sig w:usb0="00000003" w:usb1="00000000" w:usb2="00000000" w:usb3="00000000" w:csb0="00000001" w:csb1="00000000"/>
   </w:font>
   <w:font w:name="Adobe Caslon Pro Bold">
+    <w:altName w:val="Times New Roman"/>
     <w:panose1 w:val="00000000000000000000"/>
     <w:charset w:val="00"/>
     <w:family w:val="roman"/>
     <w:notTrueType/>
     <w:pitch w:val="variable"/>
-    <w:sig w:usb0="00000007" w:usb1="00000001" w:usb2="00000000" w:usb3="00000000" w:csb0="00000093" w:csb1="00000000"/>
+    <w:sig w:usb0="00000001" w:usb1="00000001" w:usb2="00000000" w:usb3="00000000" w:csb0="00000093" w:csb1="00000000"/>
   </w:font>
-  <w:font w:name="Adobe Gothic Std B">
-    <w:panose1 w:val="00000000000000000000"/>
+  <w:font w:name="Yu Mincho">
+    <w:altName w:val="游明朝"/>
+    <w:panose1 w:val="02020400000000000000"/>
+    <w:charset w:val="80"/>
+    <w:family w:val="roman"/>
+    <w:notTrueType/>
+    <w:pitch w:val="default"/>
+  </w:font>
+  <w:font w:name="Calibri Light">
+    <w:panose1 w:val="020F0302020204030204"/>
+    <w:charset w:val="00"/>
+    <w:family w:val="swiss"/>
+    <w:pitch w:val="variable"/>
+    <w:sig w:usb0="E0002AFF" w:usb1="C000247B" w:usb2="00000009" w:usb3="00000000" w:csb0="000001FF" w:csb1="00000000"/>
+  </w:font>
+  <w:font w:name="Yu Gothic Light">
+    <w:altName w:val="游ゴシック Light"/>
+    <w:panose1 w:val="020B0300000000000000"/>
     <w:charset w:val="80"/>
     <w:family w:val="swiss"/>
-    <w:notTrueType/>
     <w:pitch w:val="variable"/>
-    <w:sig w:usb0="00000203" w:usb1="29D72C10" w:usb2="00000010" w:usb3="00000000" w:csb0="002A0005" w:csb1="00000000"/>
+    <w:sig w:usb0="E00002FF" w:usb1="2AC7FDFF" w:usb2="00000016" w:usb3="00000000" w:csb0="0002009F" w:csb1="00000000"/>
   </w:font>
 </w:fonts>
 </file>
 
 <file path=word/glossary/settings.xml><?xml version="1.0" encoding="utf-8"?>
-<w:settings xmlns:o="urn:schemas-microsoft-com:office:office" xmlns:r="http://schemas.openxmlformats.org/officeDocument/2006/relationships" xmlns:m="http://schemas.openxmlformats.org/officeDocument/2006/math" xmlns:v="urn:schemas-microsoft-com:vml" xmlns:w10="urn:schemas-microsoft-com:office:word" xmlns:w="http://schemas.openxmlformats.org/wordprocessingml/2006/main" xmlns:sl="http://schemas.openxmlformats.org/schemaLibrary/2006/main">
+<w:settings xmlns:mc="http://schemas.openxmlformats.org/markup-compatibility/2006" xmlns:o="urn:schemas-microsoft-com:office:office" xmlns:r="http://schemas.openxmlformats.org/officeDocument/2006/relationships" xmlns:m="http://schemas.openxmlformats.org/officeDocument/2006/math" xmlns:v="urn:schemas-microsoft-com:vml" xmlns:w10="urn:schemas-microsoft-com:office:word" xmlns:w="http://schemas.openxmlformats.org/wordprocessingml/2006/main" xmlns:w14="http://schemas.microsoft.com/office/word/2010/wordml" xmlns:w15="http://schemas.microsoft.com/office/word/2012/wordml" xmlns:w16se="http://schemas.microsoft.com/office/word/2015/wordml/symex" xmlns:sl="http://schemas.openxmlformats.org/schemaLibrary/2006/main" mc:Ignorable="w14 w15 w16se">
   <w:view w:val="normal"/>
   <w:defaultTabStop w:val="720"/>
   <w:characterSpacingControl w:val="doNotCompress"/>
   <w:compat>
     <w:useFELayout/>
+    <w:compatSetting w:name="compatibilityMode" w:uri="http://schemas.microsoft.com/office/word" w:val="12"/>
   </w:compat>
   <w:rsids>
     <w:rsidRoot w:val="003C145E"/>
     <w:rsid w:val="003C145E"/>
+    <w:rsid w:val="0054000E"/>
     <w:rsid w:val="00A43D08"/>
+    <w:rsid w:val="00D27191"/>
   </w:rsids>
   <m:mathPr>
     <m:mathFont m:val="Cambria Math"/>
     <m:brkBin m:val="before"/>
     <m:brkBinSub m:val="--"/>
-    <m:smallFrac m:val="off"/>
+    <m:smallFrac m:val="0"/>
     <m:dispDef/>
     <m:lMargin m:val="0"/>
     <m:rMargin m:val="0"/>
@@ -3437,7 +3913,7 @@
 </file>
 
 <file path=word/glossary/styles.xml><?xml version="1.0" encoding="utf-8"?>
-<w:styles xmlns:r="http://schemas.openxmlformats.org/officeDocument/2006/relationships" xmlns:w="http://schemas.openxmlformats.org/wordprocessingml/2006/main">
+<w:styles xmlns:mc="http://schemas.openxmlformats.org/markup-compatibility/2006" xmlns:r="http://schemas.openxmlformats.org/officeDocument/2006/relationships" xmlns:w="http://schemas.openxmlformats.org/wordprocessingml/2006/main" xmlns:w14="http://schemas.microsoft.com/office/word/2010/wordml" xmlns:w15="http://schemas.microsoft.com/office/word/2012/wordml" xmlns:w16se="http://schemas.microsoft.com/office/word/2015/wordml/symex" mc:Ignorable="w14 w15 w16se">
   <w:docDefaults>
     <w:rPrDefault>
       <w:rPr>
@@ -3453,144 +3929,379 @@
       </w:pPr>
     </w:pPrDefault>
   </w:docDefaults>
-  <w:latentStyles w:defLockedState="0" w:defUIPriority="99" w:defSemiHidden="1" w:defUnhideWhenUsed="1" w:defQFormat="0" w:count="267">
-    <w:lsdException w:name="Normal" w:semiHidden="0" w:uiPriority="0" w:unhideWhenUsed="0" w:qFormat="1"/>
-    <w:lsdException w:name="heading 1" w:semiHidden="0" w:uiPriority="9" w:unhideWhenUsed="0" w:qFormat="1"/>
-    <w:lsdException w:name="heading 2" w:uiPriority="9" w:qFormat="1"/>
-    <w:lsdException w:name="heading 3" w:uiPriority="9" w:qFormat="1"/>
-    <w:lsdException w:name="heading 4" w:uiPriority="9" w:qFormat="1"/>
-    <w:lsdException w:name="heading 5" w:uiPriority="9" w:qFormat="1"/>
-    <w:lsdException w:name="heading 6" w:uiPriority="9" w:qFormat="1"/>
-    <w:lsdException w:name="heading 7" w:uiPriority="9" w:qFormat="1"/>
-    <w:lsdException w:name="heading 8" w:uiPriority="9" w:qFormat="1"/>
-    <w:lsdException w:name="heading 9" w:uiPriority="9" w:qFormat="1"/>
-    <w:lsdException w:name="toc 1" w:uiPriority="39"/>
-    <w:lsdException w:name="toc 2" w:uiPriority="39"/>
-    <w:lsdException w:name="toc 3" w:uiPriority="39"/>
-    <w:lsdException w:name="toc 4" w:uiPriority="39"/>
-    <w:lsdException w:name="toc 5" w:uiPriority="39"/>
-    <w:lsdException w:name="toc 6" w:uiPriority="39"/>
-    <w:lsdException w:name="toc 7" w:uiPriority="39"/>
-    <w:lsdException w:name="toc 8" w:uiPriority="39"/>
-    <w:lsdException w:name="toc 9" w:uiPriority="39"/>
-    <w:lsdException w:name="caption" w:uiPriority="35" w:qFormat="1"/>
-    <w:lsdException w:name="Title" w:semiHidden="0" w:uiPriority="10" w:unhideWhenUsed="0" w:qFormat="1"/>
-    <w:lsdException w:name="Default Paragraph Font" w:uiPriority="1"/>
-    <w:lsdException w:name="Subtitle" w:semiHidden="0" w:uiPriority="11" w:unhideWhenUsed="0" w:qFormat="1"/>
-    <w:lsdException w:name="Strong" w:semiHidden="0" w:uiPriority="22" w:unhideWhenUsed="0" w:qFormat="1"/>
-    <w:lsdException w:name="Emphasis" w:semiHidden="0" w:uiPriority="20" w:unhideWhenUsed="0" w:qFormat="1"/>
-    <w:lsdException w:name="Table Grid" w:semiHidden="0" w:uiPriority="59" w:unhideWhenUsed="0"/>
-    <w:lsdException w:name="Placeholder Text" w:unhideWhenUsed="0"/>
-    <w:lsdException w:name="No Spacing" w:semiHidden="0" w:uiPriority="1" w:unhideWhenUsed="0" w:qFormat="1"/>
-    <w:lsdException w:name="Light Shading" w:semiHidden="0" w:uiPriority="60" w:unhideWhenUsed="0"/>
-    <w:lsdException w:name="Light List" w:semiHidden="0" w:uiPriority="61" w:unhideWhenUsed="0"/>
-    <w:lsdException w:name="Light Grid" w:semiHidden="0" w:uiPriority="62" w:unhideWhenUsed="0"/>
-    <w:lsdException w:name="Medium Shading 1" w:semiHidden="0" w:uiPriority="63" w:unhideWhenUsed="0"/>
-    <w:lsdException w:name="Medium Shading 2" w:semiHidden="0" w:uiPriority="64" w:unhideWhenUsed="0"/>
-    <w:lsdException w:name="Medium List 1" w:semiHidden="0" w:uiPriority="65" w:unhideWhenUsed="0"/>
-    <w:lsdException w:name="Medium List 2" w:semiHidden="0" w:uiPriority="66" w:unhideWhenUsed="0"/>
-    <w:lsdException w:name="Medium Grid 1" w:semiHidden="0" w:uiPriority="67" w:unhideWhenUsed="0"/>
-    <w:lsdException w:name="Medium Grid 2" w:semiHidden="0" w:uiPriority="68" w:unhideWhenUsed="0"/>
-    <w:lsdException w:name="Medium Grid 3" w:semiHidden="0" w:uiPriority="69" w:unhideWhenUsed="0"/>
-    <w:lsdException w:name="Dark List" w:semiHidden="0" w:uiPriority="70" w:unhideWhenUsed="0"/>
-    <w:lsdException w:name="Colorful Shading" w:semiHidden="0" w:uiPriority="71" w:unhideWhenUsed="0"/>
-    <w:lsdException w:name="Colorful List" w:semiHidden="0" w:uiPriority="72" w:unhideWhenUsed="0"/>
-    <w:lsdException w:name="Colorful Grid" w:semiHidden="0" w:uiPriority="73" w:unhideWhenUsed="0"/>
-    <w:lsdException w:name="Light Shading Accent 1" w:semiHidden="0" w:uiPriority="60" w:unhideWhenUsed="0"/>
-    <w:lsdException w:name="Light List Accent 1" w:semiHidden="0" w:uiPriority="61" w:unhideWhenUsed="0"/>
-    <w:lsdException w:name="Light Grid Accent 1" w:semiHidden="0" w:uiPriority="62" w:unhideWhenUsed="0"/>
-    <w:lsdException w:name="Medium Shading 1 Accent 1" w:semiHidden="0" w:uiPriority="63" w:unhideWhenUsed="0"/>
-    <w:lsdException w:name="Medium Shading 2 Accent 1" w:semiHidden="0" w:uiPriority="64" w:unhideWhenUsed="0"/>
-    <w:lsdException w:name="Medium List 1 Accent 1" w:semiHidden="0" w:uiPriority="65" w:unhideWhenUsed="0"/>
-    <w:lsdException w:name="Revision" w:unhideWhenUsed="0"/>
-    <w:lsdException w:name="List Paragraph" w:semiHidden="0" w:uiPriority="34" w:unhideWhenUsed="0" w:qFormat="1"/>
-    <w:lsdException w:name="Quote" w:semiHidden="0" w:uiPriority="29" w:unhideWhenUsed="0" w:qFormat="1"/>
-    <w:lsdException w:name="Intense Quote" w:semiHidden="0" w:uiPriority="30" w:unhideWhenUsed="0" w:qFormat="1"/>
-    <w:lsdException w:name="Medium List 2 Accent 1" w:semiHidden="0" w:uiPriority="66" w:unhideWhenUsed="0"/>
-    <w:lsdException w:name="Medium Grid 1 Accent 1" w:semiHidden="0" w:uiPriority="67" w:unhideWhenUsed="0"/>
-    <w:lsdException w:name="Medium Grid 2 Accent 1" w:semiHidden="0" w:uiPriority="68" w:unhideWhenUsed="0"/>
-    <w:lsdException w:name="Medium Grid 3 Accent 1" w:semiHidden="0" w:uiPriority="69" w:unhideWhenUsed="0"/>
-    <w:lsdException w:name="Dark List Accent 1" w:semiHidden="0" w:uiPriority="70" w:unhideWhenUsed="0"/>
-    <w:lsdException w:name="Colorful Shading Accent 1" w:semiHidden="0" w:uiPriority="71" w:unhideWhenUsed="0"/>
-    <w:lsdException w:name="Colorful List Accent 1" w:semiHidden="0" w:uiPriority="72" w:unhideWhenUsed="0"/>
-    <w:lsdException w:name="Colorful Grid Accent 1" w:semiHidden="0" w:uiPriority="73" w:unhideWhenUsed="0"/>
-    <w:lsdException w:name="Light Shading Accent 2" w:semiHidden="0" w:uiPriority="60" w:unhideWhenUsed="0"/>
-    <w:lsdException w:name="Light List Accent 2" w:semiHidden="0" w:uiPriority="61" w:unhideWhenUsed="0"/>
-    <w:lsdException w:name="Light Grid Accent 2" w:semiHidden="0" w:uiPriority="62" w:unhideWhenUsed="0"/>
-    <w:lsdException w:name="Medium Shading 1 Accent 2" w:semiHidden="0" w:uiPriority="63" w:unhideWhenUsed="0"/>
-    <w:lsdException w:name="Medium Shading 2 Accent 2" w:semiHidden="0" w:uiPriority="64" w:unhideWhenUsed="0"/>
-    <w:lsdException w:name="Medium List 1 Accent 2" w:semiHidden="0" w:uiPriority="65" w:unhideWhenUsed="0"/>
-    <w:lsdException w:name="Medium List 2 Accent 2" w:semiHidden="0" w:uiPriority="66" w:unhideWhenUsed="0"/>
-    <w:lsdException w:name="Medium Grid 1 Accent 2" w:semiHidden="0" w:uiPriority="67" w:unhideWhenUsed="0"/>
-    <w:lsdException w:name="Medium Grid 2 Accent 2" w:semiHidden="0" w:uiPriority="68" w:unhideWhenUsed="0"/>
-    <w:lsdException w:name="Medium Grid 3 Accent 2" w:semiHidden="0" w:uiPriority="69" w:unhideWhenUsed="0"/>
-    <w:lsdException w:name="Dark List Accent 2" w:semiHidden="0" w:uiPriority="70" w:unhideWhenUsed="0"/>
-    <w:lsdException w:name="Colorful Shading Accent 2" w:semiHidden="0" w:uiPriority="71" w:unhideWhenUsed="0"/>
-    <w:lsdException w:name="Colorful List Accent 2" w:semiHidden="0" w:uiPriority="72" w:unhideWhenUsed="0"/>
-    <w:lsdException w:name="Colorful Grid Accent 2" w:semiHidden="0" w:uiPriority="73" w:unhideWhenUsed="0"/>
-    <w:lsdException w:name="Light Shading Accent 3" w:semiHidden="0" w:uiPriority="60" w:unhideWhenUsed="0"/>
-    <w:lsdException w:name="Light List Accent 3" w:semiHidden="0" w:uiPriority="61" w:unhideWhenUsed="0"/>
-    <w:lsdException w:name="Light Grid Accent 3" w:semiHidden="0" w:uiPriority="62" w:unhideWhenUsed="0"/>
-    <w:lsdException w:name="Medium Shading 1 Accent 3" w:semiHidden="0" w:uiPriority="63" w:unhideWhenUsed="0"/>
-    <w:lsdException w:name="Medium Shading 2 Accent 3" w:semiHidden="0" w:uiPriority="64" w:unhideWhenUsed="0"/>
-    <w:lsdException w:name="Medium List 1 Accent 3" w:semiHidden="0" w:uiPriority="65" w:unhideWhenUsed="0"/>
-    <w:lsdException w:name="Medium List 2 Accent 3" w:semiHidden="0" w:uiPriority="66" w:unhideWhenUsed="0"/>
-    <w:lsdException w:name="Medium Grid 1 Accent 3" w:semiHidden="0" w:uiPriority="67" w:unhideWhenUsed="0"/>
-    <w:lsdException w:name="Medium Grid 2 Accent 3" w:semiHidden="0" w:uiPriority="68" w:unhideWhenUsed="0"/>
-    <w:lsdException w:name="Medium Grid 3 Accent 3" w:semiHidden="0" w:uiPriority="69" w:unhideWhenUsed="0"/>
-    <w:lsdException w:name="Dark List Accent 3" w:semiHidden="0" w:uiPriority="70" w:unhideWhenUsed="0"/>
-    <w:lsdException w:name="Colorful Shading Accent 3" w:semiHidden="0" w:uiPriority="71" w:unhideWhenUsed="0"/>
-    <w:lsdException w:name="Colorful List Accent 3" w:semiHidden="0" w:uiPriority="72" w:unhideWhenUsed="0"/>
-    <w:lsdException w:name="Colorful Grid Accent 3" w:semiHidden="0" w:uiPriority="73" w:unhideWhenUsed="0"/>
-    <w:lsdException w:name="Light Shading Accent 4" w:semiHidden="0" w:uiPriority="60" w:unhideWhenUsed="0"/>
-    <w:lsdException w:name="Light List Accent 4" w:semiHidden="0" w:uiPriority="61" w:unhideWhenUsed="0"/>
-    <w:lsdException w:name="Light Grid Accent 4" w:semiHidden="0" w:uiPriority="62" w:unhideWhenUsed="0"/>
-    <w:lsdException w:name="Medium Shading 1 Accent 4" w:semiHidden="0" w:uiPriority="63" w:unhideWhenUsed="0"/>
-    <w:lsdException w:name="Medium Shading 2 Accent 4" w:semiHidden="0" w:uiPriority="64" w:unhideWhenUsed="0"/>
-    <w:lsdException w:name="Medium List 1 Accent 4" w:semiHidden="0" w:uiPriority="65" w:unhideWhenUsed="0"/>
-    <w:lsdException w:name="Medium List 2 Accent 4" w:semiHidden="0" w:uiPriority="66" w:unhideWhenUsed="0"/>
-    <w:lsdException w:name="Medium Grid 1 Accent 4" w:semiHidden="0" w:uiPriority="67" w:unhideWhenUsed="0"/>
-    <w:lsdException w:name="Medium Grid 2 Accent 4" w:semiHidden="0" w:uiPriority="68" w:unhideWhenUsed="0"/>
-    <w:lsdException w:name="Medium Grid 3 Accent 4" w:semiHidden="0" w:uiPriority="69" w:unhideWhenUsed="0"/>
-    <w:lsdException w:name="Dark List Accent 4" w:semiHidden="0" w:uiPriority="70" w:unhideWhenUsed="0"/>
-    <w:lsdException w:name="Colorful Shading Accent 4" w:semiHidden="0" w:uiPriority="71" w:unhideWhenUsed="0"/>
-    <w:lsdException w:name="Colorful List Accent 4" w:semiHidden="0" w:uiPriority="72" w:unhideWhenUsed="0"/>
-    <w:lsdException w:name="Colorful Grid Accent 4" w:semiHidden="0" w:uiPriority="73" w:unhideWhenUsed="0"/>
-    <w:lsdException w:name="Light Shading Accent 5" w:semiHidden="0" w:uiPriority="60" w:unhideWhenUsed="0"/>
-    <w:lsdException w:name="Light List Accent 5" w:semiHidden="0" w:uiPriority="61" w:unhideWhenUsed="0"/>
-    <w:lsdException w:name="Light Grid Accent 5" w:semiHidden="0" w:uiPriority="62" w:unhideWhenUsed="0"/>
-    <w:lsdException w:name="Medium Shading 1 Accent 5" w:semiHidden="0" w:uiPriority="63" w:unhideWhenUsed="0"/>
-    <w:lsdException w:name="Medium Shading 2 Accent 5" w:semiHidden="0" w:uiPriority="64" w:unhideWhenUsed="0"/>
-    <w:lsdException w:name="Medium List 1 Accent 5" w:semiHidden="0" w:uiPriority="65" w:unhideWhenUsed="0"/>
-    <w:lsdException w:name="Medium List 2 Accent 5" w:semiHidden="0" w:uiPriority="66" w:unhideWhenUsed="0"/>
-    <w:lsdException w:name="Medium Grid 1 Accent 5" w:semiHidden="0" w:uiPriority="67" w:unhideWhenUsed="0"/>
-    <w:lsdException w:name="Medium Grid 2 Accent 5" w:semiHidden="0" w:uiPriority="68" w:unhideWhenUsed="0"/>
-    <w:lsdException w:name="Medium Grid 3 Accent 5" w:semiHidden="0" w:uiPriority="69" w:unhideWhenUsed="0"/>
-    <w:lsdException w:name="Dark List Accent 5" w:semiHidden="0" w:uiPriority="70" w:unhideWhenUsed="0"/>
-    <w:lsdException w:name="Colorful Shading Accent 5" w:semiHidden="0" w:uiPriority="71" w:unhideWhenUsed="0"/>
-    <w:lsdException w:name="Colorful List Accent 5" w:semiHidden="0" w:uiPriority="72" w:unhideWhenUsed="0"/>
-    <w:lsdException w:name="Colorful Grid Accent 5" w:semiHidden="0" w:uiPriority="73" w:unhideWhenUsed="0"/>
-    <w:lsdException w:name="Light Shading Accent 6" w:semiHidden="0" w:uiPriority="60" w:unhideWhenUsed="0"/>
-    <w:lsdException w:name="Light List Accent 6" w:semiHidden="0" w:uiPriority="61" w:unhideWhenUsed="0"/>
-    <w:lsdException w:name="Light Grid Accent 6" w:semiHidden="0" w:uiPriority="62" w:unhideWhenUsed="0"/>
-    <w:lsdException w:name="Medium Shading 1 Accent 6" w:semiHidden="0" w:uiPriority="63" w:unhideWhenUsed="0"/>
-    <w:lsdException w:name="Medium Shading 2 Accent 6" w:semiHidden="0" w:uiPriority="64" w:unhideWhenUsed="0"/>
-    <w:lsdException w:name="Medium List 1 Accent 6" w:semiHidden="0" w:uiPriority="65" w:unhideWhenUsed="0"/>
-    <w:lsdException w:name="Medium List 2 Accent 6" w:semiHidden="0" w:uiPriority="66" w:unhideWhenUsed="0"/>
-    <w:lsdException w:name="Medium Grid 1 Accent 6" w:semiHidden="0" w:uiPriority="67" w:unhideWhenUsed="0"/>
-    <w:lsdException w:name="Medium Grid 2 Accent 6" w:semiHidden="0" w:uiPriority="68" w:unhideWhenUsed="0"/>
-    <w:lsdException w:name="Medium Grid 3 Accent 6" w:semiHidden="0" w:uiPriority="69" w:unhideWhenUsed="0"/>
-    <w:lsdException w:name="Dark List Accent 6" w:semiHidden="0" w:uiPriority="70" w:unhideWhenUsed="0"/>
-    <w:lsdException w:name="Colorful Shading Accent 6" w:semiHidden="0" w:uiPriority="71" w:unhideWhenUsed="0"/>
-    <w:lsdException w:name="Colorful List Accent 6" w:semiHidden="0" w:uiPriority="72" w:unhideWhenUsed="0"/>
-    <w:lsdException w:name="Colorful Grid Accent 6" w:semiHidden="0" w:uiPriority="73" w:unhideWhenUsed="0"/>
-    <w:lsdException w:name="Subtle Emphasis" w:semiHidden="0" w:uiPriority="19" w:unhideWhenUsed="0" w:qFormat="1"/>
-    <w:lsdException w:name="Intense Emphasis" w:semiHidden="0" w:uiPriority="21" w:unhideWhenUsed="0" w:qFormat="1"/>
-    <w:lsdException w:name="Subtle Reference" w:semiHidden="0" w:uiPriority="31" w:unhideWhenUsed="0" w:qFormat="1"/>
-    <w:lsdException w:name="Intense Reference" w:semiHidden="0" w:uiPriority="32" w:unhideWhenUsed="0" w:qFormat="1"/>
-    <w:lsdException w:name="Book Title" w:semiHidden="0" w:uiPriority="33" w:unhideWhenUsed="0" w:qFormat="1"/>
-    <w:lsdException w:name="Bibliography" w:uiPriority="37"/>
-    <w:lsdException w:name="TOC Heading" w:uiPriority="39" w:qFormat="1"/>
+  <w:latentStyles w:defLockedState="0" w:defUIPriority="99" w:defSemiHidden="0" w:defUnhideWhenUsed="0" w:defQFormat="0" w:count="372">
+    <w:lsdException w:name="Normal" w:uiPriority="0" w:qFormat="1"/>
+    <w:lsdException w:name="heading 1" w:uiPriority="9" w:qFormat="1"/>
+    <w:lsdException w:name="heading 2" w:semiHidden="1" w:uiPriority="9" w:unhideWhenUsed="1" w:qFormat="1"/>
+    <w:lsdException w:name="heading 3" w:semiHidden="1" w:uiPriority="9" w:unhideWhenUsed="1" w:qFormat="1"/>
+    <w:lsdException w:name="heading 4" w:semiHidden="1" w:uiPriority="9" w:unhideWhenUsed="1" w:qFormat="1"/>
+    <w:lsdException w:name="heading 5" w:semiHidden="1" w:uiPriority="9" w:unhideWhenUsed="1" w:qFormat="1"/>
+    <w:lsdException w:name="heading 6" w:semiHidden="1" w:uiPriority="9" w:unhideWhenUsed="1" w:qFormat="1"/>
+    <w:lsdException w:name="heading 7" w:semiHidden="1" w:uiPriority="9" w:unhideWhenUsed="1" w:qFormat="1"/>
+    <w:lsdException w:name="heading 8" w:semiHidden="1" w:uiPriority="9" w:unhideWhenUsed="1" w:qFormat="1"/>
+    <w:lsdException w:name="heading 9" w:semiHidden="1" w:uiPriority="9" w:unhideWhenUsed="1" w:qFormat="1"/>
+    <w:lsdException w:name="index 1" w:semiHidden="1" w:unhideWhenUsed="1"/>
+    <w:lsdException w:name="index 2" w:semiHidden="1" w:unhideWhenUsed="1"/>
+    <w:lsdException w:name="index 3" w:semiHidden="1" w:unhideWhenUsed="1"/>
+    <w:lsdException w:name="index 4" w:semiHidden="1" w:unhideWhenUsed="1"/>
+    <w:lsdException w:name="index 5" w:semiHidden="1" w:unhideWhenUsed="1"/>
+    <w:lsdException w:name="index 6" w:semiHidden="1" w:unhideWhenUsed="1"/>
+    <w:lsdException w:name="index 7" w:semiHidden="1" w:unhideWhenUsed="1"/>
+    <w:lsdException w:name="index 8" w:semiHidden="1" w:unhideWhenUsed="1"/>
+    <w:lsdException w:name="index 9" w:semiHidden="1" w:unhideWhenUsed="1"/>
+    <w:lsdException w:name="toc 1" w:semiHidden="1" w:uiPriority="39" w:unhideWhenUsed="1"/>
+    <w:lsdException w:name="toc 2" w:semiHidden="1" w:uiPriority="39" w:unhideWhenUsed="1"/>
+    <w:lsdException w:name="toc 3" w:semiHidden="1" w:uiPriority="39" w:unhideWhenUsed="1"/>
+    <w:lsdException w:name="toc 4" w:semiHidden="1" w:uiPriority="39" w:unhideWhenUsed="1"/>
+    <w:lsdException w:name="toc 5" w:semiHidden="1" w:uiPriority="39" w:unhideWhenUsed="1"/>
+    <w:lsdException w:name="toc 6" w:semiHidden="1" w:uiPriority="39" w:unhideWhenUsed="1"/>
+    <w:lsdException w:name="toc 7" w:semiHidden="1" w:uiPriority="39" w:unhideWhenUsed="1"/>
+    <w:lsdException w:name="toc 8" w:semiHidden="1" w:uiPriority="39" w:unhideWhenUsed="1"/>
+    <w:lsdException w:name="toc 9" w:semiHidden="1" w:uiPriority="39" w:unhideWhenUsed="1"/>
+    <w:lsdException w:name="Normal Indent" w:semiHidden="1" w:unhideWhenUsed="1"/>
+    <w:lsdException w:name="footnote text" w:semiHidden="1" w:unhideWhenUsed="1"/>
+    <w:lsdException w:name="annotation text" w:semiHidden="1" w:unhideWhenUsed="1"/>
+    <w:lsdException w:name="header" w:semiHidden="1" w:unhideWhenUsed="1"/>
+    <w:lsdException w:name="footer" w:semiHidden="1" w:unhideWhenUsed="1"/>
+    <w:lsdException w:name="index heading" w:semiHidden="1" w:unhideWhenUsed="1"/>
+    <w:lsdException w:name="caption" w:semiHidden="1" w:uiPriority="35" w:unhideWhenUsed="1" w:qFormat="1"/>
+    <w:lsdException w:name="table of figures" w:semiHidden="1" w:unhideWhenUsed="1"/>
+    <w:lsdException w:name="envelope address" w:semiHidden="1" w:unhideWhenUsed="1"/>
+    <w:lsdException w:name="envelope return" w:semiHidden="1" w:unhideWhenUsed="1"/>
+    <w:lsdException w:name="footnote reference" w:semiHidden="1" w:unhideWhenUsed="1"/>
+    <w:lsdException w:name="annotation reference" w:semiHidden="1" w:unhideWhenUsed="1"/>
+    <w:lsdException w:name="line number" w:semiHidden="1" w:unhideWhenUsed="1"/>
+    <w:lsdException w:name="page number" w:semiHidden="1" w:unhideWhenUsed="1"/>
+    <w:lsdException w:name="endnote reference" w:semiHidden="1" w:unhideWhenUsed="1"/>
+    <w:lsdException w:name="endnote text" w:semiHidden="1" w:unhideWhenUsed="1"/>
+    <w:lsdException w:name="table of authorities" w:semiHidden="1" w:unhideWhenUsed="1"/>
+    <w:lsdException w:name="macro" w:semiHidden="1" w:unhideWhenUsed="1"/>
+    <w:lsdException w:name="toa heading" w:semiHidden="1" w:unhideWhenUsed="1"/>
+    <w:lsdException w:name="List" w:semiHidden="1" w:unhideWhenUsed="1"/>
+    <w:lsdException w:name="List Bullet" w:semiHidden="1" w:unhideWhenUsed="1"/>
+    <w:lsdException w:name="List Number" w:semiHidden="1" w:unhideWhenUsed="1"/>
+    <w:lsdException w:name="List 2" w:semiHidden="1" w:unhideWhenUsed="1"/>
+    <w:lsdException w:name="List 3" w:semiHidden="1" w:unhideWhenUsed="1"/>
+    <w:lsdException w:name="List 4" w:semiHidden="1" w:unhideWhenUsed="1"/>
+    <w:lsdException w:name="List 5" w:semiHidden="1" w:unhideWhenUsed="1"/>
+    <w:lsdException w:name="List Bullet 2" w:semiHidden="1" w:unhideWhenUsed="1"/>
+    <w:lsdException w:name="List Bullet 3" w:semiHidden="1" w:unhideWhenUsed="1"/>
+    <w:lsdException w:name="List Bullet 4" w:semiHidden="1" w:unhideWhenUsed="1"/>
+    <w:lsdException w:name="List Bullet 5" w:semiHidden="1" w:unhideWhenUsed="1"/>
+    <w:lsdException w:name="List Number 2" w:semiHidden="1" w:unhideWhenUsed="1"/>
+    <w:lsdException w:name="List Number 3" w:semiHidden="1" w:unhideWhenUsed="1"/>
+    <w:lsdException w:name="List Number 4" w:semiHidden="1" w:unhideWhenUsed="1"/>
+    <w:lsdException w:name="List Number 5" w:semiHidden="1" w:unhideWhenUsed="1"/>
+    <w:lsdException w:name="Title" w:uiPriority="10" w:qFormat="1"/>
+    <w:lsdException w:name="Closing" w:semiHidden="1" w:unhideWhenUsed="1"/>
+    <w:lsdException w:name="Signature" w:semiHidden="1" w:unhideWhenUsed="1"/>
+    <w:lsdException w:name="Default Paragraph Font" w:semiHidden="1" w:uiPriority="1" w:unhideWhenUsed="1"/>
+    <w:lsdException w:name="Body Text" w:semiHidden="1" w:unhideWhenUsed="1"/>
+    <w:lsdException w:name="Body Text Indent" w:semiHidden="1" w:unhideWhenUsed="1"/>
+    <w:lsdException w:name="List Continue" w:semiHidden="1" w:unhideWhenUsed="1"/>
+    <w:lsdException w:name="List Continue 2" w:semiHidden="1" w:unhideWhenUsed="1"/>
+    <w:lsdException w:name="List Continue 3" w:semiHidden="1" w:unhideWhenUsed="1"/>
+    <w:lsdException w:name="List Continue 4" w:semiHidden="1" w:unhideWhenUsed="1"/>
+    <w:lsdException w:name="List Continue 5" w:semiHidden="1" w:unhideWhenUsed="1"/>
+    <w:lsdException w:name="Message Header" w:semiHidden="1" w:unhideWhenUsed="1"/>
+    <w:lsdException w:name="Subtitle" w:uiPriority="11" w:qFormat="1"/>
+    <w:lsdException w:name="Salutation" w:semiHidden="1" w:unhideWhenUsed="1"/>
+    <w:lsdException w:name="Date" w:semiHidden="1" w:unhideWhenUsed="1"/>
+    <w:lsdException w:name="Body Text First Indent" w:semiHidden="1" w:unhideWhenUsed="1"/>
+    <w:lsdException w:name="Body Text First Indent 2" w:semiHidden="1" w:unhideWhenUsed="1"/>
+    <w:lsdException w:name="Note Heading" w:semiHidden="1" w:unhideWhenUsed="1"/>
+    <w:lsdException w:name="Body Text 2" w:semiHidden="1" w:unhideWhenUsed="1"/>
+    <w:lsdException w:name="Body Text 3" w:semiHidden="1" w:unhideWhenUsed="1"/>
+    <w:lsdException w:name="Body Text Indent 2" w:semiHidden="1" w:unhideWhenUsed="1"/>
+    <w:lsdException w:name="Body Text Indent 3" w:semiHidden="1" w:unhideWhenUsed="1"/>
+    <w:lsdException w:name="Block Text" w:semiHidden="1" w:unhideWhenUsed="1"/>
+    <w:lsdException w:name="Hyperlink" w:semiHidden="1" w:unhideWhenUsed="1"/>
+    <w:lsdException w:name="FollowedHyperlink" w:semiHidden="1" w:unhideWhenUsed="1"/>
+    <w:lsdException w:name="Strong" w:uiPriority="22" w:qFormat="1"/>
+    <w:lsdException w:name="Emphasis" w:uiPriority="20" w:qFormat="1"/>
+    <w:lsdException w:name="Document Map" w:semiHidden="1" w:unhideWhenUsed="1"/>
+    <w:lsdException w:name="Plain Text" w:semiHidden="1" w:unhideWhenUsed="1"/>
+    <w:lsdException w:name="E-mail Signature" w:semiHidden="1" w:unhideWhenUsed="1"/>
+    <w:lsdException w:name="HTML Top of Form" w:semiHidden="1" w:unhideWhenUsed="1"/>
+    <w:lsdException w:name="HTML Bottom of Form" w:semiHidden="1" w:unhideWhenUsed="1"/>
+    <w:lsdException w:name="Normal (Web)" w:semiHidden="1" w:unhideWhenUsed="1"/>
+    <w:lsdException w:name="HTML Acronym" w:semiHidden="1" w:unhideWhenUsed="1"/>
+    <w:lsdException w:name="HTML Address" w:semiHidden="1" w:unhideWhenUsed="1"/>
+    <w:lsdException w:name="HTML Cite" w:semiHidden="1" w:unhideWhenUsed="1"/>
+    <w:lsdException w:name="HTML Code" w:semiHidden="1" w:unhideWhenUsed="1"/>
+    <w:lsdException w:name="HTML Definition" w:semiHidden="1" w:unhideWhenUsed="1"/>
+    <w:lsdException w:name="HTML Keyboard" w:semiHidden="1" w:unhideWhenUsed="1"/>
+    <w:lsdException w:name="HTML Preformatted" w:semiHidden="1" w:unhideWhenUsed="1"/>
+    <w:lsdException w:name="HTML Sample" w:semiHidden="1" w:unhideWhenUsed="1"/>
+    <w:lsdException w:name="HTML Typewriter" w:semiHidden="1" w:unhideWhenUsed="1"/>
+    <w:lsdException w:name="HTML Variable" w:semiHidden="1" w:unhideWhenUsed="1"/>
+    <w:lsdException w:name="Normal Table" w:semiHidden="1" w:unhideWhenUsed="1"/>
+    <w:lsdException w:name="annotation subject" w:semiHidden="1" w:unhideWhenUsed="1"/>
+    <w:lsdException w:name="No List" w:semiHidden="1" w:unhideWhenUsed="1"/>
+    <w:lsdException w:name="Outline List 1" w:semiHidden="1" w:unhideWhenUsed="1"/>
+    <w:lsdException w:name="Outline List 2" w:semiHidden="1" w:unhideWhenUsed="1"/>
+    <w:lsdException w:name="Outline List 3" w:semiHidden="1" w:unhideWhenUsed="1"/>
+    <w:lsdException w:name="Table Simple 1" w:semiHidden="1" w:unhideWhenUsed="1"/>
+    <w:lsdException w:name="Table Simple 2" w:semiHidden="1" w:unhideWhenUsed="1"/>
+    <w:lsdException w:name="Table Simple 3" w:semiHidden="1" w:unhideWhenUsed="1"/>
+    <w:lsdException w:name="Table Classic 1" w:semiHidden="1" w:unhideWhenUsed="1"/>
+    <w:lsdException w:name="Table Classic 2" w:semiHidden="1" w:unhideWhenUsed="1"/>
+    <w:lsdException w:name="Table Classic 3" w:semiHidden="1" w:unhideWhenUsed="1"/>
+    <w:lsdException w:name="Table Classic 4" w:semiHidden="1" w:unhideWhenUsed="1"/>
+    <w:lsdException w:name="Table Colorful 1" w:semiHidden="1" w:unhideWhenUsed="1"/>
+    <w:lsdException w:name="Table Colorful 2" w:semiHidden="1" w:unhideWhenUsed="1"/>
+    <w:lsdException w:name="Table Colorful 3" w:semiHidden="1" w:unhideWhenUsed="1"/>
+    <w:lsdException w:name="Table Columns 1" w:semiHidden="1" w:unhideWhenUsed="1"/>
+    <w:lsdException w:name="Table Columns 2" w:semiHidden="1" w:unhideWhenUsed="1"/>
+    <w:lsdException w:name="Table Columns 3" w:semiHidden="1" w:unhideWhenUsed="1"/>
+    <w:lsdException w:name="Table Columns 4" w:semiHidden="1" w:unhideWhenUsed="1"/>
+    <w:lsdException w:name="Table Columns 5" w:semiHidden="1" w:unhideWhenUsed="1"/>
+    <w:lsdException w:name="Table Grid 1" w:semiHidden="1" w:unhideWhenUsed="1"/>
+    <w:lsdException w:name="Table Grid 2" w:semiHidden="1" w:unhideWhenUsed="1"/>
+    <w:lsdException w:name="Table Grid 3" w:semiHidden="1" w:unhideWhenUsed="1"/>
+    <w:lsdException w:name="Table Grid 4" w:semiHidden="1" w:unhideWhenUsed="1"/>
+    <w:lsdException w:name="Table Grid 5" w:semiHidden="1" w:unhideWhenUsed="1"/>
+    <w:lsdException w:name="Table Grid 6" w:semiHidden="1" w:unhideWhenUsed="1"/>
+    <w:lsdException w:name="Table Grid 7" w:semiHidden="1" w:unhideWhenUsed="1"/>
+    <w:lsdException w:name="Table Grid 8" w:semiHidden="1" w:unhideWhenUsed="1"/>
+    <w:lsdException w:name="Table List 1" w:semiHidden="1" w:unhideWhenUsed="1"/>
+    <w:lsdException w:name="Table List 2" w:semiHidden="1" w:unhideWhenUsed="1"/>
+    <w:lsdException w:name="Table List 3" w:semiHidden="1" w:unhideWhenUsed="1"/>
+    <w:lsdException w:name="Table List 4" w:semiHidden="1" w:unhideWhenUsed="1"/>
+    <w:lsdException w:name="Table List 5" w:semiHidden="1" w:unhideWhenUsed="1"/>
+    <w:lsdException w:name="Table List 6" w:semiHidden="1" w:unhideWhenUsed="1"/>
+    <w:lsdException w:name="Table List 7" w:semiHidden="1" w:unhideWhenUsed="1"/>
+    <w:lsdException w:name="Table List 8" w:semiHidden="1" w:unhideWhenUsed="1"/>
+    <w:lsdException w:name="Table 3D effects 1" w:semiHidden="1" w:unhideWhenUsed="1"/>
+    <w:lsdException w:name="Table 3D effects 2" w:semiHidden="1" w:unhideWhenUsed="1"/>
+    <w:lsdException w:name="Table 3D effects 3" w:semiHidden="1" w:unhideWhenUsed="1"/>
+    <w:lsdException w:name="Table Contemporary" w:semiHidden="1" w:unhideWhenUsed="1"/>
+    <w:lsdException w:name="Table Elegant" w:semiHidden="1" w:unhideWhenUsed="1"/>
+    <w:lsdException w:name="Table Professional" w:semiHidden="1" w:unhideWhenUsed="1"/>
+    <w:lsdException w:name="Table Subtle 1" w:semiHidden="1" w:unhideWhenUsed="1"/>
+    <w:lsdException w:name="Table Subtle 2" w:semiHidden="1" w:unhideWhenUsed="1"/>
+    <w:lsdException w:name="Table Web 1" w:semiHidden="1" w:unhideWhenUsed="1"/>
+    <w:lsdException w:name="Table Web 2" w:semiHidden="1" w:unhideWhenUsed="1"/>
+    <w:lsdException w:name="Table Web 3" w:semiHidden="1" w:unhideWhenUsed="1"/>
+    <w:lsdException w:name="Balloon Text" w:semiHidden="1" w:unhideWhenUsed="1"/>
+    <w:lsdException w:name="Table Grid" w:uiPriority="59"/>
+    <w:lsdException w:name="Table Theme" w:semiHidden="1" w:unhideWhenUsed="1"/>
+    <w:lsdException w:name="Placeholder Text" w:semiHidden="1"/>
+    <w:lsdException w:name="No Spacing" w:uiPriority="1" w:qFormat="1"/>
+    <w:lsdException w:name="Light Shading" w:uiPriority="60"/>
+    <w:lsdException w:name="Light List" w:uiPriority="61"/>
+    <w:lsdException w:name="Light Grid" w:uiPriority="62"/>
+    <w:lsdException w:name="Medium Shading 1" w:uiPriority="63"/>
+    <w:lsdException w:name="Medium Shading 2" w:uiPriority="64"/>
+    <w:lsdException w:name="Medium List 1" w:uiPriority="65"/>
+    <w:lsdException w:name="Medium List 2" w:uiPriority="66"/>
+    <w:lsdException w:name="Medium Grid 1" w:uiPriority="67"/>
+    <w:lsdException w:name="Medium Grid 2" w:uiPriority="68"/>
+    <w:lsdException w:name="Medium Grid 3" w:uiPriority="69"/>
+    <w:lsdException w:name="Dark List" w:uiPriority="70"/>
+    <w:lsdException w:name="Colorful Shading" w:uiPriority="71"/>
+    <w:lsdException w:name="Colorful List" w:uiPriority="72"/>
+    <w:lsdException w:name="Colorful Grid" w:uiPriority="73"/>
+    <w:lsdException w:name="Light Shading Accent 1" w:uiPriority="60"/>
+    <w:lsdException w:name="Light List Accent 1" w:uiPriority="61"/>
+    <w:lsdException w:name="Light Grid Accent 1" w:uiPriority="62"/>
+    <w:lsdException w:name="Medium Shading 1 Accent 1" w:uiPriority="63"/>
+    <w:lsdException w:name="Medium Shading 2 Accent 1" w:uiPriority="64"/>
+    <w:lsdException w:name="Medium List 1 Accent 1" w:uiPriority="65"/>
+    <w:lsdException w:name="Revision" w:semiHidden="1"/>
+    <w:lsdException w:name="List Paragraph" w:uiPriority="34" w:qFormat="1"/>
+    <w:lsdException w:name="Quote" w:uiPriority="29" w:qFormat="1"/>
+    <w:lsdException w:name="Intense Quote" w:uiPriority="30" w:qFormat="1"/>
+    <w:lsdException w:name="Medium List 2 Accent 1" w:uiPriority="66"/>
+    <w:lsdException w:name="Medium Grid 1 Accent 1" w:uiPriority="67"/>
+    <w:lsdException w:name="Medium Grid 2 Accent 1" w:uiPriority="68"/>
+    <w:lsdException w:name="Medium Grid 3 Accent 1" w:uiPriority="69"/>
+    <w:lsdException w:name="Dark List Accent 1" w:uiPriority="70"/>
+    <w:lsdException w:name="Colorful Shading Accent 1" w:uiPriority="71"/>
+    <w:lsdException w:name="Colorful List Accent 1" w:uiPriority="72"/>
+    <w:lsdException w:name="Colorful Grid Accent 1" w:uiPriority="73"/>
+    <w:lsdException w:name="Light Shading Accent 2" w:uiPriority="60"/>
+    <w:lsdException w:name="Light List Accent 2" w:uiPriority="61"/>
+    <w:lsdException w:name="Light Grid Accent 2" w:uiPriority="62"/>
+    <w:lsdException w:name="Medium Shading 1 Accent 2" w:uiPriority="63"/>
+    <w:lsdException w:name="Medium Shading 2 Accent 2" w:uiPriority="64"/>
+    <w:lsdException w:name="Medium List 1 Accent 2" w:uiPriority="65"/>
+    <w:lsdException w:name="Medium List 2 Accent 2" w:uiPriority="66"/>
+    <w:lsdException w:name="Medium Grid 1 Accent 2" w:uiPriority="67"/>
+    <w:lsdException w:name="Medium Grid 2 Accent 2" w:uiPriority="68"/>
+    <w:lsdException w:name="Medium Grid 3 Accent 2" w:uiPriority="69"/>
+    <w:lsdException w:name="Dark List Accent 2" w:uiPriority="70"/>
+    <w:lsdException w:name="Colorful Shading Accent 2" w:uiPriority="71"/>
+    <w:lsdException w:name="Colorful List Accent 2" w:uiPriority="72"/>
+    <w:lsdException w:name="Colorful Grid Accent 2" w:uiPriority="73"/>
+    <w:lsdException w:name="Light Shading Accent 3" w:uiPriority="60"/>
+    <w:lsdException w:name="Light List Accent 3" w:uiPriority="61"/>
+    <w:lsdException w:name="Light Grid Accent 3" w:uiPriority="62"/>
+    <w:lsdException w:name="Medium Shading 1 Accent 3" w:uiPriority="63"/>
+    <w:lsdException w:name="Medium Shading 2 Accent 3" w:uiPriority="64"/>
+    <w:lsdException w:name="Medium List 1 Accent 3" w:uiPriority="65"/>
+    <w:lsdException w:name="Medium List 2 Accent 3" w:uiPriority="66"/>
+    <w:lsdException w:name="Medium Grid 1 Accent 3" w:uiPriority="67"/>
+    <w:lsdException w:name="Medium Grid 2 Accent 3" w:uiPriority="68"/>
+    <w:lsdException w:name="Medium Grid 3 Accent 3" w:uiPriority="69"/>
+    <w:lsdException w:name="Dark List Accent 3" w:uiPriority="70"/>
+    <w:lsdException w:name="Colorful Shading Accent 3" w:uiPriority="71"/>
+    <w:lsdException w:name="Colorful List Accent 3" w:uiPriority="72"/>
+    <w:lsdException w:name="Colorful Grid Accent 3" w:uiPriority="73"/>
+    <w:lsdException w:name="Light Shading Accent 4" w:uiPriority="60"/>
+    <w:lsdException w:name="Light List Accent 4" w:uiPriority="61"/>
+    <w:lsdException w:name="Light Grid Accent 4" w:uiPriority="62"/>
+    <w:lsdException w:name="Medium Shading 1 Accent 4" w:uiPriority="63"/>
+    <w:lsdException w:name="Medium Shading 2 Accent 4" w:uiPriority="64"/>
+    <w:lsdException w:name="Medium List 1 Accent 4" w:uiPriority="65"/>
+    <w:lsdException w:name="Medium List 2 Accent 4" w:uiPriority="66"/>
+    <w:lsdException w:name="Medium Grid 1 Accent 4" w:uiPriority="67"/>
+    <w:lsdException w:name="Medium Grid 2 Accent 4" w:uiPriority="68"/>
+    <w:lsdException w:name="Medium Grid 3 Accent 4" w:uiPriority="69"/>
+    <w:lsdException w:name="Dark List Accent 4" w:uiPriority="70"/>
+    <w:lsdException w:name="Colorful Shading Accent 4" w:uiPriority="71"/>
+    <w:lsdException w:name="Colorful List Accent 4" w:uiPriority="72"/>
+    <w:lsdException w:name="Colorful Grid Accent 4" w:uiPriority="73"/>
+    <w:lsdException w:name="Light Shading Accent 5" w:uiPriority="60"/>
+    <w:lsdException w:name="Light List Accent 5" w:uiPriority="61"/>
+    <w:lsdException w:name="Light Grid Accent 5" w:uiPriority="62"/>
+    <w:lsdException w:name="Medium Shading 1 Accent 5" w:uiPriority="63"/>
+    <w:lsdException w:name="Medium Shading 2 Accent 5" w:uiPriority="64"/>
+    <w:lsdException w:name="Medium List 1 Accent 5" w:uiPriority="65"/>
+    <w:lsdException w:name="Medium List 2 Accent 5" w:uiPriority="66"/>
+    <w:lsdException w:name="Medium Grid 1 Accent 5" w:uiPriority="67"/>
+    <w:lsdException w:name="Medium Grid 2 Accent 5" w:uiPriority="68"/>
+    <w:lsdException w:name="Medium Grid 3 Accent 5" w:uiPriority="69"/>
+    <w:lsdException w:name="Dark List Accent 5" w:uiPriority="70"/>
+    <w:lsdException w:name="Colorful Shading Accent 5" w:uiPriority="71"/>
+    <w:lsdException w:name="Colorful List Accent 5" w:uiPriority="72"/>
+    <w:lsdException w:name="Colorful Grid Accent 5" w:uiPriority="73"/>
+    <w:lsdException w:name="Light Shading Accent 6" w:uiPriority="60"/>
+    <w:lsdException w:name="Light List Accent 6" w:uiPriority="61"/>
+    <w:lsdException w:name="Light Grid Accent 6" w:uiPriority="62"/>
+    <w:lsdException w:name="Medium Shading 1 Accent 6" w:uiPriority="63"/>
+    <w:lsdException w:name="Medium Shading 2 Accent 6" w:uiPriority="64"/>
+    <w:lsdException w:name="Medium List 1 Accent 6" w:uiPriority="65"/>
+    <w:lsdException w:name="Medium List 2 Accent 6" w:uiPriority="66"/>
+    <w:lsdException w:name="Medium Grid 1 Accent 6" w:uiPriority="67"/>
+    <w:lsdException w:name="Medium Grid 2 Accent 6" w:uiPriority="68"/>
+    <w:lsdException w:name="Medium Grid 3 Accent 6" w:uiPriority="69"/>
+    <w:lsdException w:name="Dark List Accent 6" w:uiPriority="70"/>
+    <w:lsdException w:name="Colorful Shading Accent 6" w:uiPriority="71"/>
+    <w:lsdException w:name="Colorful List Accent 6" w:uiPriority="72"/>
+    <w:lsdException w:name="Colorful Grid Accent 6" w:uiPriority="73"/>
+    <w:lsdException w:name="Subtle Emphasis" w:uiPriority="19" w:qFormat="1"/>
+    <w:lsdException w:name="Intense Emphasis" w:uiPriority="21" w:qFormat="1"/>
+    <w:lsdException w:name="Subtle Reference" w:uiPriority="31" w:qFormat="1"/>
+    <w:lsdException w:name="Intense Reference" w:uiPriority="32" w:qFormat="1"/>
+    <w:lsdException w:name="Book Title" w:uiPriority="33" w:qFormat="1"/>
+    <w:lsdException w:name="Bibliography" w:semiHidden="1" w:uiPriority="37" w:unhideWhenUsed="1"/>
+    <w:lsdException w:name="TOC Heading" w:semiHidden="1" w:uiPriority="39" w:unhideWhenUsed="1" w:qFormat="1"/>
+    <w:lsdException w:name="Plain Table 1" w:uiPriority="41"/>
+    <w:lsdException w:name="Plain Table 2" w:uiPriority="42"/>
+    <w:lsdException w:name="Plain Table 3" w:uiPriority="43"/>
+    <w:lsdException w:name="Plain Table 4" w:uiPriority="44"/>
+    <w:lsdException w:name="Plain Table 5" w:uiPriority="45"/>
+    <w:lsdException w:name="Grid Table Light" w:uiPriority="40"/>
+    <w:lsdException w:name="Grid Table 1 Light" w:uiPriority="46"/>
+    <w:lsdException w:name="Grid Table 2" w:uiPriority="47"/>
+    <w:lsdException w:name="Grid Table 3" w:uiPriority="48"/>
+    <w:lsdException w:name="Grid Table 4" w:uiPriority="49"/>
+    <w:lsdException w:name="Grid Table 5 Dark" w:uiPriority="50"/>
+    <w:lsdException w:name="Grid Table 6 Colorful" w:uiPriority="51"/>
+    <w:lsdException w:name="Grid Table 7 Colorful" w:uiPriority="52"/>
+    <w:lsdException w:name="Grid Table 1 Light Accent 1" w:uiPriority="46"/>
+    <w:lsdException w:name="Grid Table 2 Accent 1" w:uiPriority="47"/>
+    <w:lsdException w:name="Grid Table 3 Accent 1" w:uiPriority="48"/>
+    <w:lsdException w:name="Grid Table 4 Accent 1" w:uiPriority="49"/>
+    <w:lsdException w:name="Grid Table 5 Dark Accent 1" w:uiPriority="50"/>
+    <w:lsdException w:name="Grid Table 6 Colorful Accent 1" w:uiPriority="51"/>
+    <w:lsdException w:name="Grid Table 7 Colorful Accent 1" w:uiPriority="52"/>
+    <w:lsdException w:name="Grid Table 1 Light Accent 2" w:uiPriority="46"/>
+    <w:lsdException w:name="Grid Table 2 Accent 2" w:uiPriority="47"/>
+    <w:lsdException w:name="Grid Table 3 Accent 2" w:uiPriority="48"/>
+    <w:lsdException w:name="Grid Table 4 Accent 2" w:uiPriority="49"/>
+    <w:lsdException w:name="Grid Table 5 Dark Accent 2" w:uiPriority="50"/>
+    <w:lsdException w:name="Grid Table 6 Colorful Accent 2" w:uiPriority="51"/>
+    <w:lsdException w:name="Grid Table 7 Colorful Accent 2" w:uiPriority="52"/>
+    <w:lsdException w:name="Grid Table 1 Light Accent 3" w:uiPriority="46"/>
+    <w:lsdException w:name="Grid Table 2 Accent 3" w:uiPriority="47"/>
+    <w:lsdException w:name="Grid Table 3 Accent 3" w:uiPriority="48"/>
+    <w:lsdException w:name="Grid Table 4 Accent 3" w:uiPriority="49"/>
+    <w:lsdException w:name="Grid Table 5 Dark Accent 3" w:uiPriority="50"/>
+    <w:lsdException w:name="Grid Table 6 Colorful Accent 3" w:uiPriority="51"/>
+    <w:lsdException w:name="Grid Table 7 Colorful Accent 3" w:uiPriority="52"/>
+    <w:lsdException w:name="Grid Table 1 Light Accent 4" w:uiPriority="46"/>
+    <w:lsdException w:name="Grid Table 2 Accent 4" w:uiPriority="47"/>
+    <w:lsdException w:name="Grid Table 3 Accent 4" w:uiPriority="48"/>
+    <w:lsdException w:name="Grid Table 4 Accent 4" w:uiPriority="49"/>
+    <w:lsdException w:name="Grid Table 5 Dark Accent 4" w:uiPriority="50"/>
+    <w:lsdException w:name="Grid Table 6 Colorful Accent 4" w:uiPriority="51"/>
+    <w:lsdException w:name="Grid Table 7 Colorful Accent 4" w:uiPriority="52"/>
+    <w:lsdException w:name="Grid Table 1 Light Accent 5" w:uiPriority="46"/>
+    <w:lsdException w:name="Grid Table 2 Accent 5" w:uiPriority="47"/>
+    <w:lsdException w:name="Grid Table 3 Accent 5" w:uiPriority="48"/>
+    <w:lsdException w:name="Grid Table 4 Accent 5" w:uiPriority="49"/>
+    <w:lsdException w:name="Grid Table 5 Dark Accent 5" w:uiPriority="50"/>
+    <w:lsdException w:name="Grid Table 6 Colorful Accent 5" w:uiPriority="51"/>
+    <w:lsdException w:name="Grid Table 7 Colorful Accent 5" w:uiPriority="52"/>
+    <w:lsdException w:name="Grid Table 1 Light Accent 6" w:uiPriority="46"/>
+    <w:lsdException w:name="Grid Table 2 Accent 6" w:uiPriority="47"/>
+    <w:lsdException w:name="Grid Table 3 Accent 6" w:uiPriority="48"/>
+    <w:lsdException w:name="Grid Table 4 Accent 6" w:uiPriority="49"/>
+    <w:lsdException w:name="Grid Table 5 Dark Accent 6" w:uiPriority="50"/>
+    <w:lsdException w:name="Grid Table 6 Colorful Accent 6" w:uiPriority="51"/>
+    <w:lsdException w:name="Grid Table 7 Colorful Accent 6" w:uiPriority="52"/>
+    <w:lsdException w:name="List Table 1 Light" w:uiPriority="46"/>
+    <w:lsdException w:name="List Table 2" w:uiPriority="47"/>
+    <w:lsdException w:name="List Table 3" w:uiPriority="48"/>
+    <w:lsdException w:name="List Table 4" w:uiPriority="49"/>
+    <w:lsdException w:name="List Table 5 Dark" w:uiPriority="50"/>
+    <w:lsdException w:name="List Table 6 Colorful" w:uiPriority="51"/>
+    <w:lsdException w:name="List Table 7 Colorful" w:uiPriority="52"/>
+    <w:lsdException w:name="List Table 1 Light Accent 1" w:uiPriority="46"/>
+    <w:lsdException w:name="List Table 2 Accent 1" w:uiPriority="47"/>
+    <w:lsdException w:name="List Table 3 Accent 1" w:uiPriority="48"/>
+    <w:lsdException w:name="List Table 4 Accent 1" w:uiPriority="49"/>
+    <w:lsdException w:name="List Table 5 Dark Accent 1" w:uiPriority="50"/>
+    <w:lsdException w:name="List Table 6 Colorful Accent 1" w:uiPriority="51"/>
+    <w:lsdException w:name="List Table 7 Colorful Accent 1" w:uiPriority="52"/>
+    <w:lsdException w:name="List Table 1 Light Accent 2" w:uiPriority="46"/>
+    <w:lsdException w:name="List Table 2 Accent 2" w:uiPriority="47"/>
+    <w:lsdException w:name="List Table 3 Accent 2" w:uiPriority="48"/>
+    <w:lsdException w:name="List Table 4 Accent 2" w:uiPriority="49"/>
+    <w:lsdException w:name="List Table 5 Dark Accent 2" w:uiPriority="50"/>
+    <w:lsdException w:name="List Table 6 Colorful Accent 2" w:uiPriority="51"/>
+    <w:lsdException w:name="List Table 7 Colorful Accent 2" w:uiPriority="52"/>
+    <w:lsdException w:name="List Table 1 Light Accent 3" w:uiPriority="46"/>
+    <w:lsdException w:name="List Table 2 Accent 3" w:uiPriority="47"/>
+    <w:lsdException w:name="List Table 3 Accent 3" w:uiPriority="48"/>
+    <w:lsdException w:name="List Table 4 Accent 3" w:uiPriority="49"/>
+    <w:lsdException w:name="List Table 5 Dark Accent 3" w:uiPriority="50"/>
+    <w:lsdException w:name="List Table 6 Colorful Accent 3" w:uiPriority="51"/>
+    <w:lsdException w:name="List Table 7 Colorful Accent 3" w:uiPriority="52"/>
+    <w:lsdException w:name="List Table 1 Light Accent 4" w:uiPriority="46"/>
+    <w:lsdException w:name="List Table 2 Accent 4" w:uiPriority="47"/>
+    <w:lsdException w:name="List Table 3 Accent 4" w:uiPriority="48"/>
+    <w:lsdException w:name="List Table 4 Accent 4" w:uiPriority="49"/>
+    <w:lsdException w:name="List Table 5 Dark Accent 4" w:uiPriority="50"/>
+    <w:lsdException w:name="List Table 6 Colorful Accent 4" w:uiPriority="51"/>
+    <w:lsdException w:name="List Table 7 Colorful Accent 4" w:uiPriority="52"/>
+    <w:lsdException w:name="List Table 1 Light Accent 5" w:uiPriority="46"/>
+    <w:lsdException w:name="List Table 2 Accent 5" w:uiPriority="47"/>
+    <w:lsdException w:name="List Table 3 Accent 5" w:uiPriority="48"/>
+    <w:lsdException w:name="List Table 4 Accent 5" w:uiPriority="49"/>
+    <w:lsdException w:name="List Table 5 Dark Accent 5" w:uiPriority="50"/>
+    <w:lsdException w:name="List Table 6 Colorful Accent 5" w:uiPriority="51"/>
+    <w:lsdException w:name="List Table 7 Colorful Accent 5" w:uiPriority="52"/>
+    <w:lsdException w:name="List Table 1 Light Accent 6" w:uiPriority="46"/>
+    <w:lsdException w:name="List Table 2 Accent 6" w:uiPriority="47"/>
+    <w:lsdException w:name="List Table 3 Accent 6" w:uiPriority="48"/>
+    <w:lsdException w:name="List Table 4 Accent 6" w:uiPriority="49"/>
+    <w:lsdException w:name="List Table 5 Dark Accent 6" w:uiPriority="50"/>
+    <w:lsdException w:name="List Table 6 Colorful Accent 6" w:uiPriority="51"/>
+    <w:lsdException w:name="List Table 7 Colorful Accent 6" w:uiPriority="52"/>
+    <w:lsdException w:name="Mention" w:semiHidden="1" w:unhideWhenUsed="1"/>
   </w:latentStyles>
   <w:style w:type="paragraph" w:default="1" w:styleId="Normal">
     <w:name w:val="Normal"/>
@@ -3607,7 +4318,6 @@
     <w:uiPriority w:val="99"/>
     <w:semiHidden/>
     <w:unhideWhenUsed/>
-    <w:qFormat/>
     <w:tblPr>
       <w:tblInd w:w="0" w:type="dxa"/>
       <w:tblCellMar>
@@ -3652,7 +4362,7 @@
 </file>
 
 <file path=word/glossary/webSettings.xml><?xml version="1.0" encoding="utf-8"?>
-<w:webSettings xmlns:r="http://schemas.openxmlformats.org/officeDocument/2006/relationships" xmlns:w="http://schemas.openxmlformats.org/wordprocessingml/2006/main">
+<w:webSettings xmlns:mc="http://schemas.openxmlformats.org/markup-compatibility/2006" xmlns:r="http://schemas.openxmlformats.org/officeDocument/2006/relationships" xmlns:w="http://schemas.openxmlformats.org/wordprocessingml/2006/main" xmlns:w14="http://schemas.microsoft.com/office/word/2010/wordml" xmlns:w15="http://schemas.microsoft.com/office/word/2012/wordml" xmlns:w16se="http://schemas.microsoft.com/office/word/2015/wordml/symex" mc:Ignorable="w14 w15 w16se">
   <w:optimizeForBrowser/>
 </w:webSettings>
 </file>

</xml_diff>

<commit_message>
Fixed the format a bit
</commit_message>
<xml_diff>
--- a/Deliverable2.docx
+++ b/Deliverable2.docx
@@ -1118,8 +1118,6 @@
         <w:br/>
         <w:t>-Mostly watches a movie at a theatre with his family</w:t>
       </w:r>
-      <w:bookmarkStart w:id="0" w:name="_GoBack"/>
-      <w:bookmarkEnd w:id="0"/>
     </w:p>
     <w:p>
       <w:pPr>
@@ -1169,29 +1167,11 @@
       <w:pPr>
         <w:ind w:left="3600"/>
         <w:rPr>
-          <w:rFonts w:ascii="Adobe Caslon Pro Bold" w:hAnsi="Adobe Caslon Pro Bold"/>
-          <w:sz w:val="40"/>
-          <w:szCs w:val="40"/>
-        </w:rPr>
-      </w:pPr>
-    </w:p>
-    <w:p>
-      <w:pPr>
-        <w:ind w:left="3600"/>
-        <w:rPr>
-          <w:rFonts w:ascii="Adobe Caslon Pro Bold" w:hAnsi="Adobe Caslon Pro Bold"/>
-          <w:sz w:val="40"/>
-          <w:szCs w:val="40"/>
-        </w:rPr>
-      </w:pPr>
-    </w:p>
-    <w:p>
-      <w:pPr>
-        <w:ind w:left="3600"/>
-        <w:rPr>
-          <w:rFonts w:ascii="Times New Roman" w:eastAsia="Adobe Gothic Std B" w:hAnsi="Times New Roman" w:cs="Times New Roman"/>
-        </w:rPr>
-      </w:pPr>
+          <w:rFonts w:ascii="Times New Roman" w:eastAsia="Adobe Gothic Std B" w:hAnsi="Times New Roman" w:cs="Times New Roman"/>
+        </w:rPr>
+      </w:pPr>
+      <w:bookmarkStart w:id="0" w:name="_GoBack"/>
+      <w:bookmarkEnd w:id="0"/>
       <w:r>
         <w:rPr>
           <w:rFonts w:ascii="Adobe Caslon Pro Bold" w:hAnsi="Adobe Caslon Pro Bold"/>
@@ -1200,8 +1180,9 @@
           <w:szCs w:val="40"/>
           <w:lang w:val="en-CA" w:eastAsia="en-CA"/>
         </w:rPr>
+        <w:lastRenderedPageBreak/>
         <w:drawing>
-          <wp:anchor distT="0" distB="0" distL="114300" distR="114300" simplePos="0" relativeHeight="251661312" behindDoc="0" locked="0" layoutInCell="1" allowOverlap="1">
+          <wp:anchor distT="0" distB="0" distL="114300" distR="114300" simplePos="0" relativeHeight="251661312" behindDoc="0" locked="0" layoutInCell="1" allowOverlap="1" wp14:anchorId="463B60BC" wp14:editId="6EFAF44B">
             <wp:simplePos x="0" y="0"/>
             <wp:positionH relativeFrom="column">
               <wp:posOffset>-57150</wp:posOffset>
@@ -1263,7 +1244,7 @@
           <w:lang w:val="en-CA" w:eastAsia="en-CA"/>
         </w:rPr>
         <w:drawing>
-          <wp:anchor distT="0" distB="0" distL="114300" distR="114300" simplePos="0" relativeHeight="251660288" behindDoc="0" locked="0" layoutInCell="1" allowOverlap="1">
+          <wp:anchor distT="0" distB="0" distL="114300" distR="114300" simplePos="0" relativeHeight="251660288" behindDoc="0" locked="0" layoutInCell="1" allowOverlap="1" wp14:anchorId="2C7AE5F2" wp14:editId="01D442C5">
             <wp:simplePos x="0" y="0"/>
             <wp:positionH relativeFrom="column">
               <wp:posOffset>-228600</wp:posOffset>
@@ -1565,10 +1546,7 @@
           <w:u w:val="single"/>
         </w:rPr>
       </w:pPr>
-    </w:p>
-    <w:p>
-      <w:pPr>
-        <w:jc w:val="both"/>
+      <w:r>
         <w:rPr>
           <w:rFonts w:ascii="Copperplate Gothic Bold" w:hAnsi="Copperplate Gothic Bold"/>
           <w:b/>
@@ -1577,29 +1555,6 @@
           <w:szCs w:val="32"/>
           <w:u w:val="single"/>
         </w:rPr>
-      </w:pPr>
-    </w:p>
-    <w:p>
-      <w:pPr>
-        <w:jc w:val="both"/>
-        <w:rPr>
-          <w:rFonts w:ascii="Copperplate Gothic Bold" w:hAnsi="Copperplate Gothic Bold"/>
-          <w:b/>
-          <w:color w:val="1F497D" w:themeColor="text2"/>
-          <w:sz w:val="32"/>
-          <w:szCs w:val="32"/>
-          <w:u w:val="single"/>
-        </w:rPr>
-      </w:pPr>
-      <w:r>
-        <w:rPr>
-          <w:rFonts w:ascii="Copperplate Gothic Bold" w:hAnsi="Copperplate Gothic Bold"/>
-          <w:b/>
-          <w:color w:val="1F497D" w:themeColor="text2"/>
-          <w:sz w:val="32"/>
-          <w:szCs w:val="32"/>
-          <w:u w:val="single"/>
-        </w:rPr>
         <w:t>USER STORIES</w:t>
       </w:r>
     </w:p>
@@ -1635,7 +1590,15 @@
           <w:sz w:val="28"/>
           <w:szCs w:val="28"/>
         </w:rPr>
-        <w:t>1) I John(Researcher), want to be able to see all catalogue changes, while manually merging.</w:t>
+        <w:t xml:space="preserve">1) I John(Researcher), want to be able to see all catalogue changes, while manually </w:t>
+      </w:r>
+      <w:r>
+        <w:rPr>
+          <w:sz w:val="28"/>
+          <w:szCs w:val="28"/>
+        </w:rPr>
+        <w:lastRenderedPageBreak/>
+        <w:t>merging.</w:t>
       </w:r>
       <w:r>
         <w:rPr>
@@ -1885,13 +1848,6 @@
           <w:szCs w:val="28"/>
         </w:rPr>
         <w:br/>
-      </w:r>
-      <w:r>
-        <w:rPr>
-          <w:sz w:val="28"/>
-          <w:szCs w:val="28"/>
-        </w:rPr>
-        <w:lastRenderedPageBreak/>
         <w:t>2) I Alice(Professor), want the merge to automatically solve any conflicts and apply the changes without my input.</w:t>
       </w:r>
     </w:p>
@@ -3887,6 +3843,7 @@
   </w:compat>
   <w:rsids>
     <w:rsidRoot w:val="003C145E"/>
+    <w:rsid w:val="003A39E3"/>
     <w:rsid w:val="003C145E"/>
     <w:rsid w:val="0054000E"/>
     <w:rsid w:val="00A43D08"/>

</xml_diff>

<commit_message>
updated personas, made changes to userstories, added pdf version
</commit_message>
<xml_diff>
--- a/Deliverable2.docx
+++ b/Deliverable2.docx
@@ -462,18 +462,17 @@
           <w:sz w:val="24"/>
           <w:szCs w:val="24"/>
         </w:rPr>
-        <w:t>Cover Page…………………………………………………………………..1</w:t>
-      </w:r>
-    </w:p>
-    <w:p>
-      <w:pPr>
+        <w:t>Cover Page</w:t>
+      </w:r>
+      <w:r>
         <w:rPr>
           <w:rFonts w:ascii="Copperplate Gothic Bold" w:hAnsi="Copperplate Gothic Bold"/>
           <w:color w:val="1F497D" w:themeColor="text2"/>
           <w:sz w:val="24"/>
           <w:szCs w:val="24"/>
         </w:rPr>
-      </w:pPr>
+        <w:t xml:space="preserve"> …………………………………………………………………………………………</w:t>
+      </w:r>
       <w:r>
         <w:rPr>
           <w:rFonts w:ascii="Copperplate Gothic Bold" w:hAnsi="Copperplate Gothic Bold"/>
@@ -481,7 +480,7 @@
           <w:sz w:val="24"/>
           <w:szCs w:val="24"/>
         </w:rPr>
-        <w:t>Table of contents………………………………………………………..2</w:t>
+        <w:t>1</w:t>
       </w:r>
     </w:p>
     <w:p>
@@ -500,16 +499,8 @@
           <w:sz w:val="24"/>
           <w:szCs w:val="24"/>
         </w:rPr>
-        <w:t>Personas……………………………………………………………………...3</w:t>
-      </w:r>
-    </w:p>
-    <w:p>
-      <w:pPr>
-        <w:rPr>
-          <w:rFonts w:ascii="Copperplate Gothic Bold" w:hAnsi="Copperplate Gothic Bold"/>
-          <w:color w:val="1F497D" w:themeColor="text2"/>
-        </w:rPr>
-      </w:pPr>
+        <w:t>Table of contents</w:t>
+      </w:r>
       <w:r>
         <w:rPr>
           <w:rFonts w:ascii="Copperplate Gothic Bold" w:hAnsi="Copperplate Gothic Bold"/>
@@ -517,14 +508,16 @@
           <w:sz w:val="24"/>
           <w:szCs w:val="24"/>
         </w:rPr>
-        <w:tab/>
+        <w:t xml:space="preserve"> ………………………………………………………………………………</w:t>
       </w:r>
       <w:r>
         <w:rPr>
           <w:rFonts w:ascii="Copperplate Gothic Bold" w:hAnsi="Copperplate Gothic Bold"/>
           <w:color w:val="1F497D" w:themeColor="text2"/>
-        </w:rPr>
-        <w:t>John Smith…………………………….............................3</w:t>
+          <w:sz w:val="24"/>
+          <w:szCs w:val="24"/>
+        </w:rPr>
+        <w:t>2</w:t>
       </w:r>
     </w:p>
     <w:p>
@@ -532,15 +525,36 @@
         <w:rPr>
           <w:rFonts w:ascii="Copperplate Gothic Bold" w:hAnsi="Copperplate Gothic Bold"/>
           <w:color w:val="1F497D" w:themeColor="text2"/>
+          <w:sz w:val="24"/>
+          <w:szCs w:val="24"/>
         </w:rPr>
       </w:pPr>
       <w:r>
         <w:rPr>
           <w:rFonts w:ascii="Copperplate Gothic Bold" w:hAnsi="Copperplate Gothic Bold"/>
           <w:color w:val="1F497D" w:themeColor="text2"/>
-        </w:rPr>
-        <w:tab/>
-        <w:t>Alice Brown……………………...................................4</w:t>
+          <w:sz w:val="24"/>
+          <w:szCs w:val="24"/>
+        </w:rPr>
+        <w:t>Personas</w:t>
+      </w:r>
+      <w:r>
+        <w:rPr>
+          <w:rFonts w:ascii="Copperplate Gothic Bold" w:hAnsi="Copperplate Gothic Bold"/>
+          <w:color w:val="1F497D" w:themeColor="text2"/>
+          <w:sz w:val="24"/>
+          <w:szCs w:val="24"/>
+        </w:rPr>
+        <w:t xml:space="preserve"> …………………………………………………………………………………………….</w:t>
+      </w:r>
+      <w:r>
+        <w:rPr>
+          <w:rFonts w:ascii="Copperplate Gothic Bold" w:hAnsi="Copperplate Gothic Bold"/>
+          <w:color w:val="1F497D" w:themeColor="text2"/>
+          <w:sz w:val="24"/>
+          <w:szCs w:val="24"/>
+        </w:rPr>
+        <w:t>3</w:t>
       </w:r>
     </w:p>
     <w:p>
@@ -554,8 +568,90 @@
         <w:rPr>
           <w:rFonts w:ascii="Copperplate Gothic Bold" w:hAnsi="Copperplate Gothic Bold"/>
           <w:color w:val="1F497D" w:themeColor="text2"/>
-        </w:rPr>
-        <w:t>User Stories………………………………………………………………………….5</w:t>
+          <w:sz w:val="24"/>
+          <w:szCs w:val="24"/>
+        </w:rPr>
+        <w:tab/>
+      </w:r>
+      <w:r>
+        <w:rPr>
+          <w:rFonts w:ascii="Copperplate Gothic Bold" w:hAnsi="Copperplate Gothic Bold"/>
+          <w:color w:val="1F497D" w:themeColor="text2"/>
+        </w:rPr>
+        <w:t>John Smith</w:t>
+      </w:r>
+      <w:r>
+        <w:rPr>
+          <w:rFonts w:ascii="Copperplate Gothic Bold" w:hAnsi="Copperplate Gothic Bold"/>
+          <w:color w:val="1F497D" w:themeColor="text2"/>
+        </w:rPr>
+        <w:t xml:space="preserve"> …………………………………………………………………………………………..</w:t>
+      </w:r>
+      <w:r>
+        <w:rPr>
+          <w:rFonts w:ascii="Copperplate Gothic Bold" w:hAnsi="Copperplate Gothic Bold"/>
+          <w:color w:val="1F497D" w:themeColor="text2"/>
+        </w:rPr>
+        <w:t>3</w:t>
+      </w:r>
+    </w:p>
+    <w:p>
+      <w:pPr>
+        <w:rPr>
+          <w:rFonts w:ascii="Copperplate Gothic Bold" w:hAnsi="Copperplate Gothic Bold"/>
+          <w:color w:val="1F497D" w:themeColor="text2"/>
+        </w:rPr>
+      </w:pPr>
+      <w:r>
+        <w:rPr>
+          <w:rFonts w:ascii="Copperplate Gothic Bold" w:hAnsi="Copperplate Gothic Bold"/>
+          <w:color w:val="1F497D" w:themeColor="text2"/>
+        </w:rPr>
+        <w:tab/>
+        <w:t>Alice Brown</w:t>
+      </w:r>
+      <w:r>
+        <w:rPr>
+          <w:rFonts w:ascii="Copperplate Gothic Bold" w:hAnsi="Copperplate Gothic Bold"/>
+          <w:color w:val="1F497D" w:themeColor="text2"/>
+        </w:rPr>
+        <w:t xml:space="preserve"> .....................................................................................................</w:t>
+      </w:r>
+      <w:r>
+        <w:rPr>
+          <w:rFonts w:ascii="Copperplate Gothic Bold" w:hAnsi="Copperplate Gothic Bold"/>
+          <w:color w:val="1F497D" w:themeColor="text2"/>
+        </w:rPr>
+        <w:t>4</w:t>
+      </w:r>
+    </w:p>
+    <w:p>
+      <w:pPr>
+        <w:rPr>
+          <w:rFonts w:ascii="Copperplate Gothic Bold" w:hAnsi="Copperplate Gothic Bold"/>
+          <w:color w:val="1F497D" w:themeColor="text2"/>
+        </w:rPr>
+      </w:pPr>
+      <w:r>
+        <w:rPr>
+          <w:rFonts w:ascii="Copperplate Gothic Bold" w:hAnsi="Copperplate Gothic Bold"/>
+          <w:color w:val="1F497D" w:themeColor="text2"/>
+        </w:rPr>
+        <w:t xml:space="preserve">User </w:t>
+      </w:r>
+      <w:r>
+        <w:rPr>
+          <w:rFonts w:ascii="Copperplate Gothic Bold" w:hAnsi="Copperplate Gothic Bold"/>
+          <w:color w:val="1F497D" w:themeColor="text2"/>
+        </w:rPr>
+        <w:t>Stories …………………………………………………………………………………………………</w:t>
+      </w:r>
+      <w:r>
+        <w:rPr>
+          <w:rFonts w:ascii="Copperplate Gothic Bold" w:hAnsi="Copperplate Gothic Bold"/>
+          <w:color w:val="1F497D" w:themeColor="text2"/>
+        </w:rPr>
+        <w:t>5</w:t>
       </w:r>
     </w:p>
     <w:p>
@@ -731,67 +827,13 @@
         <w:rPr>
           <w:rFonts w:ascii="Copperplate Gothic Bold" w:hAnsi="Copperplate Gothic Bold"/>
           <w:b/>
-          <w:noProof/>
           <w:color w:val="1F497D" w:themeColor="text2"/>
           <w:sz w:val="32"/>
           <w:szCs w:val="32"/>
           <w:u w:val="single"/>
-          <w:lang w:val="en-CA" w:eastAsia="en-CA"/>
         </w:rPr>
         <w:lastRenderedPageBreak/>
-        <w:drawing>
-          <wp:anchor distT="0" distB="0" distL="114300" distR="114300" simplePos="0" relativeHeight="251659264" behindDoc="0" locked="0" layoutInCell="1" allowOverlap="1" wp14:anchorId="13A1F3C0" wp14:editId="4710CDF0">
-            <wp:simplePos x="0" y="0"/>
-            <wp:positionH relativeFrom="column">
-              <wp:posOffset>-161925</wp:posOffset>
-            </wp:positionH>
-            <wp:positionV relativeFrom="paragraph">
-              <wp:posOffset>238125</wp:posOffset>
-            </wp:positionV>
-            <wp:extent cx="2019300" cy="2628900"/>
-            <wp:effectExtent l="19050" t="0" r="0" b="0"/>
-            <wp:wrapNone/>
-            <wp:docPr id="3" name="Picture 3" descr="http://www.ait.ac.at/fileadmin/profile/bilder/Photo_380.jpg"/>
-            <wp:cNvGraphicFramePr>
-              <a:graphicFrameLocks xmlns:a="http://schemas.openxmlformats.org/drawingml/2006/main" noChangeAspect="1"/>
-            </wp:cNvGraphicFramePr>
-            <a:graphic xmlns:a="http://schemas.openxmlformats.org/drawingml/2006/main">
-              <a:graphicData uri="http://schemas.openxmlformats.org/drawingml/2006/picture">
-                <pic:pic xmlns:pic="http://schemas.openxmlformats.org/drawingml/2006/picture">
-                  <pic:nvPicPr>
-                    <pic:cNvPr id="0" name="Picture 3" descr="http://www.ait.ac.at/fileadmin/profile/bilder/Photo_380.jpg"/>
-                    <pic:cNvPicPr>
-                      <a:picLocks noChangeAspect="1" noChangeArrowheads="1"/>
-                    </pic:cNvPicPr>
-                  </pic:nvPicPr>
-                  <pic:blipFill>
-                    <a:blip r:embed="rId9" cstate="print"/>
-                    <a:srcRect/>
-                    <a:stretch>
-                      <a:fillRect/>
-                    </a:stretch>
-                  </pic:blipFill>
-                  <pic:spPr bwMode="auto">
-                    <a:xfrm>
-                      <a:off x="0" y="0"/>
-                      <a:ext cx="2019300" cy="2628900"/>
-                    </a:xfrm>
-                    <a:prstGeom prst="rect">
-                      <a:avLst/>
-                    </a:prstGeom>
-                    <a:noFill/>
-                    <a:ln w="9525">
-                      <a:noFill/>
-                      <a:miter lim="800000"/>
-                      <a:headEnd/>
-                      <a:tailEnd/>
-                    </a:ln>
-                  </pic:spPr>
-                </pic:pic>
-              </a:graphicData>
-            </a:graphic>
-          </wp:anchor>
-        </w:drawing>
+        <w:t>Personas</w:t>
       </w:r>
       <w:r>
         <w:rPr>
@@ -802,9 +844,1381 @@
           <w:szCs w:val="32"/>
           <w:u w:val="single"/>
         </w:rPr>
-        <w:t>Personas</w:t>
-      </w:r>
-      <w:r>
+        <w:br/>
+      </w:r>
+    </w:p>
+    <w:tbl>
+      <w:tblPr>
+        <w:tblStyle w:val="TableGrid"/>
+        <w:tblW w:w="0" w:type="auto"/>
+        <w:tblLook w:val="04A0" w:firstRow="1" w:lastRow="0" w:firstColumn="1" w:lastColumn="0" w:noHBand="0" w:noVBand="1"/>
+      </w:tblPr>
+      <w:tblGrid>
+        <w:gridCol w:w="3510"/>
+        <w:gridCol w:w="6066"/>
+      </w:tblGrid>
+      <w:tr>
+        <w:tc>
+          <w:tcPr>
+            <w:tcW w:w="9576" w:type="dxa"/>
+            <w:gridSpan w:val="2"/>
+            <w:tcBorders>
+              <w:top w:val="thickThinSmallGap" w:sz="24" w:space="0" w:color="auto"/>
+              <w:left w:val="thickThinSmallGap" w:sz="24" w:space="0" w:color="auto"/>
+              <w:bottom w:val="thickThinSmallGap" w:sz="18" w:space="0" w:color="auto"/>
+              <w:right w:val="thickThinSmallGap" w:sz="24" w:space="0" w:color="auto"/>
+            </w:tcBorders>
+          </w:tcPr>
+          <w:p>
+            <w:r>
+              <w:rPr>
+                <w:rFonts w:ascii="Adobe Caslon Pro Bold" w:hAnsi="Adobe Caslon Pro Bold"/>
+                <w:sz w:val="40"/>
+                <w:szCs w:val="40"/>
+              </w:rPr>
+              <w:t>John Smith</w:t>
+            </w:r>
+          </w:p>
+        </w:tc>
+      </w:tr>
+      <w:tr>
+        <w:trPr>
+          <w:trHeight w:val="1292"/>
+        </w:trPr>
+        <w:tc>
+          <w:tcPr>
+            <w:tcW w:w="3510" w:type="dxa"/>
+            <w:tcBorders>
+              <w:top w:val="thickThinSmallGap" w:sz="18" w:space="0" w:color="auto"/>
+              <w:left w:val="thickThinSmallGap" w:sz="18" w:space="0" w:color="auto"/>
+              <w:bottom w:val="thickThinSmallGap" w:sz="12" w:space="0" w:color="auto"/>
+            </w:tcBorders>
+          </w:tcPr>
+          <w:p>
+            <w:r>
+              <w:rPr>
+                <w:rFonts w:ascii="Copperplate Gothic Bold" w:hAnsi="Copperplate Gothic Bold"/>
+                <w:b/>
+                <w:noProof/>
+                <w:color w:val="1F497D" w:themeColor="text2"/>
+                <w:sz w:val="32"/>
+                <w:szCs w:val="32"/>
+                <w:u w:val="single"/>
+                <w:lang w:val="en-CA" w:eastAsia="en-CA"/>
+              </w:rPr>
+              <w:drawing>
+                <wp:inline distT="0" distB="0" distL="0" distR="0" wp14:anchorId="221C47D6" wp14:editId="31FCA69F">
+                  <wp:extent cx="2019300" cy="2628900"/>
+                  <wp:effectExtent l="0" t="0" r="0" b="0"/>
+                  <wp:docPr id="3" name="Picture 3" descr="http://www.ait.ac.at/fileadmin/profile/bilder/Photo_380.jpg"/>
+                  <wp:cNvGraphicFramePr>
+                    <a:graphicFrameLocks xmlns:a="http://schemas.openxmlformats.org/drawingml/2006/main" noChangeAspect="1"/>
+                  </wp:cNvGraphicFramePr>
+                  <a:graphic xmlns:a="http://schemas.openxmlformats.org/drawingml/2006/main">
+                    <a:graphicData uri="http://schemas.openxmlformats.org/drawingml/2006/picture">
+                      <pic:pic xmlns:pic="http://schemas.openxmlformats.org/drawingml/2006/picture">
+                        <pic:nvPicPr>
+                          <pic:cNvPr id="0" name="Picture 3" descr="http://www.ait.ac.at/fileadmin/profile/bilder/Photo_380.jpg"/>
+                          <pic:cNvPicPr>
+                            <a:picLocks noChangeAspect="1" noChangeArrowheads="1"/>
+                          </pic:cNvPicPr>
+                        </pic:nvPicPr>
+                        <pic:blipFill>
+                          <a:blip r:embed="rId9" cstate="print">
+                            <a:extLst>
+                              <a:ext uri="{28A0092B-C50C-407E-A947-70E740481C1C}">
+                                <a14:useLocalDpi xmlns:a14="http://schemas.microsoft.com/office/drawing/2010/main" val="0"/>
+                              </a:ext>
+                            </a:extLst>
+                          </a:blip>
+                          <a:srcRect/>
+                          <a:stretch>
+                            <a:fillRect/>
+                          </a:stretch>
+                        </pic:blipFill>
+                        <pic:spPr bwMode="auto">
+                          <a:xfrm>
+                            <a:off x="0" y="0"/>
+                            <a:ext cx="2019300" cy="2628900"/>
+                          </a:xfrm>
+                          <a:prstGeom prst="rect">
+                            <a:avLst/>
+                          </a:prstGeom>
+                          <a:noFill/>
+                          <a:ln w="9525">
+                            <a:noFill/>
+                            <a:miter lim="800000"/>
+                            <a:headEnd/>
+                            <a:tailEnd/>
+                          </a:ln>
+                        </pic:spPr>
+                      </pic:pic>
+                    </a:graphicData>
+                  </a:graphic>
+                </wp:inline>
+              </w:drawing>
+            </w:r>
+          </w:p>
+        </w:tc>
+        <w:tc>
+          <w:tcPr>
+            <w:tcW w:w="6066" w:type="dxa"/>
+            <w:tcBorders>
+              <w:top w:val="thickThinSmallGap" w:sz="18" w:space="0" w:color="auto"/>
+              <w:bottom w:val="thickThinSmallGap" w:sz="12" w:space="0" w:color="auto"/>
+              <w:right w:val="thinThickSmallGap" w:sz="18" w:space="0" w:color="auto"/>
+            </w:tcBorders>
+          </w:tcPr>
+          <w:p>
+            <w:pPr>
+              <w:rPr>
+                <w:rFonts w:ascii="Times New Roman" w:eastAsia="Adobe Gothic Std B" w:hAnsi="Times New Roman" w:cs="Times New Roman"/>
+                <w:sz w:val="24"/>
+                <w:szCs w:val="24"/>
+              </w:rPr>
+            </w:pPr>
+            <w:r>
+              <w:rPr>
+                <w:rFonts w:ascii="Times New Roman" w:eastAsia="Adobe Gothic Std B" w:hAnsi="Times New Roman" w:cs="Times New Roman"/>
+                <w:b/>
+                <w:sz w:val="24"/>
+                <w:szCs w:val="24"/>
+              </w:rPr>
+              <w:t>Age:</w:t>
+            </w:r>
+            <w:r>
+              <w:rPr>
+                <w:rFonts w:ascii="Times New Roman" w:eastAsia="Adobe Gothic Std B" w:hAnsi="Times New Roman" w:cs="Times New Roman"/>
+                <w:sz w:val="24"/>
+                <w:szCs w:val="24"/>
+              </w:rPr>
+              <w:t xml:space="preserve"> 42</w:t>
+            </w:r>
+            <w:r>
+              <w:rPr>
+                <w:rFonts w:ascii="Times New Roman" w:eastAsia="Adobe Gothic Std B" w:hAnsi="Times New Roman" w:cs="Times New Roman"/>
+                <w:sz w:val="24"/>
+                <w:szCs w:val="24"/>
+              </w:rPr>
+              <w:br/>
+            </w:r>
+            <w:r>
+              <w:rPr>
+                <w:rFonts w:ascii="Times New Roman" w:eastAsia="Adobe Gothic Std B" w:hAnsi="Times New Roman" w:cs="Times New Roman"/>
+                <w:b/>
+                <w:sz w:val="24"/>
+                <w:szCs w:val="24"/>
+              </w:rPr>
+              <w:t>Gender:</w:t>
+            </w:r>
+            <w:r>
+              <w:rPr>
+                <w:rFonts w:ascii="Times New Roman" w:eastAsia="Adobe Gothic Std B" w:hAnsi="Times New Roman" w:cs="Times New Roman"/>
+                <w:sz w:val="24"/>
+                <w:szCs w:val="24"/>
+              </w:rPr>
+              <w:t xml:space="preserve"> Male </w:t>
+            </w:r>
+            <w:r>
+              <w:rPr>
+                <w:rFonts w:ascii="Times New Roman" w:eastAsia="Adobe Gothic Std B" w:hAnsi="Times New Roman" w:cs="Times New Roman"/>
+                <w:sz w:val="24"/>
+                <w:szCs w:val="24"/>
+              </w:rPr>
+              <w:br/>
+            </w:r>
+            <w:r>
+              <w:rPr>
+                <w:rFonts w:ascii="Times New Roman" w:eastAsia="Adobe Gothic Std B" w:hAnsi="Times New Roman" w:cs="Times New Roman"/>
+                <w:b/>
+                <w:sz w:val="24"/>
+                <w:szCs w:val="24"/>
+              </w:rPr>
+              <w:t>Occupation:</w:t>
+            </w:r>
+            <w:r>
+              <w:rPr>
+                <w:rFonts w:ascii="Times New Roman" w:eastAsia="Adobe Gothic Std B" w:hAnsi="Times New Roman" w:cs="Times New Roman"/>
+                <w:sz w:val="24"/>
+                <w:szCs w:val="24"/>
+              </w:rPr>
+              <w:t xml:space="preserve"> Astrophysics Researcher </w:t>
+            </w:r>
+            <w:r>
+              <w:rPr>
+                <w:rFonts w:ascii="Times New Roman" w:eastAsia="Adobe Gothic Std B" w:hAnsi="Times New Roman" w:cs="Times New Roman"/>
+                <w:sz w:val="24"/>
+                <w:szCs w:val="24"/>
+              </w:rPr>
+              <w:br/>
+            </w:r>
+            <w:r>
+              <w:rPr>
+                <w:rFonts w:ascii="Times New Roman" w:eastAsia="Adobe Gothic Std B" w:hAnsi="Times New Roman" w:cs="Times New Roman"/>
+                <w:b/>
+                <w:sz w:val="24"/>
+                <w:szCs w:val="24"/>
+              </w:rPr>
+              <w:t>Education:</w:t>
+            </w:r>
+            <w:r>
+              <w:rPr>
+                <w:rFonts w:ascii="Times New Roman" w:eastAsia="Adobe Gothic Std B" w:hAnsi="Times New Roman" w:cs="Times New Roman"/>
+                <w:sz w:val="24"/>
+                <w:szCs w:val="24"/>
+              </w:rPr>
+              <w:t xml:space="preserve"> PhD in Astrophysics</w:t>
+            </w:r>
+          </w:p>
+          <w:p>
+            <w:pPr>
+              <w:rPr>
+                <w:rFonts w:ascii="Times New Roman" w:eastAsia="Adobe Gothic Std B" w:hAnsi="Times New Roman" w:cs="Times New Roman"/>
+                <w:sz w:val="24"/>
+                <w:szCs w:val="24"/>
+              </w:rPr>
+            </w:pPr>
+          </w:p>
+          <w:p>
+            <w:r>
+              <w:rPr>
+                <w:rFonts w:ascii="Times New Roman" w:eastAsia="Adobe Gothic Std B" w:hAnsi="Times New Roman" w:cs="Times New Roman"/>
+                <w:sz w:val="24"/>
+                <w:szCs w:val="24"/>
+              </w:rPr>
+              <w:t xml:space="preserve">John is an astrophysics </w:t>
+            </w:r>
+            <w:r>
+              <w:rPr>
+                <w:rFonts w:ascii="Times New Roman" w:eastAsia="Adobe Gothic Std B" w:hAnsi="Times New Roman" w:cs="Times New Roman"/>
+                <w:sz w:val="24"/>
+                <w:szCs w:val="24"/>
+              </w:rPr>
+              <w:t xml:space="preserve">researcher at </w:t>
+            </w:r>
+            <w:r>
+              <w:rPr>
+                <w:rFonts w:ascii="Times New Roman" w:eastAsia="Adobe Gothic Std B" w:hAnsi="Times New Roman" w:cs="Times New Roman"/>
+                <w:sz w:val="24"/>
+                <w:szCs w:val="24"/>
+              </w:rPr>
+              <w:t>a Canadian national observatory. He spends his days conducting observations of the night sky and analyzing the data. His research involves discovering, observing and documenting exoplanets. With the increasing rate at which exoplanets are discovered, John has a hard time keeping up to date on the latest discoveries.</w:t>
+            </w:r>
+          </w:p>
+        </w:tc>
+      </w:tr>
+      <w:tr>
+        <w:tc>
+          <w:tcPr>
+            <w:tcW w:w="9576" w:type="dxa"/>
+            <w:gridSpan w:val="2"/>
+            <w:tcBorders>
+              <w:top w:val="thickThinSmallGap" w:sz="12" w:space="0" w:color="auto"/>
+              <w:left w:val="thickThinSmallGap" w:sz="18" w:space="0" w:color="auto"/>
+              <w:bottom w:val="thickThinSmallGap" w:sz="12" w:space="0" w:color="auto"/>
+              <w:right w:val="thinThickSmallGap" w:sz="18" w:space="0" w:color="auto"/>
+            </w:tcBorders>
+          </w:tcPr>
+          <w:p>
+            <w:pPr>
+              <w:rPr>
+                <w:b/>
+              </w:rPr>
+            </w:pPr>
+            <w:r>
+              <w:rPr>
+                <w:b/>
+                <w:sz w:val="24"/>
+              </w:rPr>
+              <w:t>About John:</w:t>
+            </w:r>
+          </w:p>
+        </w:tc>
+      </w:tr>
+      <w:tr>
+        <w:tc>
+          <w:tcPr>
+            <w:tcW w:w="9576" w:type="dxa"/>
+            <w:gridSpan w:val="2"/>
+            <w:tcBorders>
+              <w:top w:val="thickThinSmallGap" w:sz="12" w:space="0" w:color="auto"/>
+              <w:left w:val="thickThinSmallGap" w:sz="18" w:space="0" w:color="auto"/>
+              <w:bottom w:val="thinThickSmallGap" w:sz="18" w:space="0" w:color="auto"/>
+              <w:right w:val="thinThickSmallGap" w:sz="18" w:space="0" w:color="auto"/>
+            </w:tcBorders>
+          </w:tcPr>
+          <w:p>
+            <w:pPr>
+              <w:rPr>
+                <w:rFonts w:ascii="Times New Roman" w:eastAsia="Adobe Gothic Std B" w:hAnsi="Times New Roman" w:cs="Times New Roman"/>
+                <w:sz w:val="24"/>
+                <w:szCs w:val="24"/>
+              </w:rPr>
+            </w:pPr>
+            <w:r>
+              <w:rPr>
+                <w:rFonts w:ascii="Times New Roman" w:eastAsia="Adobe Gothic Std B" w:hAnsi="Times New Roman" w:cs="Times New Roman"/>
+                <w:b/>
+                <w:sz w:val="24"/>
+                <w:szCs w:val="24"/>
+              </w:rPr>
+              <w:t>Skills:</w:t>
+            </w:r>
+            <w:r>
+              <w:rPr>
+                <w:rFonts w:ascii="Times New Roman" w:eastAsia="Adobe Gothic Std B" w:hAnsi="Times New Roman" w:cs="Times New Roman"/>
+                <w:sz w:val="24"/>
+                <w:szCs w:val="24"/>
+              </w:rPr>
+              <w:br/>
+              <w:t>- Very technical oriented</w:t>
+            </w:r>
+            <w:r>
+              <w:rPr>
+                <w:rFonts w:ascii="Times New Roman" w:eastAsia="Adobe Gothic Std B" w:hAnsi="Times New Roman" w:cs="Times New Roman"/>
+                <w:sz w:val="24"/>
+                <w:szCs w:val="24"/>
+              </w:rPr>
+              <w:br/>
+              <w:t xml:space="preserve">- Uses his laptop and cell phone extensively </w:t>
+            </w:r>
+            <w:r>
+              <w:rPr>
+                <w:rFonts w:ascii="Times New Roman" w:eastAsia="Adobe Gothic Std B" w:hAnsi="Times New Roman" w:cs="Times New Roman"/>
+                <w:sz w:val="24"/>
+                <w:szCs w:val="24"/>
+              </w:rPr>
+              <w:br/>
+              <w:t xml:space="preserve">- Understands and uses databases thoroughly </w:t>
+            </w:r>
+            <w:r>
+              <w:rPr>
+                <w:rFonts w:ascii="Times New Roman" w:eastAsia="Adobe Gothic Std B" w:hAnsi="Times New Roman" w:cs="Times New Roman"/>
+                <w:sz w:val="24"/>
+                <w:szCs w:val="24"/>
+              </w:rPr>
+              <w:br/>
+              <w:t xml:space="preserve">- Strong understanding of </w:t>
+            </w:r>
+            <w:r>
+              <w:rPr>
+                <w:rFonts w:ascii="Times New Roman" w:eastAsia="Adobe Gothic Std B" w:hAnsi="Times New Roman" w:cs="Times New Roman"/>
+                <w:sz w:val="24"/>
+                <w:szCs w:val="24"/>
+              </w:rPr>
+              <w:t>Mathematics</w:t>
+            </w:r>
+            <w:r>
+              <w:rPr>
+                <w:rFonts w:ascii="Times New Roman" w:eastAsia="Adobe Gothic Std B" w:hAnsi="Times New Roman" w:cs="Times New Roman"/>
+                <w:sz w:val="24"/>
+                <w:szCs w:val="24"/>
+              </w:rPr>
+              <w:t>, Technology, and Astrophysics</w:t>
+            </w:r>
+            <w:r>
+              <w:rPr>
+                <w:rFonts w:ascii="Times New Roman" w:eastAsia="Adobe Gothic Std B" w:hAnsi="Times New Roman" w:cs="Times New Roman"/>
+                <w:sz w:val="24"/>
+                <w:szCs w:val="24"/>
+              </w:rPr>
+              <w:br/>
+              <w:t xml:space="preserve">- Fluently </w:t>
+            </w:r>
+            <w:r>
+              <w:rPr>
+                <w:rFonts w:ascii="Times New Roman" w:eastAsia="Adobe Gothic Std B" w:hAnsi="Times New Roman" w:cs="Times New Roman"/>
+                <w:sz w:val="24"/>
+                <w:szCs w:val="24"/>
+              </w:rPr>
+              <w:t>speaks English, French, Spanish</w:t>
+            </w:r>
+          </w:p>
+          <w:p>
+            <w:pPr>
+              <w:ind w:left="3600" w:hanging="3600"/>
+              <w:rPr>
+                <w:rFonts w:ascii="Times New Roman" w:eastAsia="Adobe Gothic Std B" w:hAnsi="Times New Roman" w:cs="Times New Roman"/>
+                <w:b/>
+                <w:sz w:val="24"/>
+                <w:szCs w:val="24"/>
+              </w:rPr>
+            </w:pPr>
+            <w:r>
+              <w:rPr>
+                <w:rFonts w:ascii="Times New Roman" w:eastAsia="Adobe Gothic Std B" w:hAnsi="Times New Roman" w:cs="Times New Roman"/>
+                <w:b/>
+                <w:sz w:val="24"/>
+                <w:szCs w:val="24"/>
+              </w:rPr>
+              <w:t>Environment:</w:t>
+            </w:r>
+          </w:p>
+          <w:p>
+            <w:pPr>
+              <w:ind w:left="3600" w:hanging="3600"/>
+              <w:rPr>
+                <w:rFonts w:ascii="Times New Roman" w:eastAsia="Adobe Gothic Std B" w:hAnsi="Times New Roman" w:cs="Times New Roman"/>
+                <w:sz w:val="24"/>
+                <w:szCs w:val="24"/>
+              </w:rPr>
+            </w:pPr>
+            <w:r>
+              <w:rPr>
+                <w:rFonts w:ascii="Times New Roman" w:eastAsia="Adobe Gothic Std B" w:hAnsi="Times New Roman" w:cs="Times New Roman"/>
+                <w:sz w:val="24"/>
+                <w:szCs w:val="24"/>
+              </w:rPr>
+              <w:t xml:space="preserve">- Spends long hours </w:t>
+            </w:r>
+            <w:r>
+              <w:rPr>
+                <w:rFonts w:ascii="Times New Roman" w:eastAsia="Adobe Gothic Std B" w:hAnsi="Times New Roman" w:cs="Times New Roman"/>
+                <w:sz w:val="24"/>
+                <w:szCs w:val="24"/>
+              </w:rPr>
+              <w:t>at</w:t>
+            </w:r>
+            <w:r>
+              <w:rPr>
+                <w:rFonts w:ascii="Times New Roman" w:eastAsia="Adobe Gothic Std B" w:hAnsi="Times New Roman" w:cs="Times New Roman"/>
+                <w:sz w:val="24"/>
+                <w:szCs w:val="24"/>
+              </w:rPr>
+              <w:t xml:space="preserve"> work focusing on his </w:t>
+            </w:r>
+            <w:r>
+              <w:rPr>
+                <w:rFonts w:ascii="Times New Roman" w:eastAsia="Adobe Gothic Std B" w:hAnsi="Times New Roman" w:cs="Times New Roman"/>
+                <w:sz w:val="24"/>
+                <w:szCs w:val="24"/>
+              </w:rPr>
+              <w:t>research at the observatory</w:t>
+            </w:r>
+          </w:p>
+          <w:p>
+            <w:pPr>
+              <w:ind w:left="3600" w:hanging="3600"/>
+              <w:rPr>
+                <w:rFonts w:ascii="Times New Roman" w:eastAsia="Adobe Gothic Std B" w:hAnsi="Times New Roman" w:cs="Times New Roman"/>
+                <w:sz w:val="24"/>
+                <w:szCs w:val="24"/>
+              </w:rPr>
+            </w:pPr>
+            <w:r>
+              <w:rPr>
+                <w:rFonts w:ascii="Times New Roman" w:eastAsia="Adobe Gothic Std B" w:hAnsi="Times New Roman" w:cs="Times New Roman"/>
+                <w:sz w:val="24"/>
+                <w:szCs w:val="24"/>
+              </w:rPr>
+              <w:t>- Very organized, adapti</w:t>
+            </w:r>
+            <w:r>
+              <w:rPr>
+                <w:rFonts w:ascii="Times New Roman" w:eastAsia="Adobe Gothic Std B" w:hAnsi="Times New Roman" w:cs="Times New Roman"/>
+                <w:sz w:val="24"/>
+                <w:szCs w:val="24"/>
+              </w:rPr>
+              <w:t xml:space="preserve">ve and obsessive about details </w:t>
+            </w:r>
+          </w:p>
+          <w:p>
+            <w:pPr>
+              <w:ind w:left="3600" w:hanging="3600"/>
+              <w:rPr>
+                <w:rFonts w:ascii="Times New Roman" w:eastAsia="Adobe Gothic Std B" w:hAnsi="Times New Roman" w:cs="Times New Roman"/>
+                <w:sz w:val="24"/>
+                <w:szCs w:val="24"/>
+              </w:rPr>
+            </w:pPr>
+            <w:r>
+              <w:rPr>
+                <w:rFonts w:ascii="Times New Roman" w:eastAsia="Adobe Gothic Std B" w:hAnsi="Times New Roman" w:cs="Times New Roman"/>
+                <w:sz w:val="24"/>
+                <w:szCs w:val="24"/>
+              </w:rPr>
+              <w:t>- Values his time and quality of work</w:t>
+            </w:r>
+          </w:p>
+          <w:p>
+            <w:pPr>
+              <w:ind w:left="3600" w:hanging="3600"/>
+              <w:rPr>
+                <w:rFonts w:ascii="Times New Roman" w:eastAsia="Adobe Gothic Std B" w:hAnsi="Times New Roman" w:cs="Times New Roman"/>
+                <w:sz w:val="24"/>
+                <w:szCs w:val="24"/>
+              </w:rPr>
+            </w:pPr>
+            <w:r>
+              <w:rPr>
+                <w:rFonts w:ascii="Times New Roman" w:eastAsia="Adobe Gothic Std B" w:hAnsi="Times New Roman" w:cs="Times New Roman"/>
+                <w:sz w:val="24"/>
+                <w:szCs w:val="24"/>
+              </w:rPr>
+              <w:t>- Likes to keep up to date on new advances in the Astrophysics field and technology</w:t>
+            </w:r>
+          </w:p>
+          <w:p>
+            <w:pPr>
+              <w:rPr>
+                <w:rFonts w:ascii="Times New Roman" w:eastAsia="Adobe Gothic Std B" w:hAnsi="Times New Roman" w:cs="Times New Roman"/>
+                <w:sz w:val="24"/>
+                <w:szCs w:val="24"/>
+              </w:rPr>
+            </w:pPr>
+            <w:r>
+              <w:rPr>
+                <w:rFonts w:ascii="Times New Roman" w:eastAsia="Adobe Gothic Std B" w:hAnsi="Times New Roman" w:cs="Times New Roman"/>
+                <w:b/>
+                <w:sz w:val="24"/>
+                <w:szCs w:val="24"/>
+              </w:rPr>
+              <w:t>Family</w:t>
+            </w:r>
+            <w:r>
+              <w:rPr>
+                <w:rFonts w:ascii="Times New Roman" w:eastAsia="Adobe Gothic Std B" w:hAnsi="Times New Roman" w:cs="Times New Roman"/>
+                <w:b/>
+                <w:sz w:val="24"/>
+                <w:szCs w:val="24"/>
+              </w:rPr>
+              <w:t>/personal</w:t>
+            </w:r>
+            <w:r>
+              <w:rPr>
+                <w:rFonts w:ascii="Times New Roman" w:eastAsia="Adobe Gothic Std B" w:hAnsi="Times New Roman" w:cs="Times New Roman"/>
+                <w:b/>
+                <w:sz w:val="24"/>
+                <w:szCs w:val="24"/>
+              </w:rPr>
+              <w:t>:</w:t>
+            </w:r>
+            <w:r>
+              <w:rPr>
+                <w:rFonts w:ascii="Times New Roman" w:eastAsia="Adobe Gothic Std B" w:hAnsi="Times New Roman" w:cs="Times New Roman"/>
+                <w:sz w:val="24"/>
+                <w:szCs w:val="24"/>
+              </w:rPr>
+              <w:br/>
+              <w:t>-Has 2 kids and a wife</w:t>
+            </w:r>
+            <w:r>
+              <w:rPr>
+                <w:rFonts w:ascii="Times New Roman" w:eastAsia="Adobe Gothic Std B" w:hAnsi="Times New Roman" w:cs="Times New Roman"/>
+                <w:sz w:val="24"/>
+                <w:szCs w:val="24"/>
+              </w:rPr>
+              <w:br/>
+              <w:t>-Likes to spend his time with his kids and wife</w:t>
+            </w:r>
+            <w:r>
+              <w:rPr>
+                <w:rFonts w:ascii="Times New Roman" w:eastAsia="Adobe Gothic Std B" w:hAnsi="Times New Roman" w:cs="Times New Roman"/>
+                <w:sz w:val="24"/>
+                <w:szCs w:val="24"/>
+              </w:rPr>
+              <w:br/>
+              <w:t xml:space="preserve">-Takes his family out for </w:t>
+            </w:r>
+            <w:r>
+              <w:rPr>
+                <w:rFonts w:ascii="Times New Roman" w:eastAsia="Adobe Gothic Std B" w:hAnsi="Times New Roman" w:cs="Times New Roman"/>
+                <w:sz w:val="24"/>
+                <w:szCs w:val="24"/>
+              </w:rPr>
+              <w:t>some short getaways</w:t>
+            </w:r>
+            <w:r>
+              <w:rPr>
+                <w:rFonts w:ascii="Times New Roman" w:eastAsia="Adobe Gothic Std B" w:hAnsi="Times New Roman" w:cs="Times New Roman"/>
+                <w:sz w:val="24"/>
+                <w:szCs w:val="24"/>
+              </w:rPr>
+              <w:t xml:space="preserve"> over the weekend</w:t>
+            </w:r>
+            <w:r>
+              <w:rPr>
+                <w:rFonts w:ascii="Times New Roman" w:eastAsia="Adobe Gothic Std B" w:hAnsi="Times New Roman" w:cs="Times New Roman"/>
+                <w:sz w:val="24"/>
+                <w:szCs w:val="24"/>
+              </w:rPr>
+              <w:br/>
+              <w:t>-</w:t>
+            </w:r>
+            <w:r>
+              <w:rPr>
+                <w:rFonts w:ascii="Times New Roman" w:eastAsia="Adobe Gothic Std B" w:hAnsi="Times New Roman" w:cs="Times New Roman"/>
+                <w:sz w:val="24"/>
+                <w:szCs w:val="24"/>
+              </w:rPr>
+              <w:t>Enjoys reading books on personal development in his spare time</w:t>
+            </w:r>
+          </w:p>
+          <w:p>
+            <w:pPr>
+              <w:rPr>
+                <w:rFonts w:ascii="Times New Roman" w:eastAsia="Adobe Gothic Std B" w:hAnsi="Times New Roman" w:cs="Times New Roman"/>
+                <w:sz w:val="24"/>
+                <w:szCs w:val="24"/>
+              </w:rPr>
+            </w:pPr>
+            <w:r>
+              <w:rPr>
+                <w:rFonts w:ascii="Times New Roman" w:eastAsia="Adobe Gothic Std B" w:hAnsi="Times New Roman" w:cs="Times New Roman"/>
+                <w:b/>
+                <w:sz w:val="24"/>
+                <w:szCs w:val="24"/>
+              </w:rPr>
+              <w:t>Goals:</w:t>
+            </w:r>
+            <w:r>
+              <w:rPr>
+                <w:rFonts w:ascii="Times New Roman" w:eastAsia="Adobe Gothic Std B" w:hAnsi="Times New Roman" w:cs="Times New Roman"/>
+                <w:sz w:val="24"/>
+                <w:szCs w:val="24"/>
+              </w:rPr>
+              <w:br/>
+              <w:t xml:space="preserve">- </w:t>
+            </w:r>
+            <w:r>
+              <w:rPr>
+                <w:rFonts w:ascii="Times New Roman" w:eastAsia="Adobe Gothic Std B" w:hAnsi="Times New Roman" w:cs="Times New Roman"/>
+                <w:sz w:val="24"/>
+                <w:szCs w:val="24"/>
+              </w:rPr>
+              <w:t>Wants a highly configurable, up-to-date and accurate catalogue of all discovered exoplanets</w:t>
+            </w:r>
+          </w:p>
+          <w:p>
+            <w:pPr>
+              <w:rPr>
+                <w:rFonts w:ascii="Times New Roman" w:eastAsia="Adobe Gothic Std B" w:hAnsi="Times New Roman" w:cs="Times New Roman"/>
+                <w:sz w:val="24"/>
+                <w:szCs w:val="24"/>
+              </w:rPr>
+            </w:pPr>
+          </w:p>
+          <w:p/>
+        </w:tc>
+      </w:tr>
+    </w:tbl>
+    <w:p/>
+    <w:p/>
+    <w:tbl>
+      <w:tblPr>
+        <w:tblStyle w:val="TableGrid"/>
+        <w:tblW w:w="0" w:type="auto"/>
+        <w:tblLook w:val="04A0" w:firstRow="1" w:lastRow="0" w:firstColumn="1" w:lastColumn="0" w:noHBand="0" w:noVBand="1"/>
+      </w:tblPr>
+      <w:tblGrid>
+        <w:gridCol w:w="3510"/>
+        <w:gridCol w:w="6066"/>
+      </w:tblGrid>
+      <w:tr>
+        <w:tc>
+          <w:tcPr>
+            <w:tcW w:w="9576" w:type="dxa"/>
+            <w:gridSpan w:val="2"/>
+            <w:tcBorders>
+              <w:top w:val="thickThinSmallGap" w:sz="24" w:space="0" w:color="auto"/>
+              <w:left w:val="thickThinSmallGap" w:sz="24" w:space="0" w:color="auto"/>
+              <w:bottom w:val="thickThinSmallGap" w:sz="18" w:space="0" w:color="auto"/>
+              <w:right w:val="thickThinSmallGap" w:sz="24" w:space="0" w:color="auto"/>
+            </w:tcBorders>
+          </w:tcPr>
+          <w:p>
+            <w:r>
+              <w:rPr>
+                <w:rFonts w:ascii="Adobe Caslon Pro Bold" w:hAnsi="Adobe Caslon Pro Bold"/>
+                <w:sz w:val="40"/>
+                <w:szCs w:val="40"/>
+              </w:rPr>
+              <w:lastRenderedPageBreak/>
+              <w:t>Alice Brown</w:t>
+            </w:r>
+          </w:p>
+        </w:tc>
+      </w:tr>
+      <w:tr>
+        <w:trPr>
+          <w:trHeight w:val="1292"/>
+        </w:trPr>
+        <w:tc>
+          <w:tcPr>
+            <w:tcW w:w="3510" w:type="dxa"/>
+            <w:tcBorders>
+              <w:top w:val="thickThinSmallGap" w:sz="18" w:space="0" w:color="auto"/>
+              <w:left w:val="thickThinSmallGap" w:sz="18" w:space="0" w:color="auto"/>
+              <w:bottom w:val="thickThinSmallGap" w:sz="12" w:space="0" w:color="auto"/>
+            </w:tcBorders>
+          </w:tcPr>
+          <w:p>
+            <w:r>
+              <w:rPr>
+                <w:rFonts w:ascii="Adobe Caslon Pro Bold" w:hAnsi="Adobe Caslon Pro Bold"/>
+                <w:noProof/>
+                <w:sz w:val="40"/>
+                <w:szCs w:val="40"/>
+                <w:lang w:val="en-CA" w:eastAsia="en-CA"/>
+              </w:rPr>
+              <w:drawing>
+                <wp:inline distT="0" distB="0" distL="0" distR="0">
+                  <wp:extent cx="2019300" cy="2695575"/>
+                  <wp:effectExtent l="0" t="0" r="0" b="0"/>
+                  <wp:docPr id="4" name="Picture 4" descr="https://researchers.adelaide.edu.au/sites/default/files/profile-images/17160.jpeg"/>
+                  <wp:cNvGraphicFramePr>
+                    <a:graphicFrameLocks xmlns:a="http://schemas.openxmlformats.org/drawingml/2006/main" noChangeAspect="1"/>
+                  </wp:cNvGraphicFramePr>
+                  <a:graphic xmlns:a="http://schemas.openxmlformats.org/drawingml/2006/main">
+                    <a:graphicData uri="http://schemas.openxmlformats.org/drawingml/2006/picture">
+                      <pic:pic xmlns:pic="http://schemas.openxmlformats.org/drawingml/2006/picture">
+                        <pic:nvPicPr>
+                          <pic:cNvPr id="0" name="Picture 6" descr="https://researchers.adelaide.edu.au/sites/default/files/profile-images/17160.jpeg"/>
+                          <pic:cNvPicPr>
+                            <a:picLocks noChangeAspect="1" noChangeArrowheads="1"/>
+                          </pic:cNvPicPr>
+                        </pic:nvPicPr>
+                        <pic:blipFill>
+                          <a:blip r:embed="rId10" cstate="print">
+                            <a:extLst>
+                              <a:ext uri="{28A0092B-C50C-407E-A947-70E740481C1C}">
+                                <a14:useLocalDpi xmlns:a14="http://schemas.microsoft.com/office/drawing/2010/main" val="0"/>
+                              </a:ext>
+                            </a:extLst>
+                          </a:blip>
+                          <a:srcRect/>
+                          <a:stretch>
+                            <a:fillRect/>
+                          </a:stretch>
+                        </pic:blipFill>
+                        <pic:spPr bwMode="auto">
+                          <a:xfrm>
+                            <a:off x="0" y="0"/>
+                            <a:ext cx="2019300" cy="2695575"/>
+                          </a:xfrm>
+                          <a:prstGeom prst="rect">
+                            <a:avLst/>
+                          </a:prstGeom>
+                          <a:noFill/>
+                          <a:ln w="9525">
+                            <a:noFill/>
+                            <a:miter lim="800000"/>
+                            <a:headEnd/>
+                            <a:tailEnd/>
+                          </a:ln>
+                        </pic:spPr>
+                      </pic:pic>
+                    </a:graphicData>
+                  </a:graphic>
+                </wp:inline>
+              </w:drawing>
+            </w:r>
+          </w:p>
+        </w:tc>
+        <w:tc>
+          <w:tcPr>
+            <w:tcW w:w="6066" w:type="dxa"/>
+            <w:tcBorders>
+              <w:top w:val="thickThinSmallGap" w:sz="18" w:space="0" w:color="auto"/>
+              <w:bottom w:val="thickThinSmallGap" w:sz="12" w:space="0" w:color="auto"/>
+              <w:right w:val="thinThickSmallGap" w:sz="18" w:space="0" w:color="auto"/>
+            </w:tcBorders>
+          </w:tcPr>
+          <w:p>
+            <w:pPr>
+              <w:rPr>
+                <w:rFonts w:ascii="Times New Roman" w:eastAsia="Adobe Gothic Std B" w:hAnsi="Times New Roman" w:cs="Times New Roman"/>
+                <w:sz w:val="24"/>
+                <w:szCs w:val="24"/>
+              </w:rPr>
+            </w:pPr>
+            <w:r>
+              <w:rPr>
+                <w:rFonts w:ascii="Times New Roman" w:eastAsia="Adobe Gothic Std B" w:hAnsi="Times New Roman" w:cs="Times New Roman"/>
+                <w:b/>
+                <w:sz w:val="24"/>
+                <w:szCs w:val="24"/>
+              </w:rPr>
+              <w:t>Age:</w:t>
+            </w:r>
+            <w:r>
+              <w:rPr>
+                <w:rFonts w:ascii="Times New Roman" w:eastAsia="Adobe Gothic Std B" w:hAnsi="Times New Roman" w:cs="Times New Roman"/>
+                <w:sz w:val="24"/>
+                <w:szCs w:val="24"/>
+              </w:rPr>
+              <w:t xml:space="preserve"> 34</w:t>
+            </w:r>
+            <w:r>
+              <w:rPr>
+                <w:rFonts w:ascii="Times New Roman" w:eastAsia="Adobe Gothic Std B" w:hAnsi="Times New Roman" w:cs="Times New Roman"/>
+                <w:sz w:val="24"/>
+                <w:szCs w:val="24"/>
+              </w:rPr>
+              <w:br/>
+            </w:r>
+            <w:r>
+              <w:rPr>
+                <w:rFonts w:ascii="Times New Roman" w:eastAsia="Adobe Gothic Std B" w:hAnsi="Times New Roman" w:cs="Times New Roman"/>
+                <w:b/>
+                <w:sz w:val="24"/>
+                <w:szCs w:val="24"/>
+              </w:rPr>
+              <w:t>Gender:</w:t>
+            </w:r>
+            <w:r>
+              <w:rPr>
+                <w:rFonts w:ascii="Times New Roman" w:eastAsia="Adobe Gothic Std B" w:hAnsi="Times New Roman" w:cs="Times New Roman"/>
+                <w:sz w:val="24"/>
+                <w:szCs w:val="24"/>
+              </w:rPr>
+              <w:t xml:space="preserve"> </w:t>
+            </w:r>
+            <w:r>
+              <w:rPr>
+                <w:rFonts w:ascii="Times New Roman" w:eastAsia="Adobe Gothic Std B" w:hAnsi="Times New Roman" w:cs="Times New Roman"/>
+                <w:sz w:val="24"/>
+                <w:szCs w:val="24"/>
+              </w:rPr>
+              <w:t>Female</w:t>
+            </w:r>
+            <w:r>
+              <w:rPr>
+                <w:rFonts w:ascii="Times New Roman" w:eastAsia="Adobe Gothic Std B" w:hAnsi="Times New Roman" w:cs="Times New Roman"/>
+                <w:sz w:val="24"/>
+                <w:szCs w:val="24"/>
+              </w:rPr>
+              <w:t xml:space="preserve"> </w:t>
+            </w:r>
+            <w:r>
+              <w:rPr>
+                <w:rFonts w:ascii="Times New Roman" w:eastAsia="Adobe Gothic Std B" w:hAnsi="Times New Roman" w:cs="Times New Roman"/>
+                <w:sz w:val="24"/>
+                <w:szCs w:val="24"/>
+              </w:rPr>
+              <w:br/>
+            </w:r>
+            <w:r>
+              <w:rPr>
+                <w:rFonts w:ascii="Times New Roman" w:eastAsia="Adobe Gothic Std B" w:hAnsi="Times New Roman" w:cs="Times New Roman"/>
+                <w:b/>
+                <w:sz w:val="24"/>
+                <w:szCs w:val="24"/>
+              </w:rPr>
+              <w:t>Occupation:</w:t>
+            </w:r>
+            <w:r>
+              <w:rPr>
+                <w:rFonts w:ascii="Times New Roman" w:eastAsia="Adobe Gothic Std B" w:hAnsi="Times New Roman" w:cs="Times New Roman"/>
+                <w:sz w:val="24"/>
+                <w:szCs w:val="24"/>
+              </w:rPr>
+              <w:t xml:space="preserve"> Astrophysics </w:t>
+            </w:r>
+            <w:r>
+              <w:rPr>
+                <w:rFonts w:ascii="Times New Roman" w:eastAsia="Adobe Gothic Std B" w:hAnsi="Times New Roman" w:cs="Times New Roman"/>
+                <w:sz w:val="24"/>
+                <w:szCs w:val="24"/>
+              </w:rPr>
+              <w:t>Professor</w:t>
+            </w:r>
+            <w:r>
+              <w:rPr>
+                <w:rFonts w:ascii="Times New Roman" w:eastAsia="Adobe Gothic Std B" w:hAnsi="Times New Roman" w:cs="Times New Roman"/>
+                <w:sz w:val="24"/>
+                <w:szCs w:val="24"/>
+              </w:rPr>
+              <w:t xml:space="preserve"> </w:t>
+            </w:r>
+            <w:r>
+              <w:rPr>
+                <w:rFonts w:ascii="Times New Roman" w:eastAsia="Adobe Gothic Std B" w:hAnsi="Times New Roman" w:cs="Times New Roman"/>
+                <w:sz w:val="24"/>
+                <w:szCs w:val="24"/>
+              </w:rPr>
+              <w:br/>
+            </w:r>
+            <w:r>
+              <w:rPr>
+                <w:rFonts w:ascii="Times New Roman" w:eastAsia="Adobe Gothic Std B" w:hAnsi="Times New Roman" w:cs="Times New Roman"/>
+                <w:b/>
+                <w:sz w:val="24"/>
+                <w:szCs w:val="24"/>
+              </w:rPr>
+              <w:t>Education:</w:t>
+            </w:r>
+            <w:r>
+              <w:rPr>
+                <w:rFonts w:ascii="Times New Roman" w:eastAsia="Adobe Gothic Std B" w:hAnsi="Times New Roman" w:cs="Times New Roman"/>
+                <w:sz w:val="24"/>
+                <w:szCs w:val="24"/>
+              </w:rPr>
+              <w:t xml:space="preserve"> PhD in Astrophysics</w:t>
+            </w:r>
+          </w:p>
+          <w:p>
+            <w:pPr>
+              <w:rPr>
+                <w:rFonts w:ascii="Times New Roman" w:eastAsia="Adobe Gothic Std B" w:hAnsi="Times New Roman" w:cs="Times New Roman"/>
+                <w:sz w:val="24"/>
+                <w:szCs w:val="24"/>
+              </w:rPr>
+            </w:pPr>
+          </w:p>
+          <w:p>
+            <w:r>
+              <w:rPr>
+                <w:rFonts w:ascii="Times New Roman" w:eastAsia="Adobe Gothic Std B" w:hAnsi="Times New Roman" w:cs="Times New Roman"/>
+                <w:sz w:val="24"/>
+                <w:szCs w:val="24"/>
+              </w:rPr>
+              <w:t xml:space="preserve">Alice is a Professor at the University of Toronto in the Astrophysics department. </w:t>
+            </w:r>
+            <w:r>
+              <w:rPr>
+                <w:rFonts w:ascii="Times New Roman" w:eastAsia="Adobe Gothic Std B" w:hAnsi="Times New Roman" w:cs="Times New Roman"/>
+                <w:sz w:val="24"/>
+                <w:szCs w:val="24"/>
+              </w:rPr>
+              <w:t>At the university, she is an instructor for</w:t>
+            </w:r>
+            <w:r>
+              <w:rPr>
+                <w:rFonts w:ascii="Times New Roman" w:eastAsia="Adobe Gothic Std B" w:hAnsi="Times New Roman" w:cs="Times New Roman"/>
+                <w:sz w:val="24"/>
+                <w:szCs w:val="24"/>
+              </w:rPr>
+              <w:t xml:space="preserve"> a wide range of undergraduate level astrophysics courses every semester.</w:t>
+            </w:r>
+            <w:r>
+              <w:rPr>
+                <w:rFonts w:ascii="Times New Roman" w:eastAsia="Adobe Gothic Std B" w:hAnsi="Times New Roman" w:cs="Times New Roman"/>
+                <w:sz w:val="24"/>
+                <w:szCs w:val="24"/>
+              </w:rPr>
+              <w:t xml:space="preserve"> Between lectures, office hours and her personal life she maintains a packed schedule.</w:t>
+            </w:r>
+          </w:p>
+        </w:tc>
+      </w:tr>
+      <w:tr>
+        <w:tc>
+          <w:tcPr>
+            <w:tcW w:w="9576" w:type="dxa"/>
+            <w:gridSpan w:val="2"/>
+            <w:tcBorders>
+              <w:top w:val="thickThinSmallGap" w:sz="12" w:space="0" w:color="auto"/>
+              <w:left w:val="thickThinSmallGap" w:sz="18" w:space="0" w:color="auto"/>
+              <w:bottom w:val="thickThinSmallGap" w:sz="12" w:space="0" w:color="auto"/>
+              <w:right w:val="thinThickSmallGap" w:sz="18" w:space="0" w:color="auto"/>
+            </w:tcBorders>
+          </w:tcPr>
+          <w:p>
+            <w:pPr>
+              <w:rPr>
+                <w:b/>
+              </w:rPr>
+            </w:pPr>
+            <w:r>
+              <w:rPr>
+                <w:b/>
+              </w:rPr>
+              <w:t xml:space="preserve">About </w:t>
+            </w:r>
+            <w:r>
+              <w:rPr>
+                <w:b/>
+              </w:rPr>
+              <w:t>Alice</w:t>
+            </w:r>
+            <w:r>
+              <w:rPr>
+                <w:b/>
+              </w:rPr>
+              <w:t>:</w:t>
+            </w:r>
+          </w:p>
+        </w:tc>
+      </w:tr>
+      <w:tr>
+        <w:tc>
+          <w:tcPr>
+            <w:tcW w:w="9576" w:type="dxa"/>
+            <w:gridSpan w:val="2"/>
+            <w:tcBorders>
+              <w:top w:val="thickThinSmallGap" w:sz="12" w:space="0" w:color="auto"/>
+              <w:left w:val="thickThinSmallGap" w:sz="18" w:space="0" w:color="auto"/>
+              <w:bottom w:val="thinThickSmallGap" w:sz="18" w:space="0" w:color="auto"/>
+              <w:right w:val="thinThickSmallGap" w:sz="18" w:space="0" w:color="auto"/>
+            </w:tcBorders>
+          </w:tcPr>
+          <w:p>
+            <w:pPr>
+              <w:rPr>
+                <w:rFonts w:ascii="Times New Roman" w:eastAsia="Adobe Gothic Std B" w:hAnsi="Times New Roman" w:cs="Times New Roman"/>
+                <w:sz w:val="24"/>
+              </w:rPr>
+            </w:pPr>
+            <w:r>
+              <w:rPr>
+                <w:rFonts w:ascii="Times New Roman" w:eastAsia="Adobe Gothic Std B" w:hAnsi="Times New Roman" w:cs="Times New Roman"/>
+                <w:b/>
+                <w:sz w:val="24"/>
+              </w:rPr>
+              <w:t>Skills:</w:t>
+            </w:r>
+            <w:r>
+              <w:rPr>
+                <w:rFonts w:ascii="Times New Roman" w:eastAsia="Adobe Gothic Std B" w:hAnsi="Times New Roman" w:cs="Times New Roman"/>
+                <w:sz w:val="24"/>
+              </w:rPr>
+              <w:br/>
+              <w:t>- Capable of basic computer use. Mostly used</w:t>
+            </w:r>
+            <w:r>
+              <w:rPr>
+                <w:rFonts w:ascii="Times New Roman" w:eastAsia="Adobe Gothic Std B" w:hAnsi="Times New Roman" w:cs="Times New Roman"/>
+                <w:sz w:val="24"/>
+              </w:rPr>
+              <w:t xml:space="preserve"> for word processing,</w:t>
+            </w:r>
+            <w:r>
+              <w:rPr>
+                <w:rFonts w:ascii="Times New Roman" w:eastAsia="Adobe Gothic Std B" w:hAnsi="Times New Roman" w:cs="Times New Roman"/>
+                <w:sz w:val="24"/>
+              </w:rPr>
+              <w:t xml:space="preserve"> web browsing </w:t>
+            </w:r>
+            <w:r>
+              <w:rPr>
+                <w:rFonts w:ascii="Times New Roman" w:eastAsia="Adobe Gothic Std B" w:hAnsi="Times New Roman" w:cs="Times New Roman"/>
+                <w:sz w:val="24"/>
+              </w:rPr>
+              <w:t>and emailing for</w:t>
+            </w:r>
+            <w:r>
+              <w:rPr>
+                <w:rFonts w:ascii="Times New Roman" w:eastAsia="Adobe Gothic Std B" w:hAnsi="Times New Roman" w:cs="Times New Roman"/>
+                <w:sz w:val="24"/>
+              </w:rPr>
+              <w:t xml:space="preserve"> managing her courses. She </w:t>
+            </w:r>
+            <w:r>
+              <w:rPr>
+                <w:rFonts w:ascii="Times New Roman" w:eastAsia="Adobe Gothic Std B" w:hAnsi="Times New Roman" w:cs="Times New Roman"/>
+                <w:sz w:val="24"/>
+              </w:rPr>
+              <w:t>doesn’t like</w:t>
+            </w:r>
+            <w:r>
+              <w:rPr>
+                <w:rFonts w:ascii="Times New Roman" w:eastAsia="Adobe Gothic Std B" w:hAnsi="Times New Roman" w:cs="Times New Roman"/>
+                <w:sz w:val="24"/>
+              </w:rPr>
+              <w:t xml:space="preserve"> to deal with computer problems when they </w:t>
+            </w:r>
+            <w:r>
+              <w:rPr>
+                <w:rFonts w:ascii="Times New Roman" w:eastAsia="Adobe Gothic Std B" w:hAnsi="Times New Roman" w:cs="Times New Roman"/>
+                <w:sz w:val="24"/>
+              </w:rPr>
+              <w:t>arise and</w:t>
+            </w:r>
+            <w:r>
+              <w:rPr>
+                <w:rFonts w:ascii="Times New Roman" w:eastAsia="Adobe Gothic Std B" w:hAnsi="Times New Roman" w:cs="Times New Roman"/>
+                <w:sz w:val="24"/>
+              </w:rPr>
+              <w:t xml:space="preserve"> </w:t>
+            </w:r>
+            <w:r>
+              <w:rPr>
+                <w:rFonts w:ascii="Times New Roman" w:eastAsia="Adobe Gothic Std B" w:hAnsi="Times New Roman" w:cs="Times New Roman"/>
+                <w:sz w:val="24"/>
+              </w:rPr>
+              <w:t xml:space="preserve">opts for </w:t>
+            </w:r>
+            <w:r>
+              <w:rPr>
+                <w:rFonts w:ascii="Times New Roman" w:eastAsia="Adobe Gothic Std B" w:hAnsi="Times New Roman" w:cs="Times New Roman"/>
+                <w:sz w:val="24"/>
+              </w:rPr>
+              <w:t>contacting IT support.</w:t>
+            </w:r>
+            <w:r>
+              <w:rPr>
+                <w:rFonts w:ascii="Times New Roman" w:eastAsia="Adobe Gothic Std B" w:hAnsi="Times New Roman" w:cs="Times New Roman"/>
+                <w:sz w:val="24"/>
+              </w:rPr>
+              <w:br/>
+              <w:t>- Uses her work c</w:t>
+            </w:r>
+            <w:r>
+              <w:rPr>
+                <w:rFonts w:ascii="Times New Roman" w:eastAsia="Adobe Gothic Std B" w:hAnsi="Times New Roman" w:cs="Times New Roman"/>
+                <w:sz w:val="24"/>
+              </w:rPr>
+              <w:t xml:space="preserve">omputer at her office and uses laptop on the go </w:t>
+            </w:r>
+          </w:p>
+          <w:p>
+            <w:pPr>
+              <w:rPr>
+                <w:rFonts w:ascii="Times New Roman" w:eastAsia="Adobe Gothic Std B" w:hAnsi="Times New Roman" w:cs="Times New Roman"/>
+                <w:sz w:val="28"/>
+                <w:szCs w:val="24"/>
+              </w:rPr>
+            </w:pPr>
+            <w:r>
+              <w:rPr>
+                <w:rFonts w:ascii="Times New Roman" w:eastAsia="Adobe Gothic Std B" w:hAnsi="Times New Roman" w:cs="Times New Roman"/>
+                <w:sz w:val="24"/>
+              </w:rPr>
+              <w:t xml:space="preserve">- Very knowledgeable in </w:t>
+            </w:r>
+            <w:r>
+              <w:rPr>
+                <w:rFonts w:ascii="Times New Roman" w:eastAsia="Adobe Gothic Std B" w:hAnsi="Times New Roman" w:cs="Times New Roman"/>
+                <w:sz w:val="24"/>
+              </w:rPr>
+              <w:t>astrophysics and</w:t>
+            </w:r>
+            <w:r>
+              <w:rPr>
+                <w:rFonts w:ascii="Times New Roman" w:eastAsia="Adobe Gothic Std B" w:hAnsi="Times New Roman" w:cs="Times New Roman"/>
+                <w:sz w:val="24"/>
+              </w:rPr>
+              <w:t xml:space="preserve"> mathematics</w:t>
+            </w:r>
+          </w:p>
+          <w:p>
+            <w:pPr>
+              <w:rPr>
+                <w:rFonts w:ascii="Times New Roman" w:eastAsia="Adobe Gothic Std B" w:hAnsi="Times New Roman" w:cs="Times New Roman"/>
+                <w:sz w:val="24"/>
+              </w:rPr>
+            </w:pPr>
+            <w:r>
+              <w:rPr>
+                <w:rFonts w:ascii="Times New Roman" w:eastAsia="Adobe Gothic Std B" w:hAnsi="Times New Roman" w:cs="Times New Roman"/>
+                <w:b/>
+                <w:sz w:val="24"/>
+              </w:rPr>
+              <w:t>Environment:</w:t>
+            </w:r>
+            <w:r>
+              <w:rPr>
+                <w:rFonts w:ascii="Times New Roman" w:eastAsia="Adobe Gothic Std B" w:hAnsi="Times New Roman" w:cs="Times New Roman"/>
+                <w:sz w:val="24"/>
+              </w:rPr>
+              <w:br/>
+              <w:t>- Teaches many u</w:t>
+            </w:r>
+            <w:r>
+              <w:rPr>
+                <w:rFonts w:ascii="Times New Roman" w:eastAsia="Adobe Gothic Std B" w:hAnsi="Times New Roman" w:cs="Times New Roman"/>
+                <w:sz w:val="24"/>
+              </w:rPr>
+              <w:t xml:space="preserve">niversity </w:t>
+            </w:r>
+            <w:r>
+              <w:rPr>
+                <w:rFonts w:ascii="Times New Roman" w:eastAsia="Adobe Gothic Std B" w:hAnsi="Times New Roman" w:cs="Times New Roman"/>
+                <w:sz w:val="24"/>
+              </w:rPr>
+              <w:t>courses</w:t>
+            </w:r>
+            <w:r>
+              <w:rPr>
+                <w:rFonts w:ascii="Times New Roman" w:eastAsia="Adobe Gothic Std B" w:hAnsi="Times New Roman" w:cs="Times New Roman"/>
+                <w:sz w:val="24"/>
+              </w:rPr>
+              <w:t xml:space="preserve"> </w:t>
+            </w:r>
+            <w:r>
+              <w:rPr>
+                <w:rFonts w:ascii="Times New Roman" w:eastAsia="Adobe Gothic Std B" w:hAnsi="Times New Roman" w:cs="Times New Roman"/>
+                <w:sz w:val="24"/>
+              </w:rPr>
+              <w:br/>
+              <w:t>- Very busy schedule between work and personal life</w:t>
+            </w:r>
+          </w:p>
+          <w:p>
+            <w:pPr>
+              <w:rPr>
+                <w:rFonts w:ascii="Times New Roman" w:eastAsia="Adobe Gothic Std B" w:hAnsi="Times New Roman" w:cs="Times New Roman"/>
+                <w:sz w:val="24"/>
+              </w:rPr>
+            </w:pPr>
+            <w:r>
+              <w:rPr>
+                <w:rFonts w:ascii="Times New Roman" w:eastAsia="Adobe Gothic Std B" w:hAnsi="Times New Roman" w:cs="Times New Roman"/>
+                <w:sz w:val="24"/>
+              </w:rPr>
+              <w:t>- Fast and efficient worker</w:t>
+            </w:r>
+          </w:p>
+          <w:p>
+            <w:pPr>
+              <w:rPr>
+                <w:rFonts w:ascii="Times New Roman" w:eastAsia="Adobe Gothic Std B" w:hAnsi="Times New Roman" w:cs="Times New Roman"/>
+                <w:sz w:val="24"/>
+              </w:rPr>
+            </w:pPr>
+            <w:r>
+              <w:rPr>
+                <w:rFonts w:ascii="Times New Roman" w:eastAsia="Adobe Gothic Std B" w:hAnsi="Times New Roman" w:cs="Times New Roman"/>
+                <w:sz w:val="24"/>
+              </w:rPr>
+              <w:t>- Prefers to work with pen and paper whenever possible</w:t>
+            </w:r>
+          </w:p>
+          <w:p>
+            <w:pPr>
+              <w:rPr>
+                <w:rFonts w:ascii="Times New Roman" w:eastAsia="Adobe Gothic Std B" w:hAnsi="Times New Roman" w:cs="Times New Roman"/>
+                <w:b/>
+                <w:sz w:val="24"/>
+              </w:rPr>
+            </w:pPr>
+            <w:r>
+              <w:rPr>
+                <w:rFonts w:ascii="Times New Roman" w:eastAsia="Adobe Gothic Std B" w:hAnsi="Times New Roman" w:cs="Times New Roman"/>
+                <w:b/>
+                <w:sz w:val="24"/>
+              </w:rPr>
+              <w:t>Family/personal:</w:t>
+            </w:r>
+          </w:p>
+          <w:p>
+            <w:pPr>
+              <w:rPr>
+                <w:rFonts w:ascii="Times New Roman" w:eastAsia="Adobe Gothic Std B" w:hAnsi="Times New Roman" w:cs="Times New Roman"/>
+                <w:sz w:val="24"/>
+              </w:rPr>
+            </w:pPr>
+            <w:r>
+              <w:rPr>
+                <w:rFonts w:ascii="Times New Roman" w:eastAsia="Adobe Gothic Std B" w:hAnsi="Times New Roman" w:cs="Times New Roman"/>
+                <w:sz w:val="24"/>
+              </w:rPr>
+              <w:t>- enjoys spending time with her husband</w:t>
+            </w:r>
+          </w:p>
+          <w:p>
+            <w:pPr>
+              <w:rPr>
+                <w:rFonts w:ascii="Times New Roman" w:eastAsia="Adobe Gothic Std B" w:hAnsi="Times New Roman" w:cs="Times New Roman"/>
+                <w:sz w:val="24"/>
+              </w:rPr>
+            </w:pPr>
+            <w:r>
+              <w:rPr>
+                <w:rFonts w:ascii="Times New Roman" w:eastAsia="Adobe Gothic Std B" w:hAnsi="Times New Roman" w:cs="Times New Roman"/>
+                <w:sz w:val="24"/>
+              </w:rPr>
+              <w:t xml:space="preserve">- </w:t>
+            </w:r>
+            <w:r>
+              <w:rPr>
+                <w:rFonts w:ascii="Times New Roman" w:eastAsia="Adobe Gothic Std B" w:hAnsi="Times New Roman" w:cs="Times New Roman"/>
+                <w:sz w:val="24"/>
+              </w:rPr>
+              <w:t>Watches movies and TV shows in her spare time</w:t>
+            </w:r>
+          </w:p>
+          <w:p>
+            <w:pPr>
+              <w:rPr>
+                <w:rFonts w:ascii="Times New Roman" w:eastAsia="Adobe Gothic Std B" w:hAnsi="Times New Roman" w:cs="Times New Roman"/>
+                <w:b/>
+                <w:sz w:val="24"/>
+              </w:rPr>
+            </w:pPr>
+            <w:r>
+              <w:rPr>
+                <w:rFonts w:ascii="Times New Roman" w:eastAsia="Adobe Gothic Std B" w:hAnsi="Times New Roman" w:cs="Times New Roman"/>
+                <w:b/>
+                <w:sz w:val="24"/>
+              </w:rPr>
+              <w:t>Goals:</w:t>
+            </w:r>
+          </w:p>
+          <w:p>
+            <w:r>
+              <w:rPr>
+                <w:rFonts w:ascii="Times New Roman" w:eastAsia="Adobe Gothic Std B" w:hAnsi="Times New Roman" w:cs="Times New Roman"/>
+                <w:sz w:val="24"/>
+              </w:rPr>
+              <w:t>-</w:t>
+            </w:r>
+            <w:r>
+              <w:rPr>
+                <w:rFonts w:ascii="Times New Roman" w:eastAsia="Adobe Gothic Std B" w:hAnsi="Times New Roman" w:cs="Times New Roman"/>
+                <w:sz w:val="24"/>
+              </w:rPr>
+              <w:t xml:space="preserve"> Wants an up-to-date catalogue of exoplanets for casual reference</w:t>
+            </w:r>
+            <w:r>
+              <w:rPr>
+                <w:rFonts w:ascii="Times New Roman" w:eastAsia="Adobe Gothic Std B" w:hAnsi="Times New Roman" w:cs="Times New Roman"/>
+                <w:sz w:val="24"/>
+              </w:rPr>
+              <w:br/>
+            </w:r>
+          </w:p>
+        </w:tc>
+      </w:tr>
+    </w:tbl>
+    <w:p>
+      <w:pPr>
+        <w:rPr>
+          <w:rFonts w:ascii="Times New Roman" w:eastAsia="Adobe Gothic Std B" w:hAnsi="Times New Roman" w:cs="Times New Roman"/>
+          <w:sz w:val="24"/>
+          <w:szCs w:val="24"/>
+        </w:rPr>
+      </w:pPr>
+      <w:r>
+        <w:rPr>
+          <w:rFonts w:ascii="Copperplate Gothic Bold" w:hAnsi="Copperplate Gothic Bold"/>
+          <w:sz w:val="40"/>
+          <w:szCs w:val="40"/>
+        </w:rPr>
+        <w:br/>
+      </w:r>
+    </w:p>
+    <w:p>
+      <w:pPr>
+        <w:rPr>
+          <w:rFonts w:ascii="Adobe Caslon Pro Bold" w:hAnsi="Adobe Caslon Pro Bold"/>
+          <w:sz w:val="40"/>
+          <w:szCs w:val="40"/>
+        </w:rPr>
+      </w:pPr>
+    </w:p>
+    <w:p>
+      <w:pPr>
+        <w:jc w:val="both"/>
+        <w:rPr>
+          <w:rFonts w:ascii="Adobe Caslon Pro Bold" w:hAnsi="Adobe Caslon Pro Bold"/>
+          <w:sz w:val="40"/>
+          <w:szCs w:val="40"/>
+        </w:rPr>
+      </w:pPr>
+    </w:p>
+    <w:p>
+      <w:pPr>
+        <w:jc w:val="both"/>
+        <w:rPr>
+          <w:rFonts w:ascii="Times New Roman" w:eastAsia="Adobe Gothic Std B" w:hAnsi="Times New Roman" w:cs="Times New Roman"/>
+        </w:rPr>
+      </w:pPr>
+    </w:p>
+    <w:p>
+      <w:pPr>
+        <w:jc w:val="both"/>
         <w:rPr>
           <w:rFonts w:ascii="Copperplate Gothic Bold" w:hAnsi="Copperplate Gothic Bold"/>
           <w:b/>
@@ -813,730 +2227,8 @@
           <w:szCs w:val="32"/>
           <w:u w:val="single"/>
         </w:rPr>
-        <w:br/>
-      </w:r>
-    </w:p>
-    <w:p>
-      <w:pPr>
-        <w:ind w:left="3600"/>
-        <w:rPr>
-          <w:rFonts w:ascii="Times New Roman" w:eastAsia="Adobe Gothic Std B" w:hAnsi="Times New Roman" w:cs="Times New Roman"/>
-        </w:rPr>
-      </w:pPr>
-      <w:r>
-        <w:rPr>
-          <w:rFonts w:ascii="Adobe Caslon Pro Bold" w:hAnsi="Adobe Caslon Pro Bold"/>
-          <w:sz w:val="40"/>
-          <w:szCs w:val="40"/>
-        </w:rPr>
-        <w:t>John Smith</w:t>
-      </w:r>
-      <w:r>
-        <w:rPr>
-          <w:rFonts w:ascii="Adobe Caslon Pro Bold" w:hAnsi="Adobe Caslon Pro Bold"/>
-          <w:sz w:val="40"/>
-          <w:szCs w:val="40"/>
-        </w:rPr>
-        <w:br/>
-      </w:r>
-      <w:r>
-        <w:rPr>
-          <w:rFonts w:ascii="Times New Roman" w:eastAsia="Adobe Gothic Std B" w:hAnsi="Times New Roman" w:cs="Times New Roman"/>
-        </w:rPr>
-        <w:t>Age: 42</w:t>
-      </w:r>
-      <w:r>
-        <w:rPr>
-          <w:rFonts w:ascii="Times New Roman" w:eastAsia="Adobe Gothic Std B" w:hAnsi="Times New Roman" w:cs="Times New Roman"/>
-        </w:rPr>
-        <w:br/>
-        <w:t xml:space="preserve">Gender: </w:t>
-      </w:r>
-      <w:r>
-        <w:rPr>
-          <w:rFonts w:ascii="Times New Roman" w:eastAsia="Adobe Gothic Std B" w:hAnsi="Times New Roman" w:cs="Times New Roman"/>
-        </w:rPr>
-        <w:t xml:space="preserve">Male </w:t>
-      </w:r>
-      <w:r>
-        <w:rPr>
-          <w:rFonts w:ascii="Times New Roman" w:eastAsia="Adobe Gothic Std B" w:hAnsi="Times New Roman" w:cs="Times New Roman"/>
-        </w:rPr>
-        <w:br/>
-        <w:t>Occupation: Astrophysics R</w:t>
-      </w:r>
-      <w:r>
-        <w:rPr>
-          <w:rFonts w:ascii="Times New Roman" w:eastAsia="Adobe Gothic Std B" w:hAnsi="Times New Roman" w:cs="Times New Roman"/>
-        </w:rPr>
-        <w:t xml:space="preserve">esearcher </w:t>
-      </w:r>
-      <w:r>
-        <w:rPr>
-          <w:rFonts w:ascii="Times New Roman" w:eastAsia="Adobe Gothic Std B" w:hAnsi="Times New Roman" w:cs="Times New Roman"/>
-        </w:rPr>
-        <w:br/>
-        <w:t>Education: PhD in Astrophysics</w:t>
-      </w:r>
-      <w:r>
-        <w:rPr>
-          <w:rFonts w:ascii="Adobe Caslon Pro Bold" w:hAnsi="Adobe Caslon Pro Bold"/>
-          <w:sz w:val="40"/>
-          <w:szCs w:val="40"/>
-        </w:rPr>
-        <w:br/>
-      </w:r>
-      <w:r>
-        <w:rPr>
-          <w:rFonts w:ascii="Copperplate Gothic Bold" w:hAnsi="Copperplate Gothic Bold"/>
-          <w:sz w:val="40"/>
-          <w:szCs w:val="40"/>
-        </w:rPr>
-        <w:br/>
-      </w:r>
-      <w:r>
-        <w:rPr>
-          <w:rFonts w:ascii="Times New Roman" w:eastAsia="Adobe Gothic Std B" w:hAnsi="Times New Roman" w:cs="Times New Roman"/>
-        </w:rPr>
-        <w:t>Skills:</w:t>
-      </w:r>
-      <w:r>
-        <w:rPr>
-          <w:rFonts w:ascii="Times New Roman" w:eastAsia="Adobe Gothic Std B" w:hAnsi="Times New Roman" w:cs="Times New Roman"/>
-        </w:rPr>
-        <w:br/>
-      </w:r>
-      <w:r>
-        <w:rPr>
-          <w:rFonts w:ascii="Times New Roman" w:eastAsia="Adobe Gothic Std B" w:hAnsi="Times New Roman" w:cs="Times New Roman"/>
-        </w:rPr>
-        <w:t xml:space="preserve">- </w:t>
-      </w:r>
-      <w:r>
-        <w:rPr>
-          <w:rFonts w:ascii="Times New Roman" w:eastAsia="Adobe Gothic Std B" w:hAnsi="Times New Roman" w:cs="Times New Roman"/>
-        </w:rPr>
-        <w:t>Very technical oriented</w:t>
-      </w:r>
-      <w:r>
-        <w:rPr>
-          <w:rFonts w:ascii="Times New Roman" w:eastAsia="Adobe Gothic Std B" w:hAnsi="Times New Roman" w:cs="Times New Roman"/>
-        </w:rPr>
-        <w:br/>
-      </w:r>
-      <w:r>
-        <w:rPr>
-          <w:rFonts w:ascii="Times New Roman" w:eastAsia="Adobe Gothic Std B" w:hAnsi="Times New Roman" w:cs="Times New Roman"/>
-        </w:rPr>
-        <w:t xml:space="preserve">- </w:t>
-      </w:r>
-      <w:r>
-        <w:rPr>
-          <w:rFonts w:ascii="Times New Roman" w:eastAsia="Adobe Gothic Std B" w:hAnsi="Times New Roman" w:cs="Times New Roman"/>
-        </w:rPr>
-        <w:t xml:space="preserve">Uses his laptop and cell phone extensively </w:t>
-      </w:r>
-      <w:r>
-        <w:rPr>
-          <w:rFonts w:ascii="Times New Roman" w:eastAsia="Adobe Gothic Std B" w:hAnsi="Times New Roman" w:cs="Times New Roman"/>
-        </w:rPr>
-        <w:br/>
-      </w:r>
-      <w:r>
-        <w:rPr>
-          <w:rFonts w:ascii="Times New Roman" w:eastAsia="Adobe Gothic Std B" w:hAnsi="Times New Roman" w:cs="Times New Roman"/>
-        </w:rPr>
-        <w:t xml:space="preserve">- </w:t>
-      </w:r>
-      <w:r>
-        <w:rPr>
-          <w:rFonts w:ascii="Times New Roman" w:eastAsia="Adobe Gothic Std B" w:hAnsi="Times New Roman" w:cs="Times New Roman"/>
-        </w:rPr>
-        <w:t xml:space="preserve">Understands and uses databases thoroughly </w:t>
-      </w:r>
-      <w:r>
-        <w:rPr>
-          <w:rFonts w:ascii="Times New Roman" w:eastAsia="Adobe Gothic Std B" w:hAnsi="Times New Roman" w:cs="Times New Roman"/>
-        </w:rPr>
-        <w:br/>
-      </w:r>
-      <w:r>
-        <w:rPr>
-          <w:rFonts w:ascii="Times New Roman" w:eastAsia="Adobe Gothic Std B" w:hAnsi="Times New Roman" w:cs="Times New Roman"/>
-        </w:rPr>
-        <w:t xml:space="preserve">- </w:t>
-      </w:r>
-      <w:r>
-        <w:rPr>
-          <w:rFonts w:ascii="Times New Roman" w:eastAsia="Adobe Gothic Std B" w:hAnsi="Times New Roman" w:cs="Times New Roman"/>
-        </w:rPr>
-        <w:t>Strong understanding of Ma</w:t>
-      </w:r>
-      <w:r>
-        <w:rPr>
-          <w:rFonts w:ascii="Times New Roman" w:eastAsia="Adobe Gothic Std B" w:hAnsi="Times New Roman" w:cs="Times New Roman"/>
-        </w:rPr>
-        <w:t>th, Technology, and Astrophysics</w:t>
-      </w:r>
-      <w:r>
-        <w:rPr>
-          <w:rFonts w:ascii="Times New Roman" w:eastAsia="Adobe Gothic Std B" w:hAnsi="Times New Roman" w:cs="Times New Roman"/>
-        </w:rPr>
-        <w:br/>
-        <w:t>- Fluently speaks English, French, Spanish and Italian</w:t>
-      </w:r>
-      <w:r>
-        <w:rPr>
-          <w:rFonts w:ascii="Times New Roman" w:eastAsia="Adobe Gothic Std B" w:hAnsi="Times New Roman" w:cs="Times New Roman"/>
-        </w:rPr>
-        <w:t xml:space="preserve"> </w:t>
-      </w:r>
-    </w:p>
-    <w:p>
-      <w:pPr>
-        <w:ind w:left="3600" w:hanging="3600"/>
-        <w:rPr>
-          <w:rFonts w:ascii="Times New Roman" w:eastAsia="Adobe Gothic Std B" w:hAnsi="Times New Roman" w:cs="Times New Roman"/>
-        </w:rPr>
-      </w:pPr>
-      <w:r>
-        <w:rPr>
-          <w:rFonts w:ascii="Times New Roman" w:eastAsia="Adobe Gothic Std B" w:hAnsi="Times New Roman" w:cs="Times New Roman"/>
-        </w:rPr>
-        <w:t xml:space="preserve">Email: </w:t>
-      </w:r>
-      <w:hyperlink r:id="rId10" w:history="1">
-        <w:r>
-          <w:rPr>
-            <w:rStyle w:val="Hyperlink"/>
-            <w:rFonts w:ascii="Times New Roman" w:eastAsia="Adobe Gothic Std B" w:hAnsi="Times New Roman" w:cs="Times New Roman"/>
-          </w:rPr>
-          <w:t>johnsmith42@gmail.com</w:t>
-        </w:r>
-      </w:hyperlink>
-      <w:r>
-        <w:rPr>
-          <w:rFonts w:ascii="Times New Roman" w:eastAsia="Adobe Gothic Std B" w:hAnsi="Times New Roman" w:cs="Times New Roman"/>
-        </w:rPr>
-        <w:tab/>
-        <w:t>Environment:</w:t>
-      </w:r>
-      <w:r>
-        <w:rPr>
-          <w:rFonts w:ascii="Times New Roman" w:eastAsia="Adobe Gothic Std B" w:hAnsi="Times New Roman" w:cs="Times New Roman"/>
-        </w:rPr>
-        <w:br/>
-        <w:t>- Spends long hours of work focusing on his research at the lab observatory</w:t>
-      </w:r>
-      <w:r>
-        <w:rPr>
-          <w:rFonts w:ascii="Times New Roman" w:eastAsia="Adobe Gothic Std B" w:hAnsi="Times New Roman" w:cs="Times New Roman"/>
-        </w:rPr>
-        <w:br/>
-        <w:t xml:space="preserve">- Very organized, adaptive and obsessive about details </w:t>
-      </w:r>
-      <w:r>
-        <w:rPr>
-          <w:rFonts w:ascii="Times New Roman" w:eastAsia="Adobe Gothic Std B" w:hAnsi="Times New Roman" w:cs="Times New Roman"/>
-        </w:rPr>
-        <w:br/>
-        <w:t xml:space="preserve">- Values his time </w:t>
-      </w:r>
-      <w:r>
-        <w:rPr>
-          <w:rFonts w:ascii="Times New Roman" w:eastAsia="Adobe Gothic Std B" w:hAnsi="Times New Roman" w:cs="Times New Roman"/>
-        </w:rPr>
-        <w:br/>
-        <w:t>- Likes to keep up to date on new advances in the Astrophysics field and technology</w:t>
-      </w:r>
-    </w:p>
-    <w:p>
-      <w:pPr>
-        <w:ind w:left="3600"/>
-        <w:rPr>
-          <w:rFonts w:ascii="Times New Roman" w:eastAsia="Adobe Gothic Std B" w:hAnsi="Times New Roman" w:cs="Times New Roman"/>
-        </w:rPr>
-      </w:pPr>
-      <w:r>
-        <w:rPr>
-          <w:rFonts w:ascii="Times New Roman" w:eastAsia="Adobe Gothic Std B" w:hAnsi="Times New Roman" w:cs="Times New Roman"/>
-        </w:rPr>
-        <w:t>Goals:</w:t>
-      </w:r>
-      <w:r>
-        <w:rPr>
-          <w:rFonts w:ascii="Times New Roman" w:eastAsia="Adobe Gothic Std B" w:hAnsi="Times New Roman" w:cs="Times New Roman"/>
-        </w:rPr>
-        <w:br/>
-        <w:t>- Wants an up to date and accurate catalogue</w:t>
-      </w:r>
-      <w:r>
-        <w:rPr>
-          <w:rFonts w:ascii="Times New Roman" w:eastAsia="Adobe Gothic Std B" w:hAnsi="Times New Roman" w:cs="Times New Roman"/>
-        </w:rPr>
-        <w:t>.</w:t>
-      </w:r>
-    </w:p>
-    <w:p>
-      <w:pPr>
-        <w:ind w:left="3600"/>
-        <w:rPr>
-          <w:rFonts w:ascii="Times New Roman" w:eastAsia="Adobe Gothic Std B" w:hAnsi="Times New Roman" w:cs="Times New Roman"/>
-        </w:rPr>
-      </w:pPr>
-      <w:r>
-        <w:rPr>
-          <w:rFonts w:ascii="Times New Roman" w:eastAsia="Adobe Gothic Std B" w:hAnsi="Times New Roman" w:cs="Times New Roman"/>
-        </w:rPr>
-        <w:t>Family:</w:t>
-      </w:r>
-      <w:r>
-        <w:rPr>
-          <w:rFonts w:ascii="Times New Roman" w:eastAsia="Adobe Gothic Std B" w:hAnsi="Times New Roman" w:cs="Times New Roman"/>
-        </w:rPr>
-        <w:br/>
-        <w:t>-Has 2 kids and a wife</w:t>
-      </w:r>
-      <w:r>
-        <w:rPr>
-          <w:rFonts w:ascii="Times New Roman" w:eastAsia="Adobe Gothic Std B" w:hAnsi="Times New Roman" w:cs="Times New Roman"/>
-        </w:rPr>
-        <w:br/>
-        <w:t>-Likes to spend his time with his kids and wife</w:t>
-      </w:r>
-      <w:r>
-        <w:rPr>
-          <w:rFonts w:ascii="Times New Roman" w:eastAsia="Adobe Gothic Std B" w:hAnsi="Times New Roman" w:cs="Times New Roman"/>
-        </w:rPr>
-        <w:br/>
-        <w:t>-Takes his family out for a short getaway over the weekend</w:t>
-      </w:r>
-      <w:r>
-        <w:rPr>
-          <w:rFonts w:ascii="Times New Roman" w:eastAsia="Adobe Gothic Std B" w:hAnsi="Times New Roman" w:cs="Times New Roman"/>
-        </w:rPr>
-        <w:br/>
-        <w:t>-Mostly watches a movie at a theatre with his family</w:t>
-      </w:r>
-    </w:p>
-    <w:p>
-      <w:pPr>
-        <w:rPr>
-          <w:rFonts w:ascii="Adobe Caslon Pro Bold" w:hAnsi="Adobe Caslon Pro Bold"/>
-          <w:sz w:val="40"/>
-          <w:szCs w:val="40"/>
-        </w:rPr>
-      </w:pPr>
-      <w:r>
-        <w:rPr>
-          <w:rFonts w:ascii="Copperplate Gothic Bold" w:hAnsi="Copperplate Gothic Bold"/>
-          <w:sz w:val="40"/>
-          <w:szCs w:val="40"/>
-        </w:rPr>
-        <w:br/>
-      </w:r>
-    </w:p>
-    <w:p>
-      <w:pPr>
-        <w:rPr>
-          <w:rFonts w:ascii="Adobe Caslon Pro Bold" w:hAnsi="Adobe Caslon Pro Bold"/>
-          <w:sz w:val="40"/>
-          <w:szCs w:val="40"/>
-        </w:rPr>
-      </w:pPr>
-    </w:p>
-    <w:p>
-      <w:pPr>
-        <w:rPr>
-          <w:rFonts w:ascii="Adobe Caslon Pro Bold" w:hAnsi="Adobe Caslon Pro Bold"/>
-          <w:sz w:val="40"/>
-          <w:szCs w:val="40"/>
-        </w:rPr>
-      </w:pPr>
-    </w:p>
-    <w:p>
-      <w:pPr>
-        <w:rPr>
-          <w:rFonts w:ascii="Adobe Caslon Pro Bold" w:hAnsi="Adobe Caslon Pro Bold"/>
-          <w:sz w:val="40"/>
-          <w:szCs w:val="40"/>
-        </w:rPr>
-      </w:pPr>
-    </w:p>
-    <w:p>
-      <w:pPr>
-        <w:ind w:left="3600"/>
-        <w:rPr>
-          <w:rFonts w:ascii="Times New Roman" w:eastAsia="Adobe Gothic Std B" w:hAnsi="Times New Roman" w:cs="Times New Roman"/>
-        </w:rPr>
-      </w:pPr>
-      <w:bookmarkStart w:id="0" w:name="_GoBack"/>
-      <w:bookmarkEnd w:id="0"/>
-      <w:r>
-        <w:rPr>
-          <w:rFonts w:ascii="Adobe Caslon Pro Bold" w:hAnsi="Adobe Caslon Pro Bold"/>
-          <w:noProof/>
-          <w:sz w:val="40"/>
-          <w:szCs w:val="40"/>
-          <w:lang w:val="en-CA" w:eastAsia="en-CA"/>
-        </w:rPr>
-        <w:lastRenderedPageBreak/>
-        <w:drawing>
-          <wp:anchor distT="0" distB="0" distL="114300" distR="114300" simplePos="0" relativeHeight="251661312" behindDoc="0" locked="0" layoutInCell="1" allowOverlap="1" wp14:anchorId="463B60BC" wp14:editId="6EFAF44B">
-            <wp:simplePos x="0" y="0"/>
-            <wp:positionH relativeFrom="column">
-              <wp:posOffset>-57150</wp:posOffset>
-            </wp:positionH>
-            <wp:positionV relativeFrom="paragraph">
-              <wp:posOffset>2686050</wp:posOffset>
-            </wp:positionV>
-            <wp:extent cx="1762125" cy="257175"/>
-            <wp:effectExtent l="19050" t="0" r="9525" b="0"/>
-            <wp:wrapNone/>
-            <wp:docPr id="9" name="Picture 9"/>
-            <wp:cNvGraphicFramePr>
-              <a:graphicFrameLocks xmlns:a="http://schemas.openxmlformats.org/drawingml/2006/main" noChangeAspect="1"/>
-            </wp:cNvGraphicFramePr>
-            <a:graphic xmlns:a="http://schemas.openxmlformats.org/drawingml/2006/main">
-              <a:graphicData uri="http://schemas.openxmlformats.org/drawingml/2006/picture">
-                <pic:pic xmlns:pic="http://schemas.openxmlformats.org/drawingml/2006/picture">
-                  <pic:nvPicPr>
-                    <pic:cNvPr id="0" name="Picture 9"/>
-                    <pic:cNvPicPr>
-                      <a:picLocks noChangeAspect="1" noChangeArrowheads="1"/>
-                    </pic:cNvPicPr>
-                  </pic:nvPicPr>
-                  <pic:blipFill>
-                    <a:blip r:embed="rId11" cstate="print"/>
-                    <a:srcRect/>
-                    <a:stretch>
-                      <a:fillRect/>
-                    </a:stretch>
-                  </pic:blipFill>
-                  <pic:spPr bwMode="auto">
-                    <a:xfrm>
-                      <a:off x="0" y="0"/>
-                      <a:ext cx="1762125" cy="257175"/>
-                    </a:xfrm>
-                    <a:prstGeom prst="rect">
-                      <a:avLst/>
-                    </a:prstGeom>
-                    <a:noFill/>
-                    <a:ln w="9525">
-                      <a:noFill/>
-                      <a:miter lim="800000"/>
-                      <a:headEnd/>
-                      <a:tailEnd/>
-                    </a:ln>
-                  </pic:spPr>
-                </pic:pic>
-              </a:graphicData>
-            </a:graphic>
-          </wp:anchor>
-        </w:drawing>
-      </w:r>
-      <w:r>
-        <w:rPr>
-          <w:rFonts w:ascii="Adobe Caslon Pro Bold" w:hAnsi="Adobe Caslon Pro Bold"/>
-          <w:noProof/>
-          <w:sz w:val="40"/>
-          <w:szCs w:val="40"/>
-          <w:lang w:val="en-CA" w:eastAsia="en-CA"/>
-        </w:rPr>
-        <w:drawing>
-          <wp:anchor distT="0" distB="0" distL="114300" distR="114300" simplePos="0" relativeHeight="251660288" behindDoc="0" locked="0" layoutInCell="1" allowOverlap="1" wp14:anchorId="2C7AE5F2" wp14:editId="01D442C5">
-            <wp:simplePos x="0" y="0"/>
-            <wp:positionH relativeFrom="column">
-              <wp:posOffset>-228600</wp:posOffset>
-            </wp:positionH>
-            <wp:positionV relativeFrom="paragraph">
-              <wp:posOffset>-57150</wp:posOffset>
-            </wp:positionV>
-            <wp:extent cx="2019300" cy="2695575"/>
-            <wp:effectExtent l="19050" t="0" r="0" b="0"/>
-            <wp:wrapNone/>
-            <wp:docPr id="6" name="Picture 6" descr="https://researchers.adelaide.edu.au/sites/default/files/profile-images/17160.jpeg"/>
-            <wp:cNvGraphicFramePr>
-              <a:graphicFrameLocks xmlns:a="http://schemas.openxmlformats.org/drawingml/2006/main" noChangeAspect="1"/>
-            </wp:cNvGraphicFramePr>
-            <a:graphic xmlns:a="http://schemas.openxmlformats.org/drawingml/2006/main">
-              <a:graphicData uri="http://schemas.openxmlformats.org/drawingml/2006/picture">
-                <pic:pic xmlns:pic="http://schemas.openxmlformats.org/drawingml/2006/picture">
-                  <pic:nvPicPr>
-                    <pic:cNvPr id="0" name="Picture 6" descr="https://researchers.adelaide.edu.au/sites/default/files/profile-images/17160.jpeg"/>
-                    <pic:cNvPicPr>
-                      <a:picLocks noChangeAspect="1" noChangeArrowheads="1"/>
-                    </pic:cNvPicPr>
-                  </pic:nvPicPr>
-                  <pic:blipFill>
-                    <a:blip r:embed="rId12" cstate="print"/>
-                    <a:srcRect/>
-                    <a:stretch>
-                      <a:fillRect/>
-                    </a:stretch>
-                  </pic:blipFill>
-                  <pic:spPr bwMode="auto">
-                    <a:xfrm>
-                      <a:off x="0" y="0"/>
-                      <a:ext cx="2019300" cy="2695575"/>
-                    </a:xfrm>
-                    <a:prstGeom prst="rect">
-                      <a:avLst/>
-                    </a:prstGeom>
-                    <a:noFill/>
-                    <a:ln w="9525">
-                      <a:noFill/>
-                      <a:miter lim="800000"/>
-                      <a:headEnd/>
-                      <a:tailEnd/>
-                    </a:ln>
-                  </pic:spPr>
-                </pic:pic>
-              </a:graphicData>
-            </a:graphic>
-          </wp:anchor>
-        </w:drawing>
-      </w:r>
-      <w:r>
-        <w:rPr>
-          <w:rFonts w:ascii="Adobe Caslon Pro Bold" w:hAnsi="Adobe Caslon Pro Bold"/>
-          <w:sz w:val="40"/>
-          <w:szCs w:val="40"/>
-        </w:rPr>
-        <w:t>Alice Brown</w:t>
-      </w:r>
-      <w:r>
-        <w:rPr>
-          <w:rFonts w:ascii="Adobe Caslon Pro Bold" w:hAnsi="Adobe Caslon Pro Bold"/>
-          <w:sz w:val="40"/>
-          <w:szCs w:val="40"/>
-        </w:rPr>
-        <w:br/>
-      </w:r>
-      <w:r>
-        <w:rPr>
-          <w:rFonts w:ascii="Times New Roman" w:eastAsia="Adobe Gothic Std B" w:hAnsi="Times New Roman" w:cs="Times New Roman"/>
-        </w:rPr>
-        <w:t xml:space="preserve">Age: 34 </w:t>
-      </w:r>
-      <w:r>
-        <w:rPr>
-          <w:rFonts w:ascii="Times New Roman" w:eastAsia="Adobe Gothic Std B" w:hAnsi="Times New Roman" w:cs="Times New Roman"/>
-        </w:rPr>
-        <w:br/>
-        <w:t xml:space="preserve">Gender: Female </w:t>
-      </w:r>
-      <w:r>
-        <w:rPr>
-          <w:rFonts w:ascii="Times New Roman" w:eastAsia="Adobe Gothic Std B" w:hAnsi="Times New Roman" w:cs="Times New Roman"/>
-        </w:rPr>
-        <w:br/>
-        <w:t>Occupation: Professor (Astrophysics)</w:t>
-      </w:r>
-      <w:r>
-        <w:rPr>
-          <w:rFonts w:ascii="Times New Roman" w:eastAsia="Adobe Gothic Std B" w:hAnsi="Times New Roman" w:cs="Times New Roman"/>
-        </w:rPr>
-        <w:br/>
-        <w:t xml:space="preserve">Education: PhD in Astrophysics </w:t>
-      </w:r>
-      <w:r>
-        <w:rPr>
-          <w:rFonts w:ascii="Times New Roman" w:eastAsia="Adobe Gothic Std B" w:hAnsi="Times New Roman" w:cs="Times New Roman"/>
-        </w:rPr>
-        <w:br/>
-      </w:r>
-      <w:r>
-        <w:rPr>
-          <w:rFonts w:ascii="Times New Roman" w:eastAsia="Adobe Gothic Std B" w:hAnsi="Times New Roman" w:cs="Times New Roman"/>
-        </w:rPr>
-        <w:br/>
-        <w:t>Skills:</w:t>
-      </w:r>
-      <w:r>
-        <w:rPr>
-          <w:rFonts w:ascii="Times New Roman" w:eastAsia="Adobe Gothic Std B" w:hAnsi="Times New Roman" w:cs="Times New Roman"/>
-        </w:rPr>
-        <w:br/>
-        <w:t xml:space="preserve">- Multilingual </w:t>
-      </w:r>
-      <w:r>
-        <w:rPr>
-          <w:rFonts w:ascii="Times New Roman" w:eastAsia="Adobe Gothic Std B" w:hAnsi="Times New Roman" w:cs="Times New Roman"/>
-        </w:rPr>
-        <w:br/>
-        <w:t xml:space="preserve">- Uses Computers only when necessary  (doesn’t like to deal with Computer problems) </w:t>
-      </w:r>
-      <w:r>
-        <w:rPr>
-          <w:rFonts w:ascii="Times New Roman" w:eastAsia="Adobe Gothic Std B" w:hAnsi="Times New Roman" w:cs="Times New Roman"/>
-        </w:rPr>
-        <w:br/>
-        <w:t xml:space="preserve">- Uses Work Computer at her office and uses laptop on the go </w:t>
-      </w:r>
-      <w:r>
-        <w:rPr>
-          <w:rFonts w:ascii="Times New Roman" w:eastAsia="Adobe Gothic Std B" w:hAnsi="Times New Roman" w:cs="Times New Roman"/>
-        </w:rPr>
-        <w:br/>
-      </w:r>
-      <w:r>
-        <w:rPr>
-          <w:rFonts w:ascii="Times New Roman" w:eastAsia="Adobe Gothic Std B" w:hAnsi="Times New Roman" w:cs="Times New Roman"/>
-        </w:rPr>
-        <w:br/>
-        <w:t>Environment:</w:t>
-      </w:r>
-      <w:r>
-        <w:rPr>
-          <w:rFonts w:ascii="Times New Roman" w:eastAsia="Adobe Gothic Std B" w:hAnsi="Times New Roman" w:cs="Times New Roman"/>
-        </w:rPr>
-        <w:br/>
-        <w:t xml:space="preserve">- Teaches many University computers </w:t>
-      </w:r>
-      <w:r>
-        <w:rPr>
-          <w:rFonts w:ascii="Times New Roman" w:eastAsia="Adobe Gothic Std B" w:hAnsi="Times New Roman" w:cs="Times New Roman"/>
-        </w:rPr>
-        <w:br/>
-        <w:t xml:space="preserve">- Very busy schedule between work and personal life </w:t>
-      </w:r>
-      <w:r>
-        <w:rPr>
-          <w:rFonts w:ascii="Times New Roman" w:eastAsia="Adobe Gothic Std B" w:hAnsi="Times New Roman" w:cs="Times New Roman"/>
-        </w:rPr>
-        <w:br/>
-      </w:r>
-      <w:r>
-        <w:rPr>
-          <w:rFonts w:ascii="Times New Roman" w:eastAsia="Adobe Gothic Std B" w:hAnsi="Times New Roman" w:cs="Times New Roman"/>
-        </w:rPr>
-        <w:br/>
-        <w:t>Personality:</w:t>
-      </w:r>
-      <w:r>
-        <w:rPr>
-          <w:rFonts w:ascii="Times New Roman" w:eastAsia="Adobe Gothic Std B" w:hAnsi="Times New Roman" w:cs="Times New Roman"/>
-        </w:rPr>
-        <w:br/>
-        <w:t xml:space="preserve">- Fast and efficient worker </w:t>
-      </w:r>
-      <w:r>
-        <w:rPr>
-          <w:rFonts w:ascii="Times New Roman" w:eastAsia="Adobe Gothic Std B" w:hAnsi="Times New Roman" w:cs="Times New Roman"/>
-        </w:rPr>
-        <w:br/>
-        <w:t xml:space="preserve">- impatient and old fashioned </w:t>
-      </w:r>
-      <w:r>
-        <w:rPr>
-          <w:rFonts w:ascii="Times New Roman" w:eastAsia="Adobe Gothic Std B" w:hAnsi="Times New Roman" w:cs="Times New Roman"/>
-        </w:rPr>
-        <w:br/>
-      </w:r>
-      <w:r>
-        <w:rPr>
-          <w:rFonts w:ascii="Times New Roman" w:eastAsia="Adobe Gothic Std B" w:hAnsi="Times New Roman" w:cs="Times New Roman"/>
-        </w:rPr>
-        <w:br/>
-        <w:t xml:space="preserve">Family: </w:t>
-      </w:r>
-      <w:r>
-        <w:rPr>
-          <w:rFonts w:ascii="Times New Roman" w:eastAsia="Adobe Gothic Std B" w:hAnsi="Times New Roman" w:cs="Times New Roman"/>
-        </w:rPr>
-        <w:br/>
-        <w:t xml:space="preserve">- Enjoys spending time with her family </w:t>
-      </w:r>
-    </w:p>
-    <w:p>
-      <w:pPr>
-        <w:ind w:left="3600"/>
-        <w:rPr>
-          <w:rFonts w:ascii="Times New Roman" w:eastAsia="Adobe Gothic Std B" w:hAnsi="Times New Roman" w:cs="Times New Roman"/>
-        </w:rPr>
-      </w:pPr>
-      <w:r>
-        <w:rPr>
-          <w:rFonts w:ascii="Times New Roman" w:eastAsia="Adobe Gothic Std B" w:hAnsi="Times New Roman" w:cs="Times New Roman"/>
-        </w:rPr>
-        <w:t xml:space="preserve">Goals: </w:t>
-      </w:r>
-      <w:r>
-        <w:rPr>
-          <w:rFonts w:ascii="Times New Roman" w:eastAsia="Adobe Gothic Std B" w:hAnsi="Times New Roman" w:cs="Times New Roman"/>
-        </w:rPr>
-        <w:br/>
-        <w:t>- Use the catalogue as a reference</w:t>
-      </w:r>
-    </w:p>
-    <w:p>
-      <w:pPr>
-        <w:ind w:left="3600"/>
-        <w:rPr>
-          <w:rFonts w:ascii="Times New Roman" w:eastAsia="Adobe Gothic Std B" w:hAnsi="Times New Roman" w:cs="Times New Roman"/>
-        </w:rPr>
-      </w:pPr>
-    </w:p>
-    <w:p>
-      <w:pPr>
-        <w:ind w:left="3600"/>
-        <w:rPr>
-          <w:rFonts w:ascii="Times New Roman" w:eastAsia="Adobe Gothic Std B" w:hAnsi="Times New Roman" w:cs="Times New Roman"/>
-        </w:rPr>
-      </w:pPr>
-    </w:p>
-    <w:p>
-      <w:pPr>
-        <w:ind w:left="3600"/>
-        <w:rPr>
-          <w:rFonts w:ascii="Times New Roman" w:eastAsia="Adobe Gothic Std B" w:hAnsi="Times New Roman" w:cs="Times New Roman"/>
-        </w:rPr>
-      </w:pPr>
-    </w:p>
-    <w:p>
-      <w:pPr>
-        <w:ind w:left="3600"/>
-        <w:rPr>
-          <w:rFonts w:ascii="Times New Roman" w:eastAsia="Adobe Gothic Std B" w:hAnsi="Times New Roman" w:cs="Times New Roman"/>
-        </w:rPr>
-      </w:pPr>
-    </w:p>
-    <w:p>
-      <w:pPr>
-        <w:ind w:left="3600"/>
-        <w:rPr>
-          <w:rFonts w:ascii="Times New Roman" w:eastAsia="Adobe Gothic Std B" w:hAnsi="Times New Roman" w:cs="Times New Roman"/>
-        </w:rPr>
-      </w:pPr>
-    </w:p>
-    <w:p>
-      <w:pPr>
-        <w:ind w:left="3600"/>
-        <w:rPr>
-          <w:rFonts w:ascii="Times New Roman" w:eastAsia="Adobe Gothic Std B" w:hAnsi="Times New Roman" w:cs="Times New Roman"/>
-        </w:rPr>
-      </w:pPr>
-    </w:p>
-    <w:p>
-      <w:pPr>
-        <w:ind w:left="3600"/>
-        <w:rPr>
-          <w:rFonts w:ascii="Times New Roman" w:eastAsia="Adobe Gothic Std B" w:hAnsi="Times New Roman" w:cs="Times New Roman"/>
-        </w:rPr>
-      </w:pPr>
-    </w:p>
-    <w:p>
-      <w:pPr>
-        <w:jc w:val="both"/>
-        <w:rPr>
-          <w:rFonts w:ascii="Times New Roman" w:eastAsia="Adobe Gothic Std B" w:hAnsi="Times New Roman" w:cs="Times New Roman"/>
-        </w:rPr>
-      </w:pPr>
-    </w:p>
-    <w:p>
-      <w:pPr>
-        <w:jc w:val="both"/>
+      </w:pPr>
+      <w:r>
         <w:rPr>
           <w:rFonts w:ascii="Copperplate Gothic Bold" w:hAnsi="Copperplate Gothic Bold"/>
           <w:b/>
@@ -1545,16 +2237,7 @@
           <w:szCs w:val="32"/>
           <w:u w:val="single"/>
         </w:rPr>
-      </w:pPr>
-      <w:r>
-        <w:rPr>
-          <w:rFonts w:ascii="Copperplate Gothic Bold" w:hAnsi="Copperplate Gothic Bold"/>
-          <w:b/>
-          <w:color w:val="1F497D" w:themeColor="text2"/>
-          <w:sz w:val="32"/>
-          <w:szCs w:val="32"/>
-          <w:u w:val="single"/>
-        </w:rPr>
+        <w:lastRenderedPageBreak/>
         <w:t>USER STORIES</w:t>
       </w:r>
     </w:p>
@@ -1585,28 +2268,6 @@
         </w:rPr>
         <w:br/>
       </w:r>
-      <w:r>
-        <w:rPr>
-          <w:sz w:val="28"/>
-          <w:szCs w:val="28"/>
-        </w:rPr>
-        <w:t xml:space="preserve">1) I John(Researcher), want to be able to see all catalogue changes, while manually </w:t>
-      </w:r>
-      <w:r>
-        <w:rPr>
-          <w:sz w:val="28"/>
-          <w:szCs w:val="28"/>
-        </w:rPr>
-        <w:lastRenderedPageBreak/>
-        <w:t>merging.</w:t>
-      </w:r>
-      <w:r>
-        <w:rPr>
-          <w:sz w:val="28"/>
-          <w:szCs w:val="28"/>
-        </w:rPr>
-        <w:br/>
-      </w:r>
     </w:p>
     <w:p>
       <w:pPr>
@@ -1621,58 +2282,14 @@
           <w:sz w:val="28"/>
           <w:szCs w:val="28"/>
         </w:rPr>
-        <w:t>2) I John(Researcher), want to be able to resolve conflicts when merging, by choosing which version to merge into the catalogue.</w:t>
-      </w:r>
-      <w:r>
-        <w:rPr>
-          <w:sz w:val="28"/>
-          <w:szCs w:val="28"/>
-        </w:rPr>
-        <w:br/>
-      </w:r>
-      <w:r>
-        <w:rPr>
-          <w:sz w:val="28"/>
-          <w:szCs w:val="28"/>
-        </w:rPr>
-        <w:br/>
-        <w:t>3) I John(Researcher), want to be able to manually update the catalogue by running the program through the command line.</w:t>
-      </w:r>
-      <w:r>
-        <w:rPr>
-          <w:sz w:val="28"/>
-          <w:szCs w:val="28"/>
-        </w:rPr>
-        <w:br/>
-      </w:r>
-      <w:r>
-        <w:rPr>
-          <w:sz w:val="28"/>
-          <w:szCs w:val="28"/>
-        </w:rPr>
-        <w:br/>
-        <w:t>4)</w:t>
-      </w:r>
-      <w:r>
-        <w:rPr>
-          <w:sz w:val="28"/>
-          <w:szCs w:val="28"/>
-        </w:rPr>
-        <w:t xml:space="preserve"> </w:t>
-      </w:r>
-      <w:r>
-        <w:rPr>
-          <w:sz w:val="28"/>
-          <w:szCs w:val="28"/>
-        </w:rPr>
-        <w:t>I John(Researcher), want to be able to configure how often the program runs to automatically merge.</w:t>
-      </w:r>
-      <w:r>
-        <w:rPr>
-          <w:sz w:val="28"/>
-          <w:szCs w:val="28"/>
-        </w:rPr>
-        <w:br/>
+        <w:t>1) I John, a researcher</w:t>
+      </w:r>
+      <w:r>
+        <w:rPr>
+          <w:sz w:val="28"/>
+          <w:szCs w:val="28"/>
+        </w:rPr>
+        <w:t>, want the newly discovered exoplanets and their systems in the other catalogues (NASA and exoplant.eu) added to the open exoplanet catalogue.</w:t>
       </w:r>
     </w:p>
     <w:p>
@@ -1683,35 +2300,6 @@
           <w:szCs w:val="28"/>
         </w:rPr>
       </w:pPr>
-      <w:r>
-        <w:rPr>
-          <w:sz w:val="28"/>
-          <w:szCs w:val="28"/>
-        </w:rPr>
-        <w:t>5) I John(Researcher), want to be notified of any conflict when an automatic merge occurs.</w:t>
-      </w:r>
-      <w:r>
-        <w:rPr>
-          <w:sz w:val="28"/>
-          <w:szCs w:val="28"/>
-        </w:rPr>
-        <w:br/>
-      </w:r>
-      <w:r>
-        <w:rPr>
-          <w:sz w:val="28"/>
-          <w:szCs w:val="28"/>
-        </w:rPr>
-        <w:br/>
-        <w:t>6) I John(Researcher), want to get a report by email after an automatic merge, containing the changes made to the catalogue.</w:t>
-      </w:r>
-      <w:r>
-        <w:rPr>
-          <w:sz w:val="28"/>
-          <w:szCs w:val="28"/>
-        </w:rPr>
-        <w:br/>
-      </w:r>
     </w:p>
     <w:p>
       <w:pPr>
@@ -1726,14 +2314,70 @@
           <w:sz w:val="28"/>
           <w:szCs w:val="28"/>
         </w:rPr>
-        <w:t>7) I John(Researcher) want the git repository to be updated with a successful merged catalogue, so that I have a log of all merges/changes.</w:t>
-      </w:r>
-      <w:r>
-        <w:rPr>
-          <w:sz w:val="28"/>
-          <w:szCs w:val="28"/>
-        </w:rPr>
-        <w:br/>
+        <w:t>2</w:t>
+      </w:r>
+      <w:r>
+        <w:rPr>
+          <w:sz w:val="28"/>
+          <w:szCs w:val="28"/>
+        </w:rPr>
+        <w:t>) I John, a researcher</w:t>
+      </w:r>
+      <w:r>
+        <w:rPr>
+          <w:sz w:val="28"/>
+          <w:szCs w:val="28"/>
+        </w:rPr>
+        <w:t xml:space="preserve">, want to be able to manually </w:t>
+      </w:r>
+      <w:r>
+        <w:rPr>
+          <w:sz w:val="28"/>
+          <w:szCs w:val="28"/>
+        </w:rPr>
+        <w:t>update</w:t>
+      </w:r>
+      <w:r>
+        <w:rPr>
+          <w:sz w:val="28"/>
+          <w:szCs w:val="28"/>
+        </w:rPr>
+        <w:t xml:space="preserve"> the catalogue </w:t>
+      </w:r>
+      <w:r>
+        <w:rPr>
+          <w:sz w:val="28"/>
+          <w:szCs w:val="28"/>
+        </w:rPr>
+        <w:t>by merging</w:t>
+      </w:r>
+      <w:r>
+        <w:rPr>
+          <w:sz w:val="28"/>
+          <w:szCs w:val="28"/>
+        </w:rPr>
+        <w:t xml:space="preserve"> the new </w:t>
+      </w:r>
+      <w:r>
+        <w:rPr>
+          <w:sz w:val="28"/>
+          <w:szCs w:val="28"/>
+        </w:rPr>
+        <w:t>entries from the other catalogues</w:t>
+      </w:r>
+      <w:r>
+        <w:rPr>
+          <w:sz w:val="28"/>
+          <w:szCs w:val="28"/>
+        </w:rPr>
+        <w:t xml:space="preserve"> </w:t>
+      </w:r>
+      <w:r>
+        <w:rPr>
+          <w:sz w:val="28"/>
+          <w:szCs w:val="28"/>
+        </w:rPr>
+        <w:t>by running the program through the command line.</w:t>
       </w:r>
     </w:p>
     <w:p>
@@ -1744,27 +2388,6 @@
           <w:szCs w:val="28"/>
         </w:rPr>
       </w:pPr>
-      <w:r>
-        <w:rPr>
-          <w:sz w:val="28"/>
-          <w:szCs w:val="28"/>
-        </w:rPr>
-        <w:t xml:space="preserve">8) </w:t>
-      </w:r>
-      <w:r>
-        <w:rPr>
-          <w:sz w:val="28"/>
-          <w:szCs w:val="28"/>
-        </w:rPr>
-        <w:t>I John(Researcher) want the new changes when merging to match the units and format of the catalogue.</w:t>
-      </w:r>
-      <w:r>
-        <w:rPr>
-          <w:sz w:val="28"/>
-          <w:szCs w:val="28"/>
-        </w:rPr>
-        <w:br/>
-      </w:r>
     </w:p>
     <w:p>
       <w:pPr>
@@ -1779,7 +2402,437 @@
           <w:sz w:val="28"/>
           <w:szCs w:val="28"/>
         </w:rPr>
-        <w:t>9) I John(Researcher), want the newly discovered exoplanets and their systems in the other catalogues (NASA and exoplant.eu) added to the openexoplanet catalogue.</w:t>
+        <w:t>3</w:t>
+      </w:r>
+      <w:r>
+        <w:rPr>
+          <w:sz w:val="28"/>
+          <w:szCs w:val="28"/>
+        </w:rPr>
+        <w:t>) I John, a researcher</w:t>
+      </w:r>
+      <w:r>
+        <w:rPr>
+          <w:sz w:val="28"/>
+          <w:szCs w:val="28"/>
+        </w:rPr>
+        <w:t xml:space="preserve">, want to be </w:t>
+      </w:r>
+      <w:r>
+        <w:rPr>
+          <w:sz w:val="28"/>
+          <w:szCs w:val="28"/>
+        </w:rPr>
+        <w:t>shown</w:t>
+      </w:r>
+      <w:r>
+        <w:rPr>
+          <w:sz w:val="28"/>
+          <w:szCs w:val="28"/>
+        </w:rPr>
+        <w:t xml:space="preserve"> all </w:t>
+      </w:r>
+      <w:r>
+        <w:rPr>
+          <w:sz w:val="28"/>
+          <w:szCs w:val="28"/>
+        </w:rPr>
+        <w:t xml:space="preserve">new additions and changes made to pre-existing entries </w:t>
+      </w:r>
+      <w:r>
+        <w:rPr>
+          <w:sz w:val="28"/>
+          <w:szCs w:val="28"/>
+        </w:rPr>
+        <w:t>in</w:t>
+      </w:r>
+      <w:r>
+        <w:rPr>
+          <w:sz w:val="28"/>
+          <w:szCs w:val="28"/>
+        </w:rPr>
+        <w:t xml:space="preserve"> the </w:t>
+      </w:r>
+      <w:r>
+        <w:rPr>
+          <w:sz w:val="28"/>
+          <w:szCs w:val="28"/>
+        </w:rPr>
+        <w:t>catalogue</w:t>
+      </w:r>
+      <w:r>
+        <w:rPr>
+          <w:sz w:val="28"/>
+          <w:szCs w:val="28"/>
+        </w:rPr>
+        <w:t xml:space="preserve"> when manually merging</w:t>
+      </w:r>
+      <w:r>
+        <w:rPr>
+          <w:sz w:val="28"/>
+          <w:szCs w:val="28"/>
+        </w:rPr>
+        <w:t xml:space="preserve"> with other catalogues</w:t>
+      </w:r>
+      <w:r>
+        <w:rPr>
+          <w:sz w:val="28"/>
+          <w:szCs w:val="28"/>
+        </w:rPr>
+        <w:t>.</w:t>
+      </w:r>
+    </w:p>
+    <w:p>
+      <w:pPr>
+        <w:pStyle w:val="Standard"/>
+        <w:rPr>
+          <w:sz w:val="28"/>
+          <w:szCs w:val="28"/>
+        </w:rPr>
+      </w:pPr>
+    </w:p>
+    <w:p>
+      <w:pPr>
+        <w:pStyle w:val="Standard"/>
+        <w:rPr>
+          <w:sz w:val="28"/>
+          <w:szCs w:val="28"/>
+        </w:rPr>
+      </w:pPr>
+      <w:r>
+        <w:rPr>
+          <w:sz w:val="28"/>
+          <w:szCs w:val="28"/>
+        </w:rPr>
+        <w:t>4</w:t>
+      </w:r>
+      <w:r>
+        <w:rPr>
+          <w:sz w:val="28"/>
+          <w:szCs w:val="28"/>
+        </w:rPr>
+        <w:t>) I John, a researcher</w:t>
+      </w:r>
+      <w:r>
+        <w:rPr>
+          <w:sz w:val="28"/>
+          <w:szCs w:val="28"/>
+        </w:rPr>
+        <w:t xml:space="preserve">, want to be able to resolve </w:t>
+      </w:r>
+      <w:r>
+        <w:rPr>
+          <w:sz w:val="28"/>
+          <w:szCs w:val="28"/>
+        </w:rPr>
+        <w:t xml:space="preserve">individual </w:t>
+      </w:r>
+      <w:r>
+        <w:rPr>
+          <w:sz w:val="28"/>
+          <w:szCs w:val="28"/>
+        </w:rPr>
+        <w:t xml:space="preserve">conflicts when merging, by choosing which version </w:t>
+      </w:r>
+      <w:r>
+        <w:rPr>
+          <w:sz w:val="28"/>
+          <w:szCs w:val="28"/>
+        </w:rPr>
+        <w:t xml:space="preserve">of a conflict </w:t>
+      </w:r>
+      <w:r>
+        <w:rPr>
+          <w:sz w:val="28"/>
+          <w:szCs w:val="28"/>
+        </w:rPr>
+        <w:t>to merge into the catalogue.</w:t>
+      </w:r>
+      <w:r>
+        <w:rPr>
+          <w:sz w:val="28"/>
+          <w:szCs w:val="28"/>
+        </w:rPr>
+        <w:br/>
+      </w:r>
+      <w:r>
+        <w:rPr>
+          <w:sz w:val="28"/>
+          <w:szCs w:val="28"/>
+        </w:rPr>
+        <w:br/>
+      </w:r>
+      <w:r>
+        <w:rPr>
+          <w:sz w:val="28"/>
+          <w:szCs w:val="28"/>
+        </w:rPr>
+        <w:t>5</w:t>
+      </w:r>
+      <w:r>
+        <w:rPr>
+          <w:sz w:val="28"/>
+          <w:szCs w:val="28"/>
+        </w:rPr>
+        <w:t>)</w:t>
+      </w:r>
+      <w:r>
+        <w:rPr>
+          <w:sz w:val="28"/>
+          <w:szCs w:val="28"/>
+        </w:rPr>
+        <w:t xml:space="preserve"> </w:t>
+      </w:r>
+      <w:r>
+        <w:rPr>
+          <w:sz w:val="28"/>
+          <w:szCs w:val="28"/>
+        </w:rPr>
+        <w:t>I John, a researcher</w:t>
+      </w:r>
+      <w:r>
+        <w:rPr>
+          <w:sz w:val="28"/>
+          <w:szCs w:val="28"/>
+        </w:rPr>
+        <w:t>, want to be able to configure how often the program runs to automatically merge.</w:t>
+      </w:r>
+      <w:r>
+        <w:rPr>
+          <w:sz w:val="28"/>
+          <w:szCs w:val="28"/>
+        </w:rPr>
+        <w:br/>
+      </w:r>
+    </w:p>
+    <w:p>
+      <w:pPr>
+        <w:pStyle w:val="Standard"/>
+        <w:rPr>
+          <w:sz w:val="28"/>
+          <w:szCs w:val="28"/>
+        </w:rPr>
+      </w:pPr>
+      <w:r>
+        <w:rPr>
+          <w:sz w:val="28"/>
+          <w:szCs w:val="28"/>
+        </w:rPr>
+        <w:t>6) I John, a researcher</w:t>
+      </w:r>
+      <w:r>
+        <w:rPr>
+          <w:sz w:val="28"/>
+          <w:szCs w:val="28"/>
+        </w:rPr>
+        <w:t xml:space="preserve">, want to be notified </w:t>
+      </w:r>
+      <w:r>
+        <w:rPr>
+          <w:sz w:val="28"/>
+          <w:szCs w:val="28"/>
+        </w:rPr>
+        <w:t xml:space="preserve">by email </w:t>
+      </w:r>
+      <w:r>
+        <w:rPr>
+          <w:sz w:val="28"/>
+          <w:szCs w:val="28"/>
+        </w:rPr>
+        <w:t>of any conflict when an automatic merge occurs</w:t>
+      </w:r>
+      <w:r>
+        <w:rPr>
+          <w:sz w:val="28"/>
+          <w:szCs w:val="28"/>
+        </w:rPr>
+        <w:t>, so I can manually choose which conflicts to merge</w:t>
+      </w:r>
+      <w:r>
+        <w:rPr>
+          <w:sz w:val="28"/>
+          <w:szCs w:val="28"/>
+        </w:rPr>
+        <w:t>.</w:t>
+      </w:r>
+      <w:r>
+        <w:rPr>
+          <w:sz w:val="28"/>
+          <w:szCs w:val="28"/>
+        </w:rPr>
+        <w:br/>
+      </w:r>
+      <w:r>
+        <w:rPr>
+          <w:sz w:val="28"/>
+          <w:szCs w:val="28"/>
+        </w:rPr>
+        <w:br/>
+      </w:r>
+      <w:r>
+        <w:rPr>
+          <w:sz w:val="28"/>
+          <w:szCs w:val="28"/>
+        </w:rPr>
+        <w:t>7) I John, a r</w:t>
+      </w:r>
+      <w:r>
+        <w:rPr>
+          <w:sz w:val="28"/>
+          <w:szCs w:val="28"/>
+        </w:rPr>
+        <w:t>ese</w:t>
+      </w:r>
+      <w:r>
+        <w:rPr>
+          <w:sz w:val="28"/>
+          <w:szCs w:val="28"/>
+        </w:rPr>
+        <w:t>archer</w:t>
+      </w:r>
+      <w:r>
+        <w:rPr>
+          <w:sz w:val="28"/>
+          <w:szCs w:val="28"/>
+        </w:rPr>
+        <w:t>, want to get a report by email after an automatic merge, containing the changes</w:t>
+      </w:r>
+      <w:r>
+        <w:rPr>
+          <w:sz w:val="28"/>
+          <w:szCs w:val="28"/>
+        </w:rPr>
+        <w:t xml:space="preserve"> and additions</w:t>
+      </w:r>
+      <w:r>
+        <w:rPr>
+          <w:sz w:val="28"/>
+          <w:szCs w:val="28"/>
+        </w:rPr>
+        <w:t xml:space="preserve"> made to the catalogue.</w:t>
+      </w:r>
+      <w:r>
+        <w:rPr>
+          <w:sz w:val="28"/>
+          <w:szCs w:val="28"/>
+        </w:rPr>
+        <w:br/>
+      </w:r>
+    </w:p>
+    <w:p>
+      <w:pPr>
+        <w:pStyle w:val="Standard"/>
+        <w:rPr>
+          <w:sz w:val="28"/>
+          <w:szCs w:val="28"/>
+        </w:rPr>
+      </w:pPr>
+      <w:r>
+        <w:rPr>
+          <w:sz w:val="28"/>
+          <w:szCs w:val="28"/>
+        </w:rPr>
+        <w:t>8) I John, a researcher,</w:t>
+      </w:r>
+      <w:r>
+        <w:rPr>
+          <w:sz w:val="28"/>
+          <w:szCs w:val="28"/>
+        </w:rPr>
+        <w:t xml:space="preserve"> </w:t>
+      </w:r>
+      <w:r>
+        <w:rPr>
+          <w:sz w:val="28"/>
+          <w:szCs w:val="28"/>
+        </w:rPr>
+        <w:t>want</w:t>
+      </w:r>
+      <w:r>
+        <w:rPr>
+          <w:sz w:val="28"/>
+          <w:szCs w:val="28"/>
+        </w:rPr>
+        <w:t xml:space="preserve"> the git repository to be updated with a successful merged catalogue, so that I have a log of all merges/changes</w:t>
+      </w:r>
+      <w:r>
+        <w:rPr>
+          <w:sz w:val="28"/>
+          <w:szCs w:val="28"/>
+        </w:rPr>
+        <w:t xml:space="preserve"> made to the catalogue</w:t>
+      </w:r>
+      <w:r>
+        <w:rPr>
+          <w:sz w:val="28"/>
+          <w:szCs w:val="28"/>
+        </w:rPr>
+        <w:t>.</w:t>
+      </w:r>
+      <w:r>
+        <w:rPr>
+          <w:sz w:val="28"/>
+          <w:szCs w:val="28"/>
+        </w:rPr>
+        <w:br/>
+      </w:r>
+    </w:p>
+    <w:p>
+      <w:pPr>
+        <w:pStyle w:val="Standard"/>
+        <w:rPr>
+          <w:sz w:val="28"/>
+          <w:szCs w:val="28"/>
+        </w:rPr>
+      </w:pPr>
+      <w:r>
+        <w:rPr>
+          <w:sz w:val="28"/>
+          <w:szCs w:val="28"/>
+        </w:rPr>
+        <w:t>9</w:t>
+      </w:r>
+      <w:r>
+        <w:rPr>
+          <w:sz w:val="28"/>
+          <w:szCs w:val="28"/>
+        </w:rPr>
+        <w:t xml:space="preserve">) </w:t>
+      </w:r>
+      <w:r>
+        <w:rPr>
+          <w:sz w:val="28"/>
+          <w:szCs w:val="28"/>
+        </w:rPr>
+        <w:t xml:space="preserve">I John, a researcher, </w:t>
+      </w:r>
+      <w:r>
+        <w:rPr>
+          <w:sz w:val="28"/>
+          <w:szCs w:val="28"/>
+        </w:rPr>
+        <w:t>want the new changes when merging to ma</w:t>
+      </w:r>
+      <w:r>
+        <w:rPr>
+          <w:sz w:val="28"/>
+          <w:szCs w:val="28"/>
+        </w:rPr>
+        <w:t xml:space="preserve">tch the units and format of my </w:t>
+      </w:r>
+      <w:r>
+        <w:rPr>
+          <w:sz w:val="28"/>
+          <w:szCs w:val="28"/>
+        </w:rPr>
+        <w:t>catalogue.</w:t>
+      </w:r>
+      <w:r>
+        <w:rPr>
+          <w:sz w:val="28"/>
+          <w:szCs w:val="28"/>
+        </w:rPr>
+        <w:br/>
       </w:r>
     </w:p>
     <w:p>
@@ -1833,7 +2886,42 @@
           <w:sz w:val="28"/>
           <w:szCs w:val="28"/>
         </w:rPr>
-        <w:t>1) I Alice(Professor), want the application to automatically update the catalogue without triggering it.</w:t>
+        <w:t>1) I Alice, a p</w:t>
+      </w:r>
+      <w:r>
+        <w:rPr>
+          <w:sz w:val="28"/>
+          <w:szCs w:val="28"/>
+        </w:rPr>
+        <w:t xml:space="preserve">rofessor, want the application to automatically </w:t>
+      </w:r>
+      <w:r>
+        <w:rPr>
+          <w:sz w:val="28"/>
+          <w:szCs w:val="28"/>
+        </w:rPr>
+        <w:t xml:space="preserve">and regularly </w:t>
+      </w:r>
+      <w:r>
+        <w:rPr>
+          <w:sz w:val="28"/>
+          <w:szCs w:val="28"/>
+        </w:rPr>
+        <w:t>update the catalogue</w:t>
+      </w:r>
+      <w:r>
+        <w:rPr>
+          <w:sz w:val="28"/>
+          <w:szCs w:val="28"/>
+        </w:rPr>
+        <w:t xml:space="preserve"> by merging other catalogues with it</w:t>
+      </w:r>
+      <w:r>
+        <w:rPr>
+          <w:sz w:val="28"/>
+          <w:szCs w:val="28"/>
+        </w:rPr>
+        <w:t>.</w:t>
       </w:r>
       <w:r>
         <w:rPr>
@@ -1848,8 +2936,24 @@
           <w:szCs w:val="28"/>
         </w:rPr>
         <w:br/>
-        <w:t>2) I Alice(Professor), want the merge to automatically solve any conflicts and apply the changes without my input.</w:t>
-      </w:r>
+      </w:r>
+      <w:bookmarkStart w:id="0" w:name="_GoBack"/>
+      <w:r>
+        <w:rPr>
+          <w:sz w:val="28"/>
+          <w:szCs w:val="28"/>
+        </w:rPr>
+        <w:lastRenderedPageBreak/>
+        <w:t>2) I Alice, a professor</w:t>
+      </w:r>
+      <w:r>
+        <w:rPr>
+          <w:sz w:val="28"/>
+          <w:szCs w:val="28"/>
+        </w:rPr>
+        <w:t>, want the merge to automatically solve any conflicts and apply the changes without my input.</w:t>
+      </w:r>
+      <w:bookmarkEnd w:id="0"/>
     </w:p>
     <w:p>
       <w:pPr>
@@ -1870,8 +2974,8 @@
       </w:pPr>
     </w:p>
     <w:sectPr>
-      <w:footerReference w:type="default" r:id="rId13"/>
-      <w:footerReference w:type="first" r:id="rId14"/>
+      <w:footerReference w:type="default" r:id="rId11"/>
+      <w:footerReference w:type="first" r:id="rId12"/>
       <w:pgSz w:w="12240" w:h="15840"/>
       <w:pgMar w:top="1440" w:right="1440" w:bottom="1440" w:left="1440" w:header="720" w:footer="720" w:gutter="0"/>
       <w:cols w:space="720"/>
@@ -1937,7 +3041,7 @@
           <w:rPr>
             <w:noProof/>
           </w:rPr>
-          <w:t>4</w:t>
+          <w:t>6</w:t>
         </w:r>
         <w:r>
           <w:rPr>
@@ -2122,6 +3226,230 @@
     </w:lvl>
   </w:abstractNum>
   <w:abstractNum w:abstractNumId="1" w15:restartNumberingAfterBreak="0">
+    <w:nsid w:val="0B835B04"/>
+    <w:multiLevelType w:val="hybridMultilevel"/>
+    <w:tmpl w:val="DB003F88"/>
+    <w:lvl w:ilvl="0" w:tplc="3FECB21E">
+      <w:numFmt w:val="bullet"/>
+      <w:lvlText w:val="-"/>
+      <w:lvlJc w:val="left"/>
+      <w:pPr>
+        <w:ind w:left="720" w:hanging="360"/>
+      </w:pPr>
+      <w:rPr>
+        <w:rFonts w:ascii="Times New Roman" w:eastAsia="Adobe Gothic Std B" w:hAnsi="Times New Roman" w:cs="Times New Roman" w:hint="default"/>
+      </w:rPr>
+    </w:lvl>
+    <w:lvl w:ilvl="1" w:tplc="10090003" w:tentative="1">
+      <w:start w:val="1"/>
+      <w:numFmt w:val="bullet"/>
+      <w:lvlText w:val="o"/>
+      <w:lvlJc w:val="left"/>
+      <w:pPr>
+        <w:ind w:left="1440" w:hanging="360"/>
+      </w:pPr>
+      <w:rPr>
+        <w:rFonts w:ascii="Courier New" w:hAnsi="Courier New" w:cs="Courier New" w:hint="default"/>
+      </w:rPr>
+    </w:lvl>
+    <w:lvl w:ilvl="2" w:tplc="10090005" w:tentative="1">
+      <w:start w:val="1"/>
+      <w:numFmt w:val="bullet"/>
+      <w:lvlText w:val=""/>
+      <w:lvlJc w:val="left"/>
+      <w:pPr>
+        <w:ind w:left="2160" w:hanging="360"/>
+      </w:pPr>
+      <w:rPr>
+        <w:rFonts w:ascii="Wingdings" w:hAnsi="Wingdings" w:hint="default"/>
+      </w:rPr>
+    </w:lvl>
+    <w:lvl w:ilvl="3" w:tplc="10090001" w:tentative="1">
+      <w:start w:val="1"/>
+      <w:numFmt w:val="bullet"/>
+      <w:lvlText w:val=""/>
+      <w:lvlJc w:val="left"/>
+      <w:pPr>
+        <w:ind w:left="2880" w:hanging="360"/>
+      </w:pPr>
+      <w:rPr>
+        <w:rFonts w:ascii="Symbol" w:hAnsi="Symbol" w:hint="default"/>
+      </w:rPr>
+    </w:lvl>
+    <w:lvl w:ilvl="4" w:tplc="10090003" w:tentative="1">
+      <w:start w:val="1"/>
+      <w:numFmt w:val="bullet"/>
+      <w:lvlText w:val="o"/>
+      <w:lvlJc w:val="left"/>
+      <w:pPr>
+        <w:ind w:left="3600" w:hanging="360"/>
+      </w:pPr>
+      <w:rPr>
+        <w:rFonts w:ascii="Courier New" w:hAnsi="Courier New" w:cs="Courier New" w:hint="default"/>
+      </w:rPr>
+    </w:lvl>
+    <w:lvl w:ilvl="5" w:tplc="10090005" w:tentative="1">
+      <w:start w:val="1"/>
+      <w:numFmt w:val="bullet"/>
+      <w:lvlText w:val=""/>
+      <w:lvlJc w:val="left"/>
+      <w:pPr>
+        <w:ind w:left="4320" w:hanging="360"/>
+      </w:pPr>
+      <w:rPr>
+        <w:rFonts w:ascii="Wingdings" w:hAnsi="Wingdings" w:hint="default"/>
+      </w:rPr>
+    </w:lvl>
+    <w:lvl w:ilvl="6" w:tplc="10090001" w:tentative="1">
+      <w:start w:val="1"/>
+      <w:numFmt w:val="bullet"/>
+      <w:lvlText w:val=""/>
+      <w:lvlJc w:val="left"/>
+      <w:pPr>
+        <w:ind w:left="5040" w:hanging="360"/>
+      </w:pPr>
+      <w:rPr>
+        <w:rFonts w:ascii="Symbol" w:hAnsi="Symbol" w:hint="default"/>
+      </w:rPr>
+    </w:lvl>
+    <w:lvl w:ilvl="7" w:tplc="10090003" w:tentative="1">
+      <w:start w:val="1"/>
+      <w:numFmt w:val="bullet"/>
+      <w:lvlText w:val="o"/>
+      <w:lvlJc w:val="left"/>
+      <w:pPr>
+        <w:ind w:left="5760" w:hanging="360"/>
+      </w:pPr>
+      <w:rPr>
+        <w:rFonts w:ascii="Courier New" w:hAnsi="Courier New" w:cs="Courier New" w:hint="default"/>
+      </w:rPr>
+    </w:lvl>
+    <w:lvl w:ilvl="8" w:tplc="10090005" w:tentative="1">
+      <w:start w:val="1"/>
+      <w:numFmt w:val="bullet"/>
+      <w:lvlText w:val=""/>
+      <w:lvlJc w:val="left"/>
+      <w:pPr>
+        <w:ind w:left="6480" w:hanging="360"/>
+      </w:pPr>
+      <w:rPr>
+        <w:rFonts w:ascii="Wingdings" w:hAnsi="Wingdings" w:hint="default"/>
+      </w:rPr>
+    </w:lvl>
+  </w:abstractNum>
+  <w:abstractNum w:abstractNumId="2" w15:restartNumberingAfterBreak="0">
+    <w:nsid w:val="1DC96103"/>
+    <w:multiLevelType w:val="hybridMultilevel"/>
+    <w:tmpl w:val="4B8EF272"/>
+    <w:lvl w:ilvl="0" w:tplc="CC88391C">
+      <w:numFmt w:val="bullet"/>
+      <w:lvlText w:val="-"/>
+      <w:lvlJc w:val="left"/>
+      <w:pPr>
+        <w:ind w:left="720" w:hanging="360"/>
+      </w:pPr>
+      <w:rPr>
+        <w:rFonts w:ascii="Times New Roman" w:eastAsia="Adobe Gothic Std B" w:hAnsi="Times New Roman" w:cs="Times New Roman" w:hint="default"/>
+      </w:rPr>
+    </w:lvl>
+    <w:lvl w:ilvl="1" w:tplc="10090003" w:tentative="1">
+      <w:start w:val="1"/>
+      <w:numFmt w:val="bullet"/>
+      <w:lvlText w:val="o"/>
+      <w:lvlJc w:val="left"/>
+      <w:pPr>
+        <w:ind w:left="1440" w:hanging="360"/>
+      </w:pPr>
+      <w:rPr>
+        <w:rFonts w:ascii="Courier New" w:hAnsi="Courier New" w:cs="Courier New" w:hint="default"/>
+      </w:rPr>
+    </w:lvl>
+    <w:lvl w:ilvl="2" w:tplc="10090005" w:tentative="1">
+      <w:start w:val="1"/>
+      <w:numFmt w:val="bullet"/>
+      <w:lvlText w:val=""/>
+      <w:lvlJc w:val="left"/>
+      <w:pPr>
+        <w:ind w:left="2160" w:hanging="360"/>
+      </w:pPr>
+      <w:rPr>
+        <w:rFonts w:ascii="Wingdings" w:hAnsi="Wingdings" w:hint="default"/>
+      </w:rPr>
+    </w:lvl>
+    <w:lvl w:ilvl="3" w:tplc="10090001" w:tentative="1">
+      <w:start w:val="1"/>
+      <w:numFmt w:val="bullet"/>
+      <w:lvlText w:val=""/>
+      <w:lvlJc w:val="left"/>
+      <w:pPr>
+        <w:ind w:left="2880" w:hanging="360"/>
+      </w:pPr>
+      <w:rPr>
+        <w:rFonts w:ascii="Symbol" w:hAnsi="Symbol" w:hint="default"/>
+      </w:rPr>
+    </w:lvl>
+    <w:lvl w:ilvl="4" w:tplc="10090003" w:tentative="1">
+      <w:start w:val="1"/>
+      <w:numFmt w:val="bullet"/>
+      <w:lvlText w:val="o"/>
+      <w:lvlJc w:val="left"/>
+      <w:pPr>
+        <w:ind w:left="3600" w:hanging="360"/>
+      </w:pPr>
+      <w:rPr>
+        <w:rFonts w:ascii="Courier New" w:hAnsi="Courier New" w:cs="Courier New" w:hint="default"/>
+      </w:rPr>
+    </w:lvl>
+    <w:lvl w:ilvl="5" w:tplc="10090005" w:tentative="1">
+      <w:start w:val="1"/>
+      <w:numFmt w:val="bullet"/>
+      <w:lvlText w:val=""/>
+      <w:lvlJc w:val="left"/>
+      <w:pPr>
+        <w:ind w:left="4320" w:hanging="360"/>
+      </w:pPr>
+      <w:rPr>
+        <w:rFonts w:ascii="Wingdings" w:hAnsi="Wingdings" w:hint="default"/>
+      </w:rPr>
+    </w:lvl>
+    <w:lvl w:ilvl="6" w:tplc="10090001" w:tentative="1">
+      <w:start w:val="1"/>
+      <w:numFmt w:val="bullet"/>
+      <w:lvlText w:val=""/>
+      <w:lvlJc w:val="left"/>
+      <w:pPr>
+        <w:ind w:left="5040" w:hanging="360"/>
+      </w:pPr>
+      <w:rPr>
+        <w:rFonts w:ascii="Symbol" w:hAnsi="Symbol" w:hint="default"/>
+      </w:rPr>
+    </w:lvl>
+    <w:lvl w:ilvl="7" w:tplc="10090003" w:tentative="1">
+      <w:start w:val="1"/>
+      <w:numFmt w:val="bullet"/>
+      <w:lvlText w:val="o"/>
+      <w:lvlJc w:val="left"/>
+      <w:pPr>
+        <w:ind w:left="5760" w:hanging="360"/>
+      </w:pPr>
+      <w:rPr>
+        <w:rFonts w:ascii="Courier New" w:hAnsi="Courier New" w:cs="Courier New" w:hint="default"/>
+      </w:rPr>
+    </w:lvl>
+    <w:lvl w:ilvl="8" w:tplc="10090005" w:tentative="1">
+      <w:start w:val="1"/>
+      <w:numFmt w:val="bullet"/>
+      <w:lvlText w:val=""/>
+      <w:lvlJc w:val="left"/>
+      <w:pPr>
+        <w:ind w:left="6480" w:hanging="360"/>
+      </w:pPr>
+      <w:rPr>
+        <w:rFonts w:ascii="Wingdings" w:hAnsi="Wingdings" w:hint="default"/>
+      </w:rPr>
+    </w:lvl>
+  </w:abstractNum>
+  <w:abstractNum w:abstractNumId="3" w15:restartNumberingAfterBreak="0">
     <w:nsid w:val="1DDD6F1B"/>
     <w:multiLevelType w:val="hybridMultilevel"/>
     <w:tmpl w:val="D17C361E"/>
@@ -2233,7 +3561,7 @@
       </w:rPr>
     </w:lvl>
   </w:abstractNum>
-  <w:abstractNum w:abstractNumId="2" w15:restartNumberingAfterBreak="0">
+  <w:abstractNum w:abstractNumId="4" w15:restartNumberingAfterBreak="0">
     <w:nsid w:val="1E9914F1"/>
     <w:multiLevelType w:val="hybridMultilevel"/>
     <w:tmpl w:val="8F54FDB6"/>
@@ -2322,7 +3650,232 @@
       </w:pPr>
     </w:lvl>
   </w:abstractNum>
-  <w:abstractNum w:abstractNumId="3" w15:restartNumberingAfterBreak="0">
+  <w:abstractNum w:abstractNumId="5" w15:restartNumberingAfterBreak="0">
+    <w:nsid w:val="2E8014F4"/>
+    <w:multiLevelType w:val="hybridMultilevel"/>
+    <w:tmpl w:val="65C80A86"/>
+    <w:lvl w:ilvl="0" w:tplc="15DE65D0">
+      <w:numFmt w:val="bullet"/>
+      <w:lvlText w:val="-"/>
+      <w:lvlJc w:val="left"/>
+      <w:pPr>
+        <w:ind w:left="720" w:hanging="360"/>
+      </w:pPr>
+      <w:rPr>
+        <w:rFonts w:ascii="Times New Roman" w:eastAsia="Adobe Gothic Std B" w:hAnsi="Times New Roman" w:cs="Times New Roman" w:hint="default"/>
+      </w:rPr>
+    </w:lvl>
+    <w:lvl w:ilvl="1" w:tplc="10090003" w:tentative="1">
+      <w:start w:val="1"/>
+      <w:numFmt w:val="bullet"/>
+      <w:lvlText w:val="o"/>
+      <w:lvlJc w:val="left"/>
+      <w:pPr>
+        <w:ind w:left="1440" w:hanging="360"/>
+      </w:pPr>
+      <w:rPr>
+        <w:rFonts w:ascii="Courier New" w:hAnsi="Courier New" w:cs="Courier New" w:hint="default"/>
+      </w:rPr>
+    </w:lvl>
+    <w:lvl w:ilvl="2" w:tplc="10090005" w:tentative="1">
+      <w:start w:val="1"/>
+      <w:numFmt w:val="bullet"/>
+      <w:lvlText w:val=""/>
+      <w:lvlJc w:val="left"/>
+      <w:pPr>
+        <w:ind w:left="2160" w:hanging="360"/>
+      </w:pPr>
+      <w:rPr>
+        <w:rFonts w:ascii="Wingdings" w:hAnsi="Wingdings" w:hint="default"/>
+      </w:rPr>
+    </w:lvl>
+    <w:lvl w:ilvl="3" w:tplc="10090001" w:tentative="1">
+      <w:start w:val="1"/>
+      <w:numFmt w:val="bullet"/>
+      <w:lvlText w:val=""/>
+      <w:lvlJc w:val="left"/>
+      <w:pPr>
+        <w:ind w:left="2880" w:hanging="360"/>
+      </w:pPr>
+      <w:rPr>
+        <w:rFonts w:ascii="Symbol" w:hAnsi="Symbol" w:hint="default"/>
+      </w:rPr>
+    </w:lvl>
+    <w:lvl w:ilvl="4" w:tplc="10090003" w:tentative="1">
+      <w:start w:val="1"/>
+      <w:numFmt w:val="bullet"/>
+      <w:lvlText w:val="o"/>
+      <w:lvlJc w:val="left"/>
+      <w:pPr>
+        <w:ind w:left="3600" w:hanging="360"/>
+      </w:pPr>
+      <w:rPr>
+        <w:rFonts w:ascii="Courier New" w:hAnsi="Courier New" w:cs="Courier New" w:hint="default"/>
+      </w:rPr>
+    </w:lvl>
+    <w:lvl w:ilvl="5" w:tplc="10090005" w:tentative="1">
+      <w:start w:val="1"/>
+      <w:numFmt w:val="bullet"/>
+      <w:lvlText w:val=""/>
+      <w:lvlJc w:val="left"/>
+      <w:pPr>
+        <w:ind w:left="4320" w:hanging="360"/>
+      </w:pPr>
+      <w:rPr>
+        <w:rFonts w:ascii="Wingdings" w:hAnsi="Wingdings" w:hint="default"/>
+      </w:rPr>
+    </w:lvl>
+    <w:lvl w:ilvl="6" w:tplc="10090001" w:tentative="1">
+      <w:start w:val="1"/>
+      <w:numFmt w:val="bullet"/>
+      <w:lvlText w:val=""/>
+      <w:lvlJc w:val="left"/>
+      <w:pPr>
+        <w:ind w:left="5040" w:hanging="360"/>
+      </w:pPr>
+      <w:rPr>
+        <w:rFonts w:ascii="Symbol" w:hAnsi="Symbol" w:hint="default"/>
+      </w:rPr>
+    </w:lvl>
+    <w:lvl w:ilvl="7" w:tplc="10090003" w:tentative="1">
+      <w:start w:val="1"/>
+      <w:numFmt w:val="bullet"/>
+      <w:lvlText w:val="o"/>
+      <w:lvlJc w:val="left"/>
+      <w:pPr>
+        <w:ind w:left="5760" w:hanging="360"/>
+      </w:pPr>
+      <w:rPr>
+        <w:rFonts w:ascii="Courier New" w:hAnsi="Courier New" w:cs="Courier New" w:hint="default"/>
+      </w:rPr>
+    </w:lvl>
+    <w:lvl w:ilvl="8" w:tplc="10090005" w:tentative="1">
+      <w:start w:val="1"/>
+      <w:numFmt w:val="bullet"/>
+      <w:lvlText w:val=""/>
+      <w:lvlJc w:val="left"/>
+      <w:pPr>
+        <w:ind w:left="6480" w:hanging="360"/>
+      </w:pPr>
+      <w:rPr>
+        <w:rFonts w:ascii="Wingdings" w:hAnsi="Wingdings" w:hint="default"/>
+      </w:rPr>
+    </w:lvl>
+  </w:abstractNum>
+  <w:abstractNum w:abstractNumId="6" w15:restartNumberingAfterBreak="0">
+    <w:nsid w:val="313A3BD8"/>
+    <w:multiLevelType w:val="hybridMultilevel"/>
+    <w:tmpl w:val="257A0E60"/>
+    <w:lvl w:ilvl="0" w:tplc="001CB3A4">
+      <w:numFmt w:val="bullet"/>
+      <w:lvlText w:val="-"/>
+      <w:lvlJc w:val="left"/>
+      <w:pPr>
+        <w:ind w:left="720" w:hanging="360"/>
+      </w:pPr>
+      <w:rPr>
+        <w:rFonts w:ascii="Times New Roman" w:eastAsia="Adobe Gothic Std B" w:hAnsi="Times New Roman" w:cs="Times New Roman" w:hint="default"/>
+        <w:sz w:val="24"/>
+      </w:rPr>
+    </w:lvl>
+    <w:lvl w:ilvl="1" w:tplc="10090003" w:tentative="1">
+      <w:start w:val="1"/>
+      <w:numFmt w:val="bullet"/>
+      <w:lvlText w:val="o"/>
+      <w:lvlJc w:val="left"/>
+      <w:pPr>
+        <w:ind w:left="1440" w:hanging="360"/>
+      </w:pPr>
+      <w:rPr>
+        <w:rFonts w:ascii="Courier New" w:hAnsi="Courier New" w:cs="Courier New" w:hint="default"/>
+      </w:rPr>
+    </w:lvl>
+    <w:lvl w:ilvl="2" w:tplc="10090005" w:tentative="1">
+      <w:start w:val="1"/>
+      <w:numFmt w:val="bullet"/>
+      <w:lvlText w:val=""/>
+      <w:lvlJc w:val="left"/>
+      <w:pPr>
+        <w:ind w:left="2160" w:hanging="360"/>
+      </w:pPr>
+      <w:rPr>
+        <w:rFonts w:ascii="Wingdings" w:hAnsi="Wingdings" w:hint="default"/>
+      </w:rPr>
+    </w:lvl>
+    <w:lvl w:ilvl="3" w:tplc="10090001" w:tentative="1">
+      <w:start w:val="1"/>
+      <w:numFmt w:val="bullet"/>
+      <w:lvlText w:val=""/>
+      <w:lvlJc w:val="left"/>
+      <w:pPr>
+        <w:ind w:left="2880" w:hanging="360"/>
+      </w:pPr>
+      <w:rPr>
+        <w:rFonts w:ascii="Symbol" w:hAnsi="Symbol" w:hint="default"/>
+      </w:rPr>
+    </w:lvl>
+    <w:lvl w:ilvl="4" w:tplc="10090003" w:tentative="1">
+      <w:start w:val="1"/>
+      <w:numFmt w:val="bullet"/>
+      <w:lvlText w:val="o"/>
+      <w:lvlJc w:val="left"/>
+      <w:pPr>
+        <w:ind w:left="3600" w:hanging="360"/>
+      </w:pPr>
+      <w:rPr>
+        <w:rFonts w:ascii="Courier New" w:hAnsi="Courier New" w:cs="Courier New" w:hint="default"/>
+      </w:rPr>
+    </w:lvl>
+    <w:lvl w:ilvl="5" w:tplc="10090005" w:tentative="1">
+      <w:start w:val="1"/>
+      <w:numFmt w:val="bullet"/>
+      <w:lvlText w:val=""/>
+      <w:lvlJc w:val="left"/>
+      <w:pPr>
+        <w:ind w:left="4320" w:hanging="360"/>
+      </w:pPr>
+      <w:rPr>
+        <w:rFonts w:ascii="Wingdings" w:hAnsi="Wingdings" w:hint="default"/>
+      </w:rPr>
+    </w:lvl>
+    <w:lvl w:ilvl="6" w:tplc="10090001" w:tentative="1">
+      <w:start w:val="1"/>
+      <w:numFmt w:val="bullet"/>
+      <w:lvlText w:val=""/>
+      <w:lvlJc w:val="left"/>
+      <w:pPr>
+        <w:ind w:left="5040" w:hanging="360"/>
+      </w:pPr>
+      <w:rPr>
+        <w:rFonts w:ascii="Symbol" w:hAnsi="Symbol" w:hint="default"/>
+      </w:rPr>
+    </w:lvl>
+    <w:lvl w:ilvl="7" w:tplc="10090003" w:tentative="1">
+      <w:start w:val="1"/>
+      <w:numFmt w:val="bullet"/>
+      <w:lvlText w:val="o"/>
+      <w:lvlJc w:val="left"/>
+      <w:pPr>
+        <w:ind w:left="5760" w:hanging="360"/>
+      </w:pPr>
+      <w:rPr>
+        <w:rFonts w:ascii="Courier New" w:hAnsi="Courier New" w:cs="Courier New" w:hint="default"/>
+      </w:rPr>
+    </w:lvl>
+    <w:lvl w:ilvl="8" w:tplc="10090005" w:tentative="1">
+      <w:start w:val="1"/>
+      <w:numFmt w:val="bullet"/>
+      <w:lvlText w:val=""/>
+      <w:lvlJc w:val="left"/>
+      <w:pPr>
+        <w:ind w:left="6480" w:hanging="360"/>
+      </w:pPr>
+      <w:rPr>
+        <w:rFonts w:ascii="Wingdings" w:hAnsi="Wingdings" w:hint="default"/>
+      </w:rPr>
+    </w:lvl>
+  </w:abstractNum>
+  <w:abstractNum w:abstractNumId="7" w15:restartNumberingAfterBreak="0">
     <w:nsid w:val="348045DD"/>
     <w:multiLevelType w:val="hybridMultilevel"/>
     <w:tmpl w:val="0DF860A4"/>
@@ -2411,7 +3964,7 @@
       </w:pPr>
     </w:lvl>
   </w:abstractNum>
-  <w:abstractNum w:abstractNumId="4" w15:restartNumberingAfterBreak="0">
+  <w:abstractNum w:abstractNumId="8" w15:restartNumberingAfterBreak="0">
     <w:nsid w:val="3E7011DE"/>
     <w:multiLevelType w:val="hybridMultilevel"/>
     <w:tmpl w:val="F580FBD0"/>
@@ -2500,7 +4053,7 @@
       </w:pPr>
     </w:lvl>
   </w:abstractNum>
-  <w:abstractNum w:abstractNumId="5" w15:restartNumberingAfterBreak="0">
+  <w:abstractNum w:abstractNumId="9" w15:restartNumberingAfterBreak="0">
     <w:nsid w:val="48B162C6"/>
     <w:multiLevelType w:val="hybridMultilevel"/>
     <w:tmpl w:val="99D28E94"/>
@@ -2589,7 +4142,120 @@
       </w:pPr>
     </w:lvl>
   </w:abstractNum>
-  <w:abstractNum w:abstractNumId="6" w15:restartNumberingAfterBreak="0">
+  <w:abstractNum w:abstractNumId="10" w15:restartNumberingAfterBreak="0">
+    <w:nsid w:val="59EA2B8B"/>
+    <w:multiLevelType w:val="hybridMultilevel"/>
+    <w:tmpl w:val="B24C7B84"/>
+    <w:lvl w:ilvl="0" w:tplc="5DE8F828">
+      <w:numFmt w:val="bullet"/>
+      <w:lvlText w:val="-"/>
+      <w:lvlJc w:val="left"/>
+      <w:pPr>
+        <w:ind w:left="720" w:hanging="360"/>
+      </w:pPr>
+      <w:rPr>
+        <w:rFonts w:ascii="Times New Roman" w:eastAsia="Adobe Gothic Std B" w:hAnsi="Times New Roman" w:cs="Times New Roman" w:hint="default"/>
+        <w:sz w:val="22"/>
+      </w:rPr>
+    </w:lvl>
+    <w:lvl w:ilvl="1" w:tplc="10090003" w:tentative="1">
+      <w:start w:val="1"/>
+      <w:numFmt w:val="bullet"/>
+      <w:lvlText w:val="o"/>
+      <w:lvlJc w:val="left"/>
+      <w:pPr>
+        <w:ind w:left="1440" w:hanging="360"/>
+      </w:pPr>
+      <w:rPr>
+        <w:rFonts w:ascii="Courier New" w:hAnsi="Courier New" w:cs="Courier New" w:hint="default"/>
+      </w:rPr>
+    </w:lvl>
+    <w:lvl w:ilvl="2" w:tplc="10090005" w:tentative="1">
+      <w:start w:val="1"/>
+      <w:numFmt w:val="bullet"/>
+      <w:lvlText w:val=""/>
+      <w:lvlJc w:val="left"/>
+      <w:pPr>
+        <w:ind w:left="2160" w:hanging="360"/>
+      </w:pPr>
+      <w:rPr>
+        <w:rFonts w:ascii="Wingdings" w:hAnsi="Wingdings" w:hint="default"/>
+      </w:rPr>
+    </w:lvl>
+    <w:lvl w:ilvl="3" w:tplc="10090001" w:tentative="1">
+      <w:start w:val="1"/>
+      <w:numFmt w:val="bullet"/>
+      <w:lvlText w:val=""/>
+      <w:lvlJc w:val="left"/>
+      <w:pPr>
+        <w:ind w:left="2880" w:hanging="360"/>
+      </w:pPr>
+      <w:rPr>
+        <w:rFonts w:ascii="Symbol" w:hAnsi="Symbol" w:hint="default"/>
+      </w:rPr>
+    </w:lvl>
+    <w:lvl w:ilvl="4" w:tplc="10090003" w:tentative="1">
+      <w:start w:val="1"/>
+      <w:numFmt w:val="bullet"/>
+      <w:lvlText w:val="o"/>
+      <w:lvlJc w:val="left"/>
+      <w:pPr>
+        <w:ind w:left="3600" w:hanging="360"/>
+      </w:pPr>
+      <w:rPr>
+        <w:rFonts w:ascii="Courier New" w:hAnsi="Courier New" w:cs="Courier New" w:hint="default"/>
+      </w:rPr>
+    </w:lvl>
+    <w:lvl w:ilvl="5" w:tplc="10090005" w:tentative="1">
+      <w:start w:val="1"/>
+      <w:numFmt w:val="bullet"/>
+      <w:lvlText w:val=""/>
+      <w:lvlJc w:val="left"/>
+      <w:pPr>
+        <w:ind w:left="4320" w:hanging="360"/>
+      </w:pPr>
+      <w:rPr>
+        <w:rFonts w:ascii="Wingdings" w:hAnsi="Wingdings" w:hint="default"/>
+      </w:rPr>
+    </w:lvl>
+    <w:lvl w:ilvl="6" w:tplc="10090001" w:tentative="1">
+      <w:start w:val="1"/>
+      <w:numFmt w:val="bullet"/>
+      <w:lvlText w:val=""/>
+      <w:lvlJc w:val="left"/>
+      <w:pPr>
+        <w:ind w:left="5040" w:hanging="360"/>
+      </w:pPr>
+      <w:rPr>
+        <w:rFonts w:ascii="Symbol" w:hAnsi="Symbol" w:hint="default"/>
+      </w:rPr>
+    </w:lvl>
+    <w:lvl w:ilvl="7" w:tplc="10090003" w:tentative="1">
+      <w:start w:val="1"/>
+      <w:numFmt w:val="bullet"/>
+      <w:lvlText w:val="o"/>
+      <w:lvlJc w:val="left"/>
+      <w:pPr>
+        <w:ind w:left="5760" w:hanging="360"/>
+      </w:pPr>
+      <w:rPr>
+        <w:rFonts w:ascii="Courier New" w:hAnsi="Courier New" w:cs="Courier New" w:hint="default"/>
+      </w:rPr>
+    </w:lvl>
+    <w:lvl w:ilvl="8" w:tplc="10090005" w:tentative="1">
+      <w:start w:val="1"/>
+      <w:numFmt w:val="bullet"/>
+      <w:lvlText w:val=""/>
+      <w:lvlJc w:val="left"/>
+      <w:pPr>
+        <w:ind w:left="6480" w:hanging="360"/>
+      </w:pPr>
+      <w:rPr>
+        <w:rFonts w:ascii="Wingdings" w:hAnsi="Wingdings" w:hint="default"/>
+      </w:rPr>
+    </w:lvl>
+  </w:abstractNum>
+  <w:abstractNum w:abstractNumId="11" w15:restartNumberingAfterBreak="0">
     <w:nsid w:val="5AED0E11"/>
     <w:multiLevelType w:val="hybridMultilevel"/>
     <w:tmpl w:val="80D84B62"/>
@@ -2678,7 +4344,7 @@
       </w:pPr>
     </w:lvl>
   </w:abstractNum>
-  <w:abstractNum w:abstractNumId="7" w15:restartNumberingAfterBreak="0">
+  <w:abstractNum w:abstractNumId="12" w15:restartNumberingAfterBreak="0">
     <w:nsid w:val="75BA2D22"/>
     <w:multiLevelType w:val="hybridMultilevel"/>
     <w:tmpl w:val="B0040104"/>
@@ -2767,7 +4433,7 @@
       </w:pPr>
     </w:lvl>
   </w:abstractNum>
-  <w:abstractNum w:abstractNumId="8" w15:restartNumberingAfterBreak="0">
+  <w:abstractNum w:abstractNumId="13" w15:restartNumberingAfterBreak="0">
     <w:nsid w:val="79EB7F21"/>
     <w:multiLevelType w:val="multilevel"/>
     <w:tmpl w:val="D5801656"/>
@@ -2853,7 +4519,7 @@
       </w:pPr>
     </w:lvl>
   </w:abstractNum>
-  <w:abstractNum w:abstractNumId="9" w15:restartNumberingAfterBreak="0">
+  <w:abstractNum w:abstractNumId="14" w15:restartNumberingAfterBreak="0">
     <w:nsid w:val="7FC5032D"/>
     <w:multiLevelType w:val="hybridMultilevel"/>
     <w:tmpl w:val="A1582230"/>
@@ -2943,34 +4609,49 @@
     </w:lvl>
   </w:abstractNum>
   <w:num w:numId="1">
+    <w:abstractNumId w:val="13"/>
+  </w:num>
+  <w:num w:numId="2">
+    <w:abstractNumId w:val="12"/>
+  </w:num>
+  <w:num w:numId="3">
+    <w:abstractNumId w:val="4"/>
+  </w:num>
+  <w:num w:numId="4">
+    <w:abstractNumId w:val="11"/>
+  </w:num>
+  <w:num w:numId="5">
     <w:abstractNumId w:val="8"/>
   </w:num>
-  <w:num w:numId="2">
-    <w:abstractNumId w:val="7"/>
-  </w:num>
-  <w:num w:numId="3">
-    <w:abstractNumId w:val="2"/>
-  </w:num>
-  <w:num w:numId="4">
-    <w:abstractNumId w:val="6"/>
-  </w:num>
-  <w:num w:numId="5">
-    <w:abstractNumId w:val="4"/>
-  </w:num>
   <w:num w:numId="6">
-    <w:abstractNumId w:val="9"/>
+    <w:abstractNumId w:val="14"/>
   </w:num>
   <w:num w:numId="7">
     <w:abstractNumId w:val="0"/>
   </w:num>
   <w:num w:numId="8">
+    <w:abstractNumId w:val="9"/>
+  </w:num>
+  <w:num w:numId="9">
+    <w:abstractNumId w:val="7"/>
+  </w:num>
+  <w:num w:numId="10">
+    <w:abstractNumId w:val="3"/>
+  </w:num>
+  <w:num w:numId="11">
+    <w:abstractNumId w:val="10"/>
+  </w:num>
+  <w:num w:numId="12">
+    <w:abstractNumId w:val="1"/>
+  </w:num>
+  <w:num w:numId="13">
+    <w:abstractNumId w:val="2"/>
+  </w:num>
+  <w:num w:numId="14">
     <w:abstractNumId w:val="5"/>
   </w:num>
-  <w:num w:numId="9">
-    <w:abstractNumId w:val="3"/>
-  </w:num>
-  <w:num w:numId="10">
-    <w:abstractNumId w:val="1"/>
+  <w:num w:numId="15">
+    <w:abstractNumId w:val="6"/>
   </w:num>
 </w:numbering>
 </file>
@@ -3536,6 +5217,25 @@
       <w:contextualSpacing/>
     </w:pPr>
   </w:style>
+  <w:style w:type="table" w:styleId="TableGrid">
+    <w:name w:val="Table Grid"/>
+    <w:basedOn w:val="TableNormal"/>
+    <w:uiPriority w:val="59"/>
+    <w:rsid w:val="00D11D2E"/>
+    <w:pPr>
+      <w:spacing w:after="0" w:line="240" w:lineRule="auto"/>
+    </w:pPr>
+    <w:tblPr>
+      <w:tblBorders>
+        <w:top w:val="single" w:sz="4" w:space="0" w:color="auto"/>
+        <w:left w:val="single" w:sz="4" w:space="0" w:color="auto"/>
+        <w:bottom w:val="single" w:sz="4" w:space="0" w:color="auto"/>
+        <w:right w:val="single" w:sz="4" w:space="0" w:color="auto"/>
+        <w:insideH w:val="single" w:sz="4" w:space="0" w:color="auto"/>
+        <w:insideV w:val="single" w:sz="4" w:space="0" w:color="auto"/>
+      </w:tblBorders>
+    </w:tblPr>
+  </w:style>
 </w:styles>
 </file>
 
@@ -3846,6 +5546,7 @@
     <w:rsid w:val="003A39E3"/>
     <w:rsid w:val="003C145E"/>
     <w:rsid w:val="0054000E"/>
+    <w:rsid w:val="00963CCB"/>
     <w:rsid w:val="00A43D08"/>
     <w:rsid w:val="00D27191"/>
   </w:rsids>

</xml_diff>